<commit_message>
add a little wavelet
</commit_message>
<xml_diff>
--- a/paper.docx
+++ b/paper.docx
@@ -3293,7 +3293,7 @@
         </w:rPr>
         <w:fldChar w:fldCharType="separate"/>
       </w:r>
-      <w:hyperlink w:anchor="_Toc3938220" w:history="1">
+      <w:hyperlink w:anchor="_Toc4046746" w:history="1">
         <w:r>
           <w:rPr>
             <w:rStyle w:val="a4"/>
@@ -3321,7 +3321,7 @@
             <w:noProof/>
             <w:webHidden/>
           </w:rPr>
-          <w:instrText xml:space="preserve"> PAGEREF _Toc3938220 \h </w:instrText>
+          <w:instrText xml:space="preserve"> PAGEREF _Toc4046746 \h </w:instrText>
         </w:r>
         <w:r>
           <w:rPr>
@@ -3362,7 +3362,7 @@
           <w:szCs w:val="22"/>
         </w:rPr>
       </w:pPr>
-      <w:hyperlink w:anchor="_Toc3938221" w:history="1">
+      <w:hyperlink w:anchor="_Toc4046747" w:history="1">
         <w:r>
           <w:rPr>
             <w:rStyle w:val="a4"/>
@@ -3387,7 +3387,7 @@
           <w:rPr>
             <w:webHidden/>
           </w:rPr>
-          <w:instrText xml:space="preserve"> PAGEREF _Toc3938221 \h </w:instrText>
+          <w:instrText xml:space="preserve"> PAGEREF _Toc4046747 \h </w:instrText>
         </w:r>
         <w:r>
           <w:rPr>
@@ -3424,7 +3424,7 @@
           <w:szCs w:val="22"/>
         </w:rPr>
       </w:pPr>
-      <w:hyperlink w:anchor="_Toc3938222" w:history="1">
+      <w:hyperlink w:anchor="_Toc4046748" w:history="1">
         <w:r>
           <w:rPr>
             <w:rStyle w:val="a4"/>
@@ -3449,7 +3449,7 @@
           <w:rPr>
             <w:webHidden/>
           </w:rPr>
-          <w:instrText xml:space="preserve"> PAGEREF _Toc3938222 \h </w:instrText>
+          <w:instrText xml:space="preserve"> PAGEREF _Toc4046748 \h </w:instrText>
         </w:r>
         <w:r>
           <w:rPr>
@@ -3486,7 +3486,7 @@
           <w:szCs w:val="22"/>
         </w:rPr>
       </w:pPr>
-      <w:hyperlink w:anchor="_Toc3938223" w:history="1">
+      <w:hyperlink w:anchor="_Toc4046749" w:history="1">
         <w:r>
           <w:rPr>
             <w:rStyle w:val="a4"/>
@@ -3511,7 +3511,7 @@
           <w:rPr>
             <w:webHidden/>
           </w:rPr>
-          <w:instrText xml:space="preserve"> PAGEREF _Toc3938223 \h </w:instrText>
+          <w:instrText xml:space="preserve"> PAGEREF _Toc4046749 \h </w:instrText>
         </w:r>
         <w:r>
           <w:rPr>
@@ -3547,7 +3547,7 @@
           <w:szCs w:val="22"/>
         </w:rPr>
       </w:pPr>
-      <w:hyperlink w:anchor="_Toc3938224" w:history="1">
+      <w:hyperlink w:anchor="_Toc4046750" w:history="1">
         <w:r>
           <w:rPr>
             <w:rStyle w:val="a4"/>
@@ -3572,7 +3572,7 @@
           <w:rPr>
             <w:webHidden/>
           </w:rPr>
-          <w:instrText xml:space="preserve"> PAGEREF _Toc3938224 \h </w:instrText>
+          <w:instrText xml:space="preserve"> PAGEREF _Toc4046750 \h </w:instrText>
         </w:r>
         <w:r>
           <w:rPr>
@@ -3608,7 +3608,7 @@
           <w:szCs w:val="22"/>
         </w:rPr>
       </w:pPr>
-      <w:hyperlink w:anchor="_Toc3938225" w:history="1">
+      <w:hyperlink w:anchor="_Toc4046751" w:history="1">
         <w:r>
           <w:rPr>
             <w:rStyle w:val="a4"/>
@@ -3633,7 +3633,7 @@
           <w:rPr>
             <w:webHidden/>
           </w:rPr>
-          <w:instrText xml:space="preserve"> PAGEREF _Toc3938225 \h </w:instrText>
+          <w:instrText xml:space="preserve"> PAGEREF _Toc4046751 \h </w:instrText>
         </w:r>
         <w:r>
           <w:rPr>
@@ -3669,7 +3669,7 @@
           <w:szCs w:val="22"/>
         </w:rPr>
       </w:pPr>
-      <w:hyperlink w:anchor="_Toc3938226" w:history="1">
+      <w:hyperlink w:anchor="_Toc4046752" w:history="1">
         <w:r>
           <w:rPr>
             <w:rStyle w:val="a4"/>
@@ -3694,7 +3694,7 @@
           <w:rPr>
             <w:webHidden/>
           </w:rPr>
-          <w:instrText xml:space="preserve"> PAGEREF _Toc3938226 \h </w:instrText>
+          <w:instrText xml:space="preserve"> PAGEREF _Toc4046752 \h </w:instrText>
         </w:r>
         <w:r>
           <w:rPr>
@@ -3731,7 +3731,7 @@
           <w:szCs w:val="22"/>
         </w:rPr>
       </w:pPr>
-      <w:hyperlink w:anchor="_Toc3938227" w:history="1">
+      <w:hyperlink w:anchor="_Toc4046753" w:history="1">
         <w:r>
           <w:rPr>
             <w:rStyle w:val="a4"/>
@@ -3756,7 +3756,7 @@
           <w:rPr>
             <w:webHidden/>
           </w:rPr>
-          <w:instrText xml:space="preserve"> PAGEREF _Toc3938227 \h </w:instrText>
+          <w:instrText xml:space="preserve"> PAGEREF _Toc4046753 \h </w:instrText>
         </w:r>
         <w:r>
           <w:rPr>
@@ -3792,7 +3792,7 @@
           <w:szCs w:val="22"/>
         </w:rPr>
       </w:pPr>
-      <w:hyperlink w:anchor="_Toc3938228" w:history="1">
+      <w:hyperlink w:anchor="_Toc4046754" w:history="1">
         <w:r>
           <w:rPr>
             <w:rStyle w:val="a4"/>
@@ -3817,7 +3817,7 @@
           <w:rPr>
             <w:webHidden/>
           </w:rPr>
-          <w:instrText xml:space="preserve"> PAGEREF _Toc3938228 \h </w:instrText>
+          <w:instrText xml:space="preserve"> PAGEREF _Toc4046754 \h </w:instrText>
         </w:r>
         <w:r>
           <w:rPr>
@@ -3853,7 +3853,7 @@
           <w:szCs w:val="22"/>
         </w:rPr>
       </w:pPr>
-      <w:hyperlink w:anchor="_Toc3938229" w:history="1">
+      <w:hyperlink w:anchor="_Toc4046755" w:history="1">
         <w:r>
           <w:rPr>
             <w:rStyle w:val="a4"/>
@@ -3878,7 +3878,7 @@
           <w:rPr>
             <w:webHidden/>
           </w:rPr>
-          <w:instrText xml:space="preserve"> PAGEREF _Toc3938229 \h </w:instrText>
+          <w:instrText xml:space="preserve"> PAGEREF _Toc4046755 \h </w:instrText>
         </w:r>
         <w:r>
           <w:rPr>
@@ -3921,7 +3921,7 @@
           <w:szCs w:val="22"/>
         </w:rPr>
       </w:pPr>
-      <w:hyperlink w:anchor="_Toc3938230" w:history="1">
+      <w:hyperlink w:anchor="_Toc4046756" w:history="1">
         <w:r>
           <w:rPr>
             <w:rStyle w:val="a4"/>
@@ -3949,7 +3949,7 @@
             <w:noProof/>
             <w:webHidden/>
           </w:rPr>
-          <w:instrText xml:space="preserve"> PAGEREF _Toc3938230 \h </w:instrText>
+          <w:instrText xml:space="preserve"> PAGEREF _Toc4046756 \h </w:instrText>
         </w:r>
         <w:r>
           <w:rPr>
@@ -3990,7 +3990,7 @@
           <w:szCs w:val="22"/>
         </w:rPr>
       </w:pPr>
-      <w:hyperlink w:anchor="_Toc3938231" w:history="1">
+      <w:hyperlink w:anchor="_Toc4046757" w:history="1">
         <w:r>
           <w:rPr>
             <w:rStyle w:val="a4"/>
@@ -4015,7 +4015,7 @@
           <w:rPr>
             <w:webHidden/>
           </w:rPr>
-          <w:instrText xml:space="preserve"> PAGEREF _Toc3938231 \h </w:instrText>
+          <w:instrText xml:space="preserve"> PAGEREF _Toc4046757 \h </w:instrText>
         </w:r>
         <w:r>
           <w:rPr>
@@ -4051,7 +4051,7 @@
           <w:szCs w:val="22"/>
         </w:rPr>
       </w:pPr>
-      <w:hyperlink w:anchor="_Toc3938232" w:history="1">
+      <w:hyperlink w:anchor="_Toc4046758" w:history="1">
         <w:r>
           <w:rPr>
             <w:rStyle w:val="a4"/>
@@ -4076,7 +4076,7 @@
           <w:rPr>
             <w:webHidden/>
           </w:rPr>
-          <w:instrText xml:space="preserve"> PAGEREF _Toc3938232 \h </w:instrText>
+          <w:instrText xml:space="preserve"> PAGEREF _Toc4046758 \h </w:instrText>
         </w:r>
         <w:r>
           <w:rPr>
@@ -4119,14 +4119,14 @@
           <w:szCs w:val="22"/>
         </w:rPr>
       </w:pPr>
-      <w:hyperlink w:anchor="_Toc3938233" w:history="1">
+      <w:hyperlink w:anchor="_Toc4046759" w:history="1">
         <w:r>
           <w:rPr>
             <w:rStyle w:val="a4"/>
             <w:rFonts w:ascii="黑体" w:eastAsia="黑体" w:hAnsi="宋体"/>
             <w:noProof/>
           </w:rPr>
-          <w:t>第3章 声发射全波形采集系统设计</w:t>
+          <w:t>第3章 断丝识别及定位算法研究</w:t>
         </w:r>
         <w:r>
           <w:rPr>
@@ -4147,7 +4147,7 @@
             <w:noProof/>
             <w:webHidden/>
           </w:rPr>
-          <w:instrText xml:space="preserve"> PAGEREF _Toc3938233 \h </w:instrText>
+          <w:instrText xml:space="preserve"> PAGEREF _Toc4046759 \h </w:instrText>
         </w:r>
         <w:r>
           <w:rPr>
@@ -4188,14 +4188,14 @@
           <w:szCs w:val="22"/>
         </w:rPr>
       </w:pPr>
-      <w:hyperlink w:anchor="_Toc3938234" w:history="1">
+      <w:hyperlink w:anchor="_Toc4046760" w:history="1">
         <w:r>
           <w:rPr>
             <w:rStyle w:val="a4"/>
             <w:rFonts w:ascii="黑体" w:eastAsia="黑体" w:hAnsi="宋体"/>
             <w:b/>
           </w:rPr>
-          <w:t>3.1 硬件设计</w:t>
+          <w:t>3.1 声发射信号的时频分析</w:t>
         </w:r>
         <w:r>
           <w:rPr>
@@ -4213,7 +4213,7 @@
           <w:rPr>
             <w:webHidden/>
           </w:rPr>
-          <w:instrText xml:space="preserve"> PAGEREF _Toc3938234 \h </w:instrText>
+          <w:instrText xml:space="preserve"> PAGEREF _Toc4046760 \h </w:instrText>
         </w:r>
         <w:r>
           <w:rPr>
@@ -4249,7 +4249,7 @@
           <w:szCs w:val="22"/>
         </w:rPr>
       </w:pPr>
-      <w:hyperlink w:anchor="_Toc3938235" w:history="1">
+      <w:hyperlink w:anchor="_Toc4046761" w:history="1">
         <w:r>
           <w:rPr>
             <w:rStyle w:val="a4"/>
@@ -4257,6 +4257,412 @@
             <w:b/>
           </w:rPr>
           <w:t xml:space="preserve">3.1.1 </w:t>
+        </w:r>
+        <w:r>
+          <w:rPr>
+            <w:rStyle w:val="a4"/>
+            <w:rFonts w:ascii="黑体" w:eastAsia="黑体" w:hAnsi="黑体"/>
+            <w:b/>
+          </w:rPr>
+          <w:t>常用的时频分析方法比较</w:t>
+        </w:r>
+        <w:r>
+          <w:rPr>
+            <w:webHidden/>
+          </w:rPr>
+          <w:tab/>
+        </w:r>
+        <w:r>
+          <w:rPr>
+            <w:webHidden/>
+          </w:rPr>
+          <w:fldChar w:fldCharType="begin"/>
+        </w:r>
+        <w:r>
+          <w:rPr>
+            <w:webHidden/>
+          </w:rPr>
+          <w:instrText xml:space="preserve"> PAGEREF _Toc4046761 \h </w:instrText>
+        </w:r>
+        <w:r>
+          <w:rPr>
+            <w:webHidden/>
+          </w:rPr>
+        </w:r>
+        <w:r>
+          <w:rPr>
+            <w:webHidden/>
+          </w:rPr>
+          <w:fldChar w:fldCharType="separate"/>
+        </w:r>
+        <w:r>
+          <w:rPr>
+            <w:webHidden/>
+          </w:rPr>
+          <w:t>9</w:t>
+        </w:r>
+        <w:r>
+          <w:rPr>
+            <w:webHidden/>
+          </w:rPr>
+          <w:fldChar w:fldCharType="end"/>
+        </w:r>
+      </w:hyperlink>
+    </w:p>
+    <w:p>
+      <w:pPr>
+        <w:pStyle w:val="31"/>
+        <w:rPr>
+          <w:rFonts w:asciiTheme="minorHAnsi" w:eastAsiaTheme="minorEastAsia" w:hAnsiTheme="minorHAnsi" w:cstheme="minorBidi"/>
+          <w:sz w:val="21"/>
+          <w:szCs w:val="22"/>
+        </w:rPr>
+      </w:pPr>
+      <w:hyperlink w:anchor="_Toc4046762" w:history="1">
+        <w:r>
+          <w:rPr>
+            <w:rStyle w:val="a4"/>
+            <w:rFonts w:ascii="黑体" w:eastAsia="黑体" w:hAnsi="宋体"/>
+            <w:b/>
+          </w:rPr>
+          <w:t xml:space="preserve">3.1.2 </w:t>
+        </w:r>
+        <w:r>
+          <w:rPr>
+            <w:rStyle w:val="a4"/>
+            <w:rFonts w:ascii="黑体" w:eastAsia="黑体" w:hAnsi="黑体"/>
+            <w:b/>
+          </w:rPr>
+          <w:t>连续小波变换</w:t>
+        </w:r>
+        <w:r>
+          <w:rPr>
+            <w:webHidden/>
+          </w:rPr>
+          <w:tab/>
+        </w:r>
+        <w:r>
+          <w:rPr>
+            <w:webHidden/>
+          </w:rPr>
+          <w:fldChar w:fldCharType="begin"/>
+        </w:r>
+        <w:r>
+          <w:rPr>
+            <w:webHidden/>
+          </w:rPr>
+          <w:instrText xml:space="preserve"> PAGEREF _Toc4046762 \h </w:instrText>
+        </w:r>
+        <w:r>
+          <w:rPr>
+            <w:webHidden/>
+          </w:rPr>
+        </w:r>
+        <w:r>
+          <w:rPr>
+            <w:webHidden/>
+          </w:rPr>
+          <w:fldChar w:fldCharType="separate"/>
+        </w:r>
+        <w:r>
+          <w:rPr>
+            <w:webHidden/>
+          </w:rPr>
+          <w:t>9</w:t>
+        </w:r>
+        <w:r>
+          <w:rPr>
+            <w:webHidden/>
+          </w:rPr>
+          <w:fldChar w:fldCharType="end"/>
+        </w:r>
+      </w:hyperlink>
+    </w:p>
+    <w:p>
+      <w:pPr>
+        <w:pStyle w:val="21"/>
+        <w:rPr>
+          <w:rFonts w:asciiTheme="minorHAnsi" w:eastAsiaTheme="minorEastAsia" w:hAnsiTheme="minorHAnsi" w:cstheme="minorBidi"/>
+          <w:bCs w:val="0"/>
+          <w:sz w:val="21"/>
+          <w:szCs w:val="22"/>
+        </w:rPr>
+      </w:pPr>
+      <w:hyperlink w:anchor="_Toc4046763" w:history="1">
+        <w:r>
+          <w:rPr>
+            <w:rStyle w:val="a4"/>
+            <w:rFonts w:ascii="黑体" w:eastAsia="黑体" w:hAnsi="宋体"/>
+            <w:b/>
+          </w:rPr>
+          <w:t>3.2 识别算法研究</w:t>
+        </w:r>
+        <w:r>
+          <w:rPr>
+            <w:webHidden/>
+          </w:rPr>
+          <w:tab/>
+        </w:r>
+        <w:r>
+          <w:rPr>
+            <w:webHidden/>
+          </w:rPr>
+          <w:fldChar w:fldCharType="begin"/>
+        </w:r>
+        <w:r>
+          <w:rPr>
+            <w:webHidden/>
+          </w:rPr>
+          <w:instrText xml:space="preserve"> PAGEREF _Toc4046763 \h </w:instrText>
+        </w:r>
+        <w:r>
+          <w:rPr>
+            <w:webHidden/>
+          </w:rPr>
+        </w:r>
+        <w:r>
+          <w:rPr>
+            <w:webHidden/>
+          </w:rPr>
+          <w:fldChar w:fldCharType="separate"/>
+        </w:r>
+        <w:r>
+          <w:rPr>
+            <w:webHidden/>
+          </w:rPr>
+          <w:t>9</w:t>
+        </w:r>
+        <w:r>
+          <w:rPr>
+            <w:webHidden/>
+          </w:rPr>
+          <w:fldChar w:fldCharType="end"/>
+        </w:r>
+      </w:hyperlink>
+    </w:p>
+    <w:p>
+      <w:pPr>
+        <w:pStyle w:val="31"/>
+        <w:rPr>
+          <w:rFonts w:asciiTheme="minorHAnsi" w:eastAsiaTheme="minorEastAsia" w:hAnsiTheme="minorHAnsi" w:cstheme="minorBidi"/>
+          <w:sz w:val="21"/>
+          <w:szCs w:val="22"/>
+        </w:rPr>
+      </w:pPr>
+      <w:hyperlink w:anchor="_Toc4046764" w:history="1">
+        <w:r>
+          <w:rPr>
+            <w:rStyle w:val="a4"/>
+            <w:rFonts w:ascii="黑体" w:eastAsia="黑体" w:hAnsi="宋体"/>
+            <w:b/>
+          </w:rPr>
+          <w:t xml:space="preserve">3.1.1 </w:t>
+        </w:r>
+        <w:r>
+          <w:rPr>
+            <w:rStyle w:val="a4"/>
+            <w:rFonts w:ascii="黑体" w:eastAsia="黑体" w:hAnsi="黑体"/>
+            <w:b/>
+          </w:rPr>
+          <w:t>数据输入</w:t>
+        </w:r>
+        <w:r>
+          <w:rPr>
+            <w:webHidden/>
+          </w:rPr>
+          <w:tab/>
+        </w:r>
+        <w:r>
+          <w:rPr>
+            <w:webHidden/>
+          </w:rPr>
+          <w:fldChar w:fldCharType="begin"/>
+        </w:r>
+        <w:r>
+          <w:rPr>
+            <w:webHidden/>
+          </w:rPr>
+          <w:instrText xml:space="preserve"> PAGEREF _Toc4046764 \h </w:instrText>
+        </w:r>
+        <w:r>
+          <w:rPr>
+            <w:webHidden/>
+          </w:rPr>
+        </w:r>
+        <w:r>
+          <w:rPr>
+            <w:webHidden/>
+          </w:rPr>
+          <w:fldChar w:fldCharType="separate"/>
+        </w:r>
+        <w:r>
+          <w:rPr>
+            <w:webHidden/>
+          </w:rPr>
+          <w:t>9</w:t>
+        </w:r>
+        <w:r>
+          <w:rPr>
+            <w:webHidden/>
+          </w:rPr>
+          <w:fldChar w:fldCharType="end"/>
+        </w:r>
+      </w:hyperlink>
+    </w:p>
+    <w:p>
+      <w:pPr>
+        <w:pStyle w:val="11"/>
+        <w:tabs>
+          <w:tab w:val="right" w:leader="dot" w:pos="8834"/>
+        </w:tabs>
+        <w:rPr>
+          <w:rFonts w:asciiTheme="minorHAnsi" w:eastAsiaTheme="minorEastAsia" w:hAnsiTheme="minorHAnsi" w:cstheme="minorBidi"/>
+          <w:b w:val="0"/>
+          <w:bCs w:val="0"/>
+          <w:caps w:val="0"/>
+          <w:noProof/>
+          <w:sz w:val="21"/>
+          <w:szCs w:val="22"/>
+        </w:rPr>
+      </w:pPr>
+      <w:hyperlink w:anchor="_Toc4046765" w:history="1">
+        <w:r>
+          <w:rPr>
+            <w:rStyle w:val="a4"/>
+            <w:rFonts w:ascii="黑体" w:eastAsia="黑体" w:hAnsi="宋体"/>
+            <w:noProof/>
+          </w:rPr>
+          <w:t>第4章 声发射全波形采集系统设计</w:t>
+        </w:r>
+        <w:r>
+          <w:rPr>
+            <w:noProof/>
+            <w:webHidden/>
+          </w:rPr>
+          <w:tab/>
+        </w:r>
+        <w:r>
+          <w:rPr>
+            <w:noProof/>
+            <w:webHidden/>
+          </w:rPr>
+          <w:fldChar w:fldCharType="begin"/>
+        </w:r>
+        <w:r>
+          <w:rPr>
+            <w:noProof/>
+            <w:webHidden/>
+          </w:rPr>
+          <w:instrText xml:space="preserve"> PAGEREF _Toc4046765 \h </w:instrText>
+        </w:r>
+        <w:r>
+          <w:rPr>
+            <w:noProof/>
+            <w:webHidden/>
+          </w:rPr>
+        </w:r>
+        <w:r>
+          <w:rPr>
+            <w:noProof/>
+            <w:webHidden/>
+          </w:rPr>
+          <w:fldChar w:fldCharType="separate"/>
+        </w:r>
+        <w:r>
+          <w:rPr>
+            <w:noProof/>
+            <w:webHidden/>
+          </w:rPr>
+          <w:t>10</w:t>
+        </w:r>
+        <w:r>
+          <w:rPr>
+            <w:noProof/>
+            <w:webHidden/>
+          </w:rPr>
+          <w:fldChar w:fldCharType="end"/>
+        </w:r>
+      </w:hyperlink>
+    </w:p>
+    <w:p>
+      <w:pPr>
+        <w:pStyle w:val="21"/>
+        <w:rPr>
+          <w:rFonts w:asciiTheme="minorHAnsi" w:eastAsiaTheme="minorEastAsia" w:hAnsiTheme="minorHAnsi" w:cstheme="minorBidi"/>
+          <w:bCs w:val="0"/>
+          <w:sz w:val="21"/>
+          <w:szCs w:val="22"/>
+        </w:rPr>
+      </w:pPr>
+      <w:hyperlink w:anchor="_Toc4046766" w:history="1">
+        <w:r>
+          <w:rPr>
+            <w:rStyle w:val="a4"/>
+            <w:rFonts w:ascii="黑体" w:eastAsia="黑体" w:hAnsi="宋体"/>
+            <w:b/>
+          </w:rPr>
+          <w:t>4.1 硬件设计</w:t>
+        </w:r>
+        <w:r>
+          <w:rPr>
+            <w:webHidden/>
+          </w:rPr>
+          <w:tab/>
+        </w:r>
+        <w:r>
+          <w:rPr>
+            <w:webHidden/>
+          </w:rPr>
+          <w:fldChar w:fldCharType="begin"/>
+        </w:r>
+        <w:r>
+          <w:rPr>
+            <w:webHidden/>
+          </w:rPr>
+          <w:instrText xml:space="preserve"> PAGEREF _Toc4046766 \h </w:instrText>
+        </w:r>
+        <w:r>
+          <w:rPr>
+            <w:webHidden/>
+          </w:rPr>
+        </w:r>
+        <w:r>
+          <w:rPr>
+            <w:webHidden/>
+          </w:rPr>
+          <w:fldChar w:fldCharType="separate"/>
+        </w:r>
+        <w:r>
+          <w:rPr>
+            <w:webHidden/>
+          </w:rPr>
+          <w:t>10</w:t>
+        </w:r>
+        <w:r>
+          <w:rPr>
+            <w:webHidden/>
+          </w:rPr>
+          <w:fldChar w:fldCharType="end"/>
+        </w:r>
+      </w:hyperlink>
+    </w:p>
+    <w:p>
+      <w:pPr>
+        <w:pStyle w:val="31"/>
+        <w:rPr>
+          <w:rFonts w:asciiTheme="minorHAnsi" w:eastAsiaTheme="minorEastAsia" w:hAnsiTheme="minorHAnsi" w:cstheme="minorBidi"/>
+          <w:sz w:val="21"/>
+          <w:szCs w:val="22"/>
+        </w:rPr>
+      </w:pPr>
+      <w:hyperlink w:anchor="_Toc4046767" w:history="1">
+        <w:r>
+          <w:rPr>
+            <w:rStyle w:val="a4"/>
+            <w:rFonts w:ascii="黑体" w:eastAsia="黑体" w:hAnsi="宋体"/>
+            <w:b/>
+          </w:rPr>
+          <w:t xml:space="preserve">4.1.1 </w:t>
         </w:r>
         <w:r>
           <w:rPr>
@@ -4282,7 +4688,7 @@
           <w:rPr>
             <w:webHidden/>
           </w:rPr>
-          <w:instrText xml:space="preserve"> PAGEREF _Toc3938235 \h </w:instrText>
+          <w:instrText xml:space="preserve"> PAGEREF _Toc4046767 \h </w:instrText>
         </w:r>
         <w:r>
           <w:rPr>
@@ -4299,7 +4705,7 @@
           <w:rPr>
             <w:webHidden/>
           </w:rPr>
-          <w:t>9</w:t>
+          <w:t>10</w:t>
         </w:r>
         <w:r>
           <w:rPr>
@@ -4318,14 +4724,14 @@
           <w:szCs w:val="22"/>
         </w:rPr>
       </w:pPr>
-      <w:hyperlink w:anchor="_Toc3938236" w:history="1">
+      <w:hyperlink w:anchor="_Toc4046768" w:history="1">
         <w:r>
           <w:rPr>
             <w:rStyle w:val="a4"/>
             <w:rFonts w:ascii="黑体" w:eastAsia="黑体" w:hAnsi="宋体"/>
             <w:b/>
           </w:rPr>
-          <w:t xml:space="preserve">3.1.2 </w:t>
+          <w:t xml:space="preserve">4.1.2 </w:t>
         </w:r>
         <w:r>
           <w:rPr>
@@ -4351,7 +4757,7 @@
           <w:rPr>
             <w:webHidden/>
           </w:rPr>
-          <w:instrText xml:space="preserve"> PAGEREF _Toc3938236 \h </w:instrText>
+          <w:instrText xml:space="preserve"> PAGEREF _Toc4046768 \h </w:instrText>
         </w:r>
         <w:r>
           <w:rPr>
@@ -4368,7 +4774,7 @@
           <w:rPr>
             <w:webHidden/>
           </w:rPr>
-          <w:t>9</w:t>
+          <w:t>10</w:t>
         </w:r>
         <w:r>
           <w:rPr>
@@ -4387,14 +4793,14 @@
           <w:szCs w:val="22"/>
         </w:rPr>
       </w:pPr>
-      <w:hyperlink w:anchor="_Toc3938237" w:history="1">
+      <w:hyperlink w:anchor="_Toc4046769" w:history="1">
         <w:r>
           <w:rPr>
             <w:rStyle w:val="a4"/>
             <w:rFonts w:ascii="黑体" w:eastAsia="黑体" w:hAnsi="宋体"/>
             <w:b/>
           </w:rPr>
-          <w:t xml:space="preserve">3.1.3 </w:t>
+          <w:t xml:space="preserve">4.1.3 </w:t>
         </w:r>
         <w:r>
           <w:rPr>
@@ -4420,7 +4826,7 @@
           <w:rPr>
             <w:webHidden/>
           </w:rPr>
-          <w:instrText xml:space="preserve"> PAGEREF _Toc3938237 \h </w:instrText>
+          <w:instrText xml:space="preserve"> PAGEREF _Toc4046769 \h </w:instrText>
         </w:r>
         <w:r>
           <w:rPr>
@@ -4437,7 +4843,7 @@
           <w:rPr>
             <w:webHidden/>
           </w:rPr>
-          <w:t>13</w:t>
+          <w:t>14</w:t>
         </w:r>
         <w:r>
           <w:rPr>
@@ -4456,14 +4862,14 @@
           <w:szCs w:val="22"/>
         </w:rPr>
       </w:pPr>
-      <w:hyperlink w:anchor="_Toc3938238" w:history="1">
+      <w:hyperlink w:anchor="_Toc4046770" w:history="1">
         <w:r>
           <w:rPr>
             <w:rStyle w:val="a4"/>
             <w:rFonts w:ascii="黑体" w:eastAsia="黑体" w:hAnsi="宋体"/>
             <w:b/>
           </w:rPr>
-          <w:t xml:space="preserve">3.1.4 </w:t>
+          <w:t xml:space="preserve">4.1.4 </w:t>
         </w:r>
         <w:r>
           <w:rPr>
@@ -4489,69 +4895,7 @@
           <w:rPr>
             <w:webHidden/>
           </w:rPr>
-          <w:instrText xml:space="preserve"> PAGEREF _Toc3938238 \h </w:instrText>
-        </w:r>
-        <w:r>
-          <w:rPr>
-            <w:webHidden/>
-          </w:rPr>
-        </w:r>
-        <w:r>
-          <w:rPr>
-            <w:webHidden/>
-          </w:rPr>
-          <w:fldChar w:fldCharType="separate"/>
-        </w:r>
-        <w:r>
-          <w:rPr>
-            <w:webHidden/>
-          </w:rPr>
-          <w:t>14</w:t>
-        </w:r>
-        <w:r>
-          <w:rPr>
-            <w:webHidden/>
-          </w:rPr>
-          <w:fldChar w:fldCharType="end"/>
-        </w:r>
-      </w:hyperlink>
-    </w:p>
-    <w:p>
-      <w:pPr>
-        <w:pStyle w:val="21"/>
-        <w:rPr>
-          <w:rFonts w:asciiTheme="minorHAnsi" w:eastAsiaTheme="minorEastAsia" w:hAnsiTheme="minorHAnsi" w:cstheme="minorBidi"/>
-          <w:bCs w:val="0"/>
-          <w:sz w:val="21"/>
-          <w:szCs w:val="22"/>
-        </w:rPr>
-      </w:pPr>
-      <w:hyperlink w:anchor="_Toc3938239" w:history="1">
-        <w:r>
-          <w:rPr>
-            <w:rStyle w:val="a4"/>
-            <w:rFonts w:ascii="黑体" w:eastAsia="黑体" w:hAnsi="宋体"/>
-            <w:b/>
-          </w:rPr>
-          <w:t>3.2 软件设计</w:t>
-        </w:r>
-        <w:r>
-          <w:rPr>
-            <w:webHidden/>
-          </w:rPr>
-          <w:tab/>
-        </w:r>
-        <w:r>
-          <w:rPr>
-            <w:webHidden/>
-          </w:rPr>
-          <w:fldChar w:fldCharType="begin"/>
-        </w:r>
-        <w:r>
-          <w:rPr>
-            <w:webHidden/>
-          </w:rPr>
-          <w:instrText xml:space="preserve"> PAGEREF _Toc3938239 \h </w:instrText>
+          <w:instrText xml:space="preserve"> PAGEREF _Toc4046770 \h </w:instrText>
         </w:r>
         <w:r>
           <w:rPr>
@@ -4580,21 +4924,22 @@
     </w:p>
     <w:p>
       <w:pPr>
-        <w:pStyle w:val="31"/>
+        <w:pStyle w:val="21"/>
         <w:rPr>
           <w:rFonts w:asciiTheme="minorHAnsi" w:eastAsiaTheme="minorEastAsia" w:hAnsiTheme="minorHAnsi" w:cstheme="minorBidi"/>
+          <w:bCs w:val="0"/>
           <w:sz w:val="21"/>
           <w:szCs w:val="22"/>
         </w:rPr>
       </w:pPr>
-      <w:hyperlink w:anchor="_Toc3938240" w:history="1">
+      <w:hyperlink w:anchor="_Toc4046771" w:history="1">
         <w:r>
           <w:rPr>
             <w:rStyle w:val="a4"/>
             <w:rFonts w:ascii="黑体" w:eastAsia="黑体" w:hAnsi="宋体"/>
             <w:b/>
           </w:rPr>
-          <w:t>3.2.1 FPGA程序设计</w:t>
+          <w:t>4.2 软件设计</w:t>
         </w:r>
         <w:r>
           <w:rPr>
@@ -4612,7 +4957,7 @@
           <w:rPr>
             <w:webHidden/>
           </w:rPr>
-          <w:instrText xml:space="preserve"> PAGEREF _Toc3938240 \h </w:instrText>
+          <w:instrText xml:space="preserve"> PAGEREF _Toc4046771 \h </w:instrText>
         </w:r>
         <w:r>
           <w:rPr>
@@ -4629,7 +4974,7 @@
           <w:rPr>
             <w:webHidden/>
           </w:rPr>
-          <w:t>15</w:t>
+          <w:t>16</w:t>
         </w:r>
         <w:r>
           <w:rPr>
@@ -4648,14 +4993,14 @@
           <w:szCs w:val="22"/>
         </w:rPr>
       </w:pPr>
-      <w:hyperlink w:anchor="_Toc3938241" w:history="1">
+      <w:hyperlink w:anchor="_Toc4046772" w:history="1">
         <w:r>
           <w:rPr>
             <w:rStyle w:val="a4"/>
             <w:rFonts w:ascii="黑体" w:eastAsia="黑体" w:hAnsi="宋体"/>
             <w:b/>
           </w:rPr>
-          <w:t>3.2.2 工控机程序设计</w:t>
+          <w:t>4.2.1 FPGA程序设计</w:t>
         </w:r>
         <w:r>
           <w:rPr>
@@ -4673,7 +5018,7 @@
           <w:rPr>
             <w:webHidden/>
           </w:rPr>
-          <w:instrText xml:space="preserve"> PAGEREF _Toc3938241 \h </w:instrText>
+          <w:instrText xml:space="preserve"> PAGEREF _Toc4046772 \h </w:instrText>
         </w:r>
         <w:r>
           <w:rPr>
@@ -4690,7 +5035,7 @@
           <w:rPr>
             <w:webHidden/>
           </w:rPr>
-          <w:t>17</w:t>
+          <w:t>16</w:t>
         </w:r>
         <w:r>
           <w:rPr>
@@ -4702,97 +5047,21 @@
     </w:p>
     <w:p>
       <w:pPr>
-        <w:pStyle w:val="11"/>
-        <w:tabs>
-          <w:tab w:val="right" w:leader="dot" w:pos="8834"/>
-        </w:tabs>
+        <w:pStyle w:val="31"/>
         <w:rPr>
           <w:rFonts w:asciiTheme="minorHAnsi" w:eastAsiaTheme="minorEastAsia" w:hAnsiTheme="minorHAnsi" w:cstheme="minorBidi"/>
-          <w:b w:val="0"/>
-          <w:bCs w:val="0"/>
-          <w:caps w:val="0"/>
-          <w:noProof/>
           <w:sz w:val="21"/>
           <w:szCs w:val="22"/>
         </w:rPr>
       </w:pPr>
-      <w:hyperlink w:anchor="_Toc3938242" w:history="1">
-        <w:r>
-          <w:rPr>
-            <w:rStyle w:val="a4"/>
-            <w:rFonts w:ascii="黑体" w:eastAsia="黑体" w:hAnsi="宋体"/>
-            <w:noProof/>
-          </w:rPr>
-          <w:t>第4章 断丝识别及定位算法研究</w:t>
-        </w:r>
-        <w:r>
-          <w:rPr>
-            <w:noProof/>
-            <w:webHidden/>
-          </w:rPr>
-          <w:tab/>
-        </w:r>
-        <w:r>
-          <w:rPr>
-            <w:noProof/>
-            <w:webHidden/>
-          </w:rPr>
-          <w:fldChar w:fldCharType="begin"/>
-        </w:r>
-        <w:r>
-          <w:rPr>
-            <w:noProof/>
-            <w:webHidden/>
-          </w:rPr>
-          <w:instrText xml:space="preserve"> PAGEREF _Toc3938242 \h </w:instrText>
-        </w:r>
-        <w:r>
-          <w:rPr>
-            <w:noProof/>
-            <w:webHidden/>
-          </w:rPr>
-        </w:r>
-        <w:r>
-          <w:rPr>
-            <w:noProof/>
-            <w:webHidden/>
-          </w:rPr>
-          <w:fldChar w:fldCharType="separate"/>
-        </w:r>
-        <w:r>
-          <w:rPr>
-            <w:noProof/>
-            <w:webHidden/>
-          </w:rPr>
-          <w:t>21</w:t>
-        </w:r>
-        <w:r>
-          <w:rPr>
-            <w:noProof/>
-            <w:webHidden/>
-          </w:rPr>
-          <w:fldChar w:fldCharType="end"/>
-        </w:r>
-      </w:hyperlink>
-    </w:p>
-    <w:p>
-      <w:pPr>
-        <w:pStyle w:val="21"/>
-        <w:rPr>
-          <w:rFonts w:asciiTheme="minorHAnsi" w:eastAsiaTheme="minorEastAsia" w:hAnsiTheme="minorHAnsi" w:cstheme="minorBidi"/>
-          <w:bCs w:val="0"/>
-          <w:sz w:val="21"/>
-          <w:szCs w:val="22"/>
-        </w:rPr>
-      </w:pPr>
-      <w:hyperlink w:anchor="_Toc3938243" w:history="1">
+      <w:hyperlink w:anchor="_Toc4046773" w:history="1">
         <w:r>
           <w:rPr>
             <w:rStyle w:val="a4"/>
             <w:rFonts w:ascii="黑体" w:eastAsia="黑体" w:hAnsi="宋体"/>
             <w:b/>
           </w:rPr>
-          <w:t>4.1 识别算法研究</w:t>
+          <w:t>4.2.2 工控机程序设计</w:t>
         </w:r>
         <w:r>
           <w:rPr>
@@ -4810,7 +5079,7 @@
           <w:rPr>
             <w:webHidden/>
           </w:rPr>
-          <w:instrText xml:space="preserve"> PAGEREF _Toc3938243 \h </w:instrText>
+          <w:instrText xml:space="preserve"> PAGEREF _Toc4046773 \h </w:instrText>
         </w:r>
         <w:r>
           <w:rPr>
@@ -4827,7 +5096,7 @@
           <w:rPr>
             <w:webHidden/>
           </w:rPr>
-          <w:t>21</w:t>
+          <w:t>18</w:t>
         </w:r>
         <w:r>
           <w:rPr>
@@ -4839,75 +5108,6 @@
     </w:p>
     <w:p>
       <w:pPr>
-        <w:pStyle w:val="31"/>
-        <w:rPr>
-          <w:rFonts w:asciiTheme="minorHAnsi" w:eastAsiaTheme="minorEastAsia" w:hAnsiTheme="minorHAnsi" w:cstheme="minorBidi"/>
-          <w:sz w:val="21"/>
-          <w:szCs w:val="22"/>
-        </w:rPr>
-      </w:pPr>
-      <w:hyperlink w:anchor="_Toc3938244" w:history="1">
-        <w:r>
-          <w:rPr>
-            <w:rStyle w:val="a4"/>
-            <w:rFonts w:ascii="黑体" w:eastAsia="黑体" w:hAnsi="宋体"/>
-            <w:b/>
-          </w:rPr>
-          <w:t xml:space="preserve">4.1.1 </w:t>
-        </w:r>
-        <w:r>
-          <w:rPr>
-            <w:rStyle w:val="a4"/>
-            <w:rFonts w:ascii="黑体" w:eastAsia="黑体" w:hAnsi="黑体"/>
-            <w:b/>
-          </w:rPr>
-          <w:t>声发射信号的时频分析</w:t>
-        </w:r>
-        <w:r>
-          <w:rPr>
-            <w:webHidden/>
-          </w:rPr>
-          <w:tab/>
-        </w:r>
-        <w:r>
-          <w:rPr>
-            <w:webHidden/>
-          </w:rPr>
-          <w:fldChar w:fldCharType="begin"/>
-        </w:r>
-        <w:r>
-          <w:rPr>
-            <w:webHidden/>
-          </w:rPr>
-          <w:instrText xml:space="preserve"> PAGEREF _Toc3938244 \h </w:instrText>
-        </w:r>
-        <w:r>
-          <w:rPr>
-            <w:webHidden/>
-          </w:rPr>
-        </w:r>
-        <w:r>
-          <w:rPr>
-            <w:webHidden/>
-          </w:rPr>
-          <w:fldChar w:fldCharType="separate"/>
-        </w:r>
-        <w:r>
-          <w:rPr>
-            <w:webHidden/>
-          </w:rPr>
-          <w:t>21</w:t>
-        </w:r>
-        <w:r>
-          <w:rPr>
-            <w:webHidden/>
-          </w:rPr>
-          <w:fldChar w:fldCharType="end"/>
-        </w:r>
-      </w:hyperlink>
-    </w:p>
-    <w:p>
-      <w:pPr>
         <w:pStyle w:val="11"/>
         <w:tabs>
           <w:tab w:val="right" w:leader="dot" w:pos="8834"/>
@@ -4922,7 +5122,7 @@
           <w:szCs w:val="22"/>
         </w:rPr>
       </w:pPr>
-      <w:hyperlink w:anchor="_Toc3938245" w:history="1">
+      <w:hyperlink w:anchor="_Toc4046774" w:history="1">
         <w:r>
           <w:rPr>
             <w:rStyle w:val="a4"/>
@@ -4950,7 +5150,7 @@
             <w:noProof/>
             <w:webHidden/>
           </w:rPr>
-          <w:instrText xml:space="preserve"> PAGEREF _Toc3938245 \h </w:instrText>
+          <w:instrText xml:space="preserve"> PAGEREF _Toc4046774 \h </w:instrText>
         </w:r>
         <w:r>
           <w:rPr>
@@ -4970,7 +5170,7 @@
             <w:noProof/>
             <w:webHidden/>
           </w:rPr>
-          <w:t>22</w:t>
+          <w:t>24</w:t>
         </w:r>
         <w:r>
           <w:rPr>
@@ -4991,7 +5191,7 @@
           <w:szCs w:val="22"/>
         </w:rPr>
       </w:pPr>
-      <w:hyperlink w:anchor="_Toc3938246" w:history="1">
+      <w:hyperlink w:anchor="_Toc4046775" w:history="1">
         <w:r>
           <w:rPr>
             <w:rStyle w:val="a4"/>
@@ -5032,7 +5232,7 @@
           <w:rPr>
             <w:webHidden/>
           </w:rPr>
-          <w:instrText xml:space="preserve"> PAGEREF _Toc3938246 \h </w:instrText>
+          <w:instrText xml:space="preserve"> PAGEREF _Toc4046775 \h </w:instrText>
         </w:r>
         <w:r>
           <w:rPr>
@@ -5049,7 +5249,7 @@
           <w:rPr>
             <w:webHidden/>
           </w:rPr>
-          <w:t>22</w:t>
+          <w:t>24</w:t>
         </w:r>
         <w:r>
           <w:rPr>
@@ -5068,7 +5268,7 @@
           <w:szCs w:val="22"/>
         </w:rPr>
       </w:pPr>
-      <w:hyperlink w:anchor="_Toc3938247" w:history="1">
+      <w:hyperlink w:anchor="_Toc4046776" w:history="1">
         <w:r>
           <w:rPr>
             <w:rStyle w:val="a4"/>
@@ -5093,7 +5293,7 @@
           <w:rPr>
             <w:webHidden/>
           </w:rPr>
-          <w:instrText xml:space="preserve"> PAGEREF _Toc3938247 \h </w:instrText>
+          <w:instrText xml:space="preserve"> PAGEREF _Toc4046776 \h </w:instrText>
         </w:r>
         <w:r>
           <w:rPr>
@@ -5110,7 +5310,7 @@
           <w:rPr>
             <w:webHidden/>
           </w:rPr>
-          <w:t>22</w:t>
+          <w:t>24</w:t>
         </w:r>
         <w:r>
           <w:rPr>
@@ -5136,7 +5336,7 @@
           <w:szCs w:val="22"/>
         </w:rPr>
       </w:pPr>
-      <w:hyperlink w:anchor="_Toc3938248" w:history="1">
+      <w:hyperlink w:anchor="_Toc4046777" w:history="1">
         <w:r>
           <w:rPr>
             <w:rStyle w:val="a4"/>
@@ -5164,7 +5364,7 @@
             <w:noProof/>
             <w:webHidden/>
           </w:rPr>
-          <w:instrText xml:space="preserve"> PAGEREF _Toc3938248 \h </w:instrText>
+          <w:instrText xml:space="preserve"> PAGEREF _Toc4046777 \h </w:instrText>
         </w:r>
         <w:r>
           <w:rPr>
@@ -5184,7 +5384,7 @@
             <w:noProof/>
             <w:webHidden/>
           </w:rPr>
-          <w:t>23</w:t>
+          <w:t>25</w:t>
         </w:r>
         <w:r>
           <w:rPr>
@@ -5236,7 +5436,7 @@
       <w:bookmarkStart w:id="2" w:name="_Toc229135343"/>
       <w:bookmarkStart w:id="3" w:name="_Toc229135486"/>
       <w:bookmarkStart w:id="4" w:name="_Toc229136156"/>
-      <w:bookmarkStart w:id="5" w:name="_Toc3938220"/>
+      <w:bookmarkStart w:id="5" w:name="_Toc4046746"/>
       <w:r>
         <w:rPr>
           <w:rFonts w:ascii="黑体" w:eastAsia="黑体" w:hAnsi="宋体" w:hint="eastAsia"/>
@@ -5306,7 +5506,7 @@
       <w:bookmarkStart w:id="8" w:name="_Toc229135344"/>
       <w:bookmarkStart w:id="9" w:name="_Toc229135487"/>
       <w:bookmarkStart w:id="10" w:name="_Toc229136157"/>
-      <w:bookmarkStart w:id="11" w:name="_Toc3938221"/>
+      <w:bookmarkStart w:id="11" w:name="_Toc4046747"/>
       <w:r>
         <w:rPr>
           <w:rFonts w:ascii="黑体" w:eastAsia="黑体" w:hAnsi="宋体" w:hint="eastAsia"/>
@@ -5753,7 +5953,7 @@
         </w:rPr>
       </w:pPr>
       <w:bookmarkStart w:id="12" w:name="_Toc468648702"/>
-      <w:bookmarkStart w:id="13" w:name="_Toc3938222"/>
+      <w:bookmarkStart w:id="13" w:name="_Toc4046748"/>
       <w:r>
         <w:rPr>
           <w:rFonts w:ascii="黑体" w:eastAsia="黑体" w:hAnsi="宋体" w:hint="eastAsia"/>
@@ -6382,7 +6582,7 @@
       <w:bookmarkStart w:id="16" w:name="_Toc229135345"/>
       <w:bookmarkStart w:id="17" w:name="_Toc229135488"/>
       <w:bookmarkStart w:id="18" w:name="_Toc229136158"/>
-      <w:bookmarkStart w:id="19" w:name="_Toc3938223"/>
+      <w:bookmarkStart w:id="19" w:name="_Toc4046749"/>
       <w:r>
         <w:rPr>
           <w:rFonts w:ascii="黑体" w:eastAsia="黑体" w:hAnsi="宋体" w:hint="eastAsia"/>
@@ -6413,7 +6613,7 @@
           <w:sz w:val="24"/>
         </w:rPr>
       </w:pPr>
-      <w:bookmarkStart w:id="20" w:name="_Toc3938224"/>
+      <w:bookmarkStart w:id="20" w:name="_Toc4046750"/>
       <w:r>
         <w:rPr>
           <w:rFonts w:ascii="黑体" w:eastAsia="黑体" w:hAnsi="宋体" w:hint="eastAsia"/>
@@ -6762,11 +6962,11 @@
             <v:path o:extrusionok="f" gradientshapeok="t" o:connecttype="rect"/>
             <o:lock v:ext="edit" aspectratio="t"/>
           </v:shapetype>
-          <v:shape id="对象 9" o:spid="_x0000_i1025" type="#_x0000_t75" style="width:206.35pt;height:178.7pt;mso-position-horizontal-relative:page;mso-position-vertical-relative:page" o:ole="">
+          <v:shape id="对象 9" o:spid="_x0000_i1136" type="#_x0000_t75" style="width:206.25pt;height:178.5pt;mso-position-horizontal-relative:page;mso-position-vertical-relative:page" o:ole="">
             <v:imagedata r:id="rId13" o:title=""/>
             <o:lock v:ext="edit" aspectratio="f"/>
           </v:shape>
-          <o:OLEObject Type="Embed" ProgID="Visio.Drawing.11" ShapeID="对象 9" DrawAspect="Content" ObjectID="_1614584221" r:id="rId14">
+          <o:OLEObject Type="Embed" ProgID="Visio.Drawing.11" ShapeID="对象 9" DrawAspect="Content" ObjectID="_1614671889" r:id="rId14">
             <o:FieldCodes>\* MERGEFORMAT</o:FieldCodes>
           </o:OLEObject>
         </w:object>
@@ -7887,7 +8087,7 @@
           <w:sz w:val="24"/>
         </w:rPr>
       </w:pPr>
-      <w:bookmarkStart w:id="21" w:name="_Toc3938225"/>
+      <w:bookmarkStart w:id="21" w:name="_Toc4046751"/>
       <w:r>
         <w:rPr>
           <w:rFonts w:ascii="黑体" w:eastAsia="黑体" w:hAnsi="宋体" w:hint="eastAsia"/>
@@ -8881,7 +9081,7 @@
           <w:sz w:val="24"/>
         </w:rPr>
       </w:pPr>
-      <w:bookmarkStart w:id="22" w:name="_Toc3938226"/>
+      <w:bookmarkStart w:id="22" w:name="_Toc4046752"/>
       <w:r>
         <w:rPr>
           <w:rFonts w:ascii="黑体" w:eastAsia="黑体" w:hAnsi="宋体" w:hint="eastAsia"/>
@@ -9520,7 +9720,7 @@
           <w:szCs w:val="28"/>
         </w:rPr>
       </w:pPr>
-      <w:bookmarkStart w:id="23" w:name="_Toc3938227"/>
+      <w:bookmarkStart w:id="23" w:name="_Toc4046753"/>
       <w:r>
         <w:rPr>
           <w:rFonts w:ascii="黑体" w:eastAsia="黑体" w:hAnsi="宋体" w:hint="eastAsia"/>
@@ -9561,7 +9761,7 @@
           <w:sz w:val="24"/>
         </w:rPr>
       </w:pPr>
-      <w:bookmarkStart w:id="24" w:name="_Toc3938228"/>
+      <w:bookmarkStart w:id="24" w:name="_Toc4046754"/>
       <w:r>
         <w:rPr>
           <w:rFonts w:ascii="黑体" w:eastAsia="黑体" w:hAnsi="宋体" w:hint="eastAsia"/>
@@ -9827,14 +10027,7 @@
           <w:sz w:val="24"/>
           <w:vertAlign w:val="superscript"/>
         </w:rPr>
-        <w:t>[40</w:t>
-      </w:r>
-      <w:r>
-        <w:rPr>
-          <w:sz w:val="24"/>
-          <w:vertAlign w:val="superscript"/>
-        </w:rPr>
-        <w:t>]</w:t>
+        <w:t>[40]</w:t>
       </w:r>
       <w:r>
         <w:fldChar w:fldCharType="end"/>
@@ -10419,7 +10612,7 @@
           <w:sz w:val="24"/>
         </w:rPr>
       </w:pPr>
-      <w:bookmarkStart w:id="25" w:name="_Toc3938229"/>
+      <w:bookmarkStart w:id="25" w:name="_Toc4046755"/>
       <w:r>
         <w:rPr>
           <w:rFonts w:ascii="黑体" w:eastAsia="黑体" w:hAnsi="宋体" w:hint="eastAsia"/>
@@ -10458,6 +10651,78 @@
       <w:pPr>
         <w:ind w:firstLine="480"/>
         <w:rPr>
+          <w:rFonts w:ascii="宋体" w:hAnsi="宋体"/>
+          <w:sz w:val="24"/>
+        </w:rPr>
+      </w:pPr>
+      <w:r>
+        <w:rPr>
+          <w:rFonts w:ascii="宋体" w:hAnsi="宋体" w:hint="eastAsia"/>
+          <w:sz w:val="24"/>
+        </w:rPr>
+        <w:t>对于</w:t>
+      </w:r>
+      <w:r>
+        <w:rPr>
+          <w:rFonts w:ascii="宋体" w:hAnsi="宋体" w:hint="eastAsia"/>
+          <w:sz w:val="24"/>
+        </w:rPr>
+        <w:t>断丝</w:t>
+      </w:r>
+      <w:r>
+        <w:rPr>
+          <w:rFonts w:ascii="宋体" w:hAnsi="宋体" w:hint="eastAsia"/>
+          <w:sz w:val="24"/>
+        </w:rPr>
+        <w:t>识别和定位算法，本文采用基于时频变换的算法，时频变换可以做到在尽可能地保留信号的原始特征的情况下，有效地剔除干扰噪声的频率分量。</w:t>
+      </w:r>
+      <w:r>
+        <w:rPr>
+          <w:rFonts w:ascii="宋体" w:hAnsi="宋体" w:hint="eastAsia"/>
+          <w:sz w:val="24"/>
+        </w:rPr>
+        <w:t>本文选择使用</w:t>
+      </w:r>
+      <w:r>
+        <w:rPr>
+          <w:rFonts w:ascii="宋体" w:hAnsi="宋体" w:hint="eastAsia"/>
+          <w:sz w:val="24"/>
+        </w:rPr>
+        <w:t>连续小波</w:t>
+      </w:r>
+      <w:r>
+        <w:rPr>
+          <w:rFonts w:ascii="宋体" w:hAnsi="宋体" w:hint="eastAsia"/>
+          <w:sz w:val="24"/>
+        </w:rPr>
+        <w:t>变换作为时频分析</w:t>
+      </w:r>
+      <w:r>
+        <w:rPr>
+          <w:rFonts w:ascii="宋体" w:hAnsi="宋体" w:hint="eastAsia"/>
+          <w:sz w:val="24"/>
+        </w:rPr>
+        <w:t>的</w:t>
+      </w:r>
+      <w:r>
+        <w:rPr>
+          <w:rFonts w:ascii="宋体" w:hAnsi="宋体" w:hint="eastAsia"/>
+          <w:sz w:val="24"/>
+        </w:rPr>
+        <w:t>方法</w:t>
+      </w:r>
+      <w:r>
+        <w:rPr>
+          <w:rFonts w:ascii="宋体" w:hAnsi="宋体" w:hint="eastAsia"/>
+          <w:sz w:val="24"/>
+        </w:rPr>
+        <w:t>。</w:t>
+      </w:r>
+    </w:p>
+    <w:p>
+      <w:pPr>
+        <w:ind w:firstLine="480"/>
+        <w:rPr>
           <w:rFonts w:cs="宋体"/>
           <w:kern w:val="0"/>
           <w:sz w:val="24"/>
@@ -10468,57 +10733,65 @@
           <w:rFonts w:ascii="宋体" w:hAnsi="宋体" w:hint="eastAsia"/>
           <w:sz w:val="24"/>
         </w:rPr>
-        <w:t>对于损伤识别和定位算法，本文采用基于时频变换的算法，时频变换可以做到在尽可能地保留信号的原始特征的情况下，有效地剔除干扰噪声的频率分量。</w:t>
-      </w:r>
-    </w:p>
-    <w:p>
-      <w:pPr>
-        <w:widowControl w:val="0"/>
-        <w:autoSpaceDE w:val="0"/>
-        <w:autoSpaceDN w:val="0"/>
-        <w:adjustRightInd w:val="0"/>
-        <w:ind w:firstLine="420"/>
+        <w:t>对于</w:t>
+      </w:r>
+      <w:r>
         <w:rPr>
           <w:rFonts w:ascii="宋体" w:hAnsi="宋体"/>
           <w:sz w:val="24"/>
         </w:rPr>
-      </w:pPr>
+        <w:t>断丝识别算法</w:t>
+      </w:r>
       <w:r>
         <w:rPr>
           <w:rFonts w:ascii="宋体" w:hAnsi="宋体" w:hint="eastAsia"/>
           <w:sz w:val="24"/>
         </w:rPr>
-        <w:t>本文选择使用</w:t>
+        <w:t>，</w:t>
+      </w:r>
+      <w:r>
+        <w:rPr>
+          <w:rFonts w:ascii="宋体" w:hAnsi="宋体"/>
+          <w:sz w:val="24"/>
+        </w:rPr>
+        <w:t>本文</w:t>
       </w:r>
       <w:r>
         <w:rPr>
           <w:rFonts w:ascii="宋体" w:hAnsi="宋体" w:hint="eastAsia"/>
           <w:sz w:val="24"/>
         </w:rPr>
-        <w:t>连续小波</w:t>
+        <w:t>提出利用信号的时频谱构建自动编码器，将该识别</w:t>
       </w:r>
       <w:r>
         <w:rPr>
           <w:rFonts w:ascii="宋体" w:hAnsi="宋体" w:hint="eastAsia"/>
           <w:sz w:val="24"/>
         </w:rPr>
-        <w:t>变换作为时频分析方法，</w:t>
-      </w:r>
+        <w:t>问题转化为一个二维图像单分类问题，提高了算法的适应能力和准确率。</w:t>
+      </w:r>
+    </w:p>
+    <w:p>
+      <w:pPr>
+        <w:ind w:firstLineChars="200" w:firstLine="480"/>
+        <w:rPr>
+          <w:sz w:val="24"/>
+        </w:rPr>
+      </w:pPr>
       <w:r>
         <w:rPr>
           <w:rFonts w:ascii="宋体" w:hAnsi="宋体" w:hint="eastAsia"/>
           <w:sz w:val="24"/>
         </w:rPr>
-        <w:t>提出利用损伤信号的时频谱构建自动编码器，将损伤识别的问题转化为一个二维图像单分类问题，提高了算法的适应能力和准确率。</w:t>
-      </w:r>
-    </w:p>
-    <w:p>
-      <w:pPr>
-        <w:ind w:firstLineChars="200" w:firstLine="480"/>
-        <w:rPr>
-          <w:sz w:val="24"/>
-        </w:rPr>
-      </w:pPr>
+        <w:t>对于</w:t>
+      </w:r>
+      <w:r>
+        <w:rPr>
+          <w:rFonts w:ascii="宋体" w:hAnsi="宋体"/>
+          <w:sz w:val="24"/>
+        </w:rPr>
+        <w:t>断丝定位算法，</w:t>
+      </w:r>
       <w:r>
         <w:rPr>
           <w:rFonts w:ascii="宋体" w:hAnsi="宋体" w:hint="eastAsia"/>
@@ -10538,28 +10811,56 @@
           <w:rFonts w:ascii="宋体" w:hAnsi="宋体" w:hint="eastAsia"/>
           <w:sz w:val="24"/>
         </w:rPr>
-        <w:t>连续</w:t>
+        <w:t>信号</w:t>
       </w:r>
       <w:r>
         <w:rPr>
           <w:rFonts w:ascii="宋体" w:hAnsi="宋体"/>
           <w:sz w:val="24"/>
         </w:rPr>
-        <w:t>小波</w:t>
+        <w:t>的</w:t>
       </w:r>
       <w:r>
         <w:rPr>
           <w:rFonts w:ascii="宋体" w:hAnsi="宋体" w:hint="eastAsia"/>
           <w:sz w:val="24"/>
         </w:rPr>
-        <w:t>变换后的得到的时频谱做了互相关分析</w:t>
+        <w:t>时频谱做了互相关分析</w:t>
       </w:r>
       <w:r>
         <w:rPr>
           <w:rFonts w:ascii="宋体" w:hAnsi="宋体" w:hint="eastAsia"/>
           <w:sz w:val="24"/>
         </w:rPr>
-        <w:t>，通过标定法提取出定位效果最好的频率分量用于互相关的计算，在保障了定位精度和可信度的同时提高了计算速度。</w:t>
+        <w:t>，通过</w:t>
+      </w:r>
+      <w:r>
+        <w:rPr>
+          <w:rFonts w:ascii="宋体" w:hAnsi="宋体" w:hint="eastAsia"/>
+          <w:sz w:val="24"/>
+        </w:rPr>
+        <w:t>线性拟合</w:t>
+      </w:r>
+      <w:r>
+        <w:rPr>
+          <w:rFonts w:ascii="宋体" w:hAnsi="宋体" w:hint="eastAsia"/>
+          <w:sz w:val="24"/>
+        </w:rPr>
+        <w:t>法</w:t>
+      </w:r>
+      <w:r>
+        <w:rPr>
+          <w:rFonts w:ascii="宋体" w:hAnsi="宋体" w:hint="eastAsia"/>
+          <w:sz w:val="24"/>
+        </w:rPr>
+        <w:t>预先</w:t>
+      </w:r>
+      <w:r>
+        <w:rPr>
+          <w:rFonts w:ascii="宋体" w:hAnsi="宋体" w:hint="eastAsia"/>
+          <w:sz w:val="24"/>
+        </w:rPr>
+        <w:t>提取出定位效果最好的频率分量用于互相关的计算，在保障了定位精度和可信度的同时提高了计算速度。</w:t>
       </w:r>
     </w:p>
     <w:p>
@@ -10580,7 +10881,7 @@
         </w:rPr>
         <w:br w:type="page"/>
       </w:r>
-      <w:bookmarkStart w:id="26" w:name="_Toc3938230"/>
+      <w:bookmarkStart w:id="26" w:name="_Toc4046756"/>
       <w:r>
         <w:rPr>
           <w:rFonts w:ascii="黑体" w:eastAsia="黑体" w:hAnsi="宋体" w:hint="eastAsia"/>
@@ -10640,7 +10941,7 @@
           <w:szCs w:val="28"/>
         </w:rPr>
       </w:pPr>
-      <w:bookmarkStart w:id="27" w:name="_Toc3938231"/>
+      <w:bookmarkStart w:id="27" w:name="_Toc4046757"/>
       <w:r>
         <w:rPr>
           <w:rFonts w:ascii="黑体" w:eastAsia="黑体" w:hAnsi="宋体" w:hint="eastAsia"/>
@@ -10717,7 +11018,7 @@
         </w:rPr>
       </w:pPr>
       <w:bookmarkStart w:id="28" w:name="_Toc468648711"/>
-      <w:bookmarkStart w:id="29" w:name="_Toc3938232"/>
+      <w:bookmarkStart w:id="29" w:name="_Toc4046758"/>
       <w:r>
         <w:rPr>
           <w:rFonts w:ascii="黑体" w:eastAsia="黑体" w:hAnsi="宋体" w:hint="eastAsia"/>
@@ -10796,6 +11097,96 @@
     <w:p>
       <w:pPr>
         <w:ind w:firstLine="408"/>
+        <w:rPr>
+          <w:rFonts w:ascii="黑体" w:eastAsia="黑体" w:hAnsi="宋体" w:hint="eastAsia"/>
+          <w:b/>
+          <w:sz w:val="28"/>
+          <w:szCs w:val="28"/>
+        </w:rPr>
+      </w:pPr>
+      <w:r>
+        <w:rPr>
+          <w:rFonts w:hint="eastAsia"/>
+          <w:sz w:val="24"/>
+        </w:rPr>
+        <w:t>声</w:t>
+      </w:r>
+    </w:p>
+    <w:p>
+      <w:pPr>
+        <w:spacing w:beforeLines="100" w:before="312" w:afterLines="100" w:after="312"/>
+        <w:jc w:val="center"/>
+        <w:outlineLvl w:val="0"/>
+        <w:rPr>
+          <w:rFonts w:ascii="黑体" w:eastAsia="黑体" w:hAnsi="宋体"/>
+          <w:b/>
+          <w:sz w:val="32"/>
+          <w:szCs w:val="32"/>
+        </w:rPr>
+      </w:pPr>
+      <w:r>
+        <w:rPr>
+          <w:sz w:val="24"/>
+        </w:rPr>
+        <w:br w:type="page"/>
+      </w:r>
+      <w:bookmarkStart w:id="30" w:name="_Toc450161740"/>
+      <w:bookmarkStart w:id="31" w:name="_Toc450161765"/>
+      <w:bookmarkStart w:id="32" w:name="_Toc4046759"/>
+      <w:r>
+        <w:rPr>
+          <w:rFonts w:ascii="黑体" w:eastAsia="黑体" w:hAnsi="宋体" w:hint="eastAsia"/>
+          <w:b/>
+          <w:sz w:val="32"/>
+          <w:szCs w:val="32"/>
+        </w:rPr>
+        <w:lastRenderedPageBreak/>
+        <w:t>第</w:t>
+      </w:r>
+      <w:r>
+        <w:rPr>
+          <w:rFonts w:ascii="黑体" w:eastAsia="黑体" w:hAnsi="宋体" w:hint="eastAsia"/>
+          <w:b/>
+          <w:sz w:val="32"/>
+          <w:szCs w:val="32"/>
+        </w:rPr>
+        <w:t>3</w:t>
+      </w:r>
+      <w:r>
+        <w:rPr>
+          <w:rFonts w:ascii="黑体" w:eastAsia="黑体" w:hAnsi="宋体" w:hint="eastAsia"/>
+          <w:b/>
+          <w:sz w:val="32"/>
+          <w:szCs w:val="32"/>
+        </w:rPr>
+        <w:t>章</w:t>
+      </w:r>
+      <w:r>
+        <w:rPr>
+          <w:rFonts w:ascii="黑体" w:eastAsia="黑体" w:hAnsi="宋体" w:hint="eastAsia"/>
+          <w:b/>
+          <w:sz w:val="32"/>
+          <w:szCs w:val="32"/>
+        </w:rPr>
+        <w:t xml:space="preserve"> </w:t>
+      </w:r>
+      <w:bookmarkStart w:id="33" w:name="_Toc450161741"/>
+      <w:bookmarkEnd w:id="30"/>
+      <w:r>
+        <w:rPr>
+          <w:rFonts w:ascii="黑体" w:eastAsia="黑体" w:hAnsi="宋体" w:hint="eastAsia"/>
+          <w:b/>
+          <w:sz w:val="32"/>
+          <w:szCs w:val="32"/>
+        </w:rPr>
+        <w:t>断丝识别及定位算法研究</w:t>
+      </w:r>
+      <w:bookmarkEnd w:id="32"/>
+    </w:p>
+    <w:p>
+      <w:pPr>
+        <w:spacing w:beforeLines="50" w:before="156" w:afterLines="50" w:after="156"/>
+        <w:outlineLvl w:val="1"/>
         <w:rPr>
           <w:rFonts w:ascii="黑体" w:eastAsia="黑体" w:hAnsi="宋体"/>
           <w:b/>
@@ -10803,19 +11194,684 @@
           <w:szCs w:val="28"/>
         </w:rPr>
       </w:pPr>
-      <w:r>
-        <w:rPr>
-          <w:rFonts w:hint="eastAsia"/>
-          <w:sz w:val="24"/>
+      <w:bookmarkStart w:id="34" w:name="_Toc450161739"/>
+      <w:bookmarkStart w:id="35" w:name="_Toc4046760"/>
+      <w:r>
+        <w:rPr>
+          <w:rFonts w:ascii="黑体" w:eastAsia="黑体" w:hAnsi="宋体" w:hint="eastAsia"/>
+          <w:b/>
+          <w:sz w:val="28"/>
+          <w:szCs w:val="28"/>
+        </w:rPr>
+        <w:t>3</w:t>
+      </w:r>
+      <w:r>
+        <w:rPr>
+          <w:rFonts w:ascii="黑体" w:eastAsia="黑体" w:hAnsi="宋体" w:hint="eastAsia"/>
+          <w:b/>
+          <w:sz w:val="28"/>
+          <w:szCs w:val="28"/>
+        </w:rPr>
+        <w:t xml:space="preserve">.1 </w:t>
+      </w:r>
+      <w:r>
+        <w:rPr>
+          <w:rFonts w:ascii="黑体" w:eastAsia="黑体" w:hAnsi="宋体" w:hint="eastAsia"/>
+          <w:b/>
+          <w:sz w:val="28"/>
+          <w:szCs w:val="28"/>
+        </w:rPr>
+        <w:t>声发射信号</w:t>
+      </w:r>
+      <w:r>
+        <w:rPr>
+          <w:rFonts w:ascii="黑体" w:eastAsia="黑体" w:hAnsi="宋体"/>
+          <w:b/>
+          <w:sz w:val="28"/>
+          <w:szCs w:val="28"/>
+        </w:rPr>
+        <w:t>的时频分析</w:t>
+      </w:r>
+      <w:bookmarkEnd w:id="35"/>
+    </w:p>
+    <w:p>
+      <w:pPr>
+        <w:ind w:firstLineChars="200" w:firstLine="480"/>
+        <w:rPr>
+          <w:rFonts w:ascii="黑体" w:eastAsia="黑体" w:hint="eastAsia"/>
+          <w:b/>
+          <w:sz w:val="24"/>
+        </w:rPr>
+      </w:pPr>
+      <w:r>
+        <w:rPr>
+          <w:rFonts w:hint="eastAsia"/>
+          <w:sz w:val="24"/>
+        </w:rPr>
+        <w:t>由于</w:t>
+      </w:r>
+      <w:r>
+        <w:rPr>
+          <w:rFonts w:hint="eastAsia"/>
+          <w:sz w:val="24"/>
+        </w:rPr>
+        <w:t>时频变换可以做到在尽</w:t>
+      </w:r>
+      <w:r>
+        <w:rPr>
+          <w:rFonts w:hint="eastAsia"/>
+          <w:sz w:val="24"/>
+        </w:rPr>
+        <w:t>可能地保留信号的原始特征的情况下，有效地剔除干扰噪声的频率分量，</w:t>
+      </w:r>
+      <w:r>
+        <w:rPr>
+          <w:rFonts w:hint="eastAsia"/>
+          <w:sz w:val="24"/>
+        </w:rPr>
+        <w:t>对于</w:t>
+      </w:r>
+      <w:r>
+        <w:rPr>
+          <w:rFonts w:hint="eastAsia"/>
+          <w:sz w:val="24"/>
+        </w:rPr>
+        <w:t>断丝</w:t>
+      </w:r>
+      <w:r>
+        <w:rPr>
+          <w:rFonts w:hint="eastAsia"/>
+          <w:sz w:val="24"/>
+        </w:rPr>
+        <w:t>识别和定位</w:t>
+      </w:r>
+      <w:bookmarkStart w:id="36" w:name="_GoBack"/>
+      <w:bookmarkEnd w:id="36"/>
+      <w:r>
+        <w:rPr>
+          <w:rFonts w:hint="eastAsia"/>
+          <w:sz w:val="24"/>
+        </w:rPr>
+        <w:t>，采用基于时频变换的算法，</w:t>
+      </w:r>
+      <w:r>
+        <w:rPr>
+          <w:rFonts w:ascii="黑体" w:eastAsia="黑体" w:hint="eastAsia"/>
+          <w:b/>
+          <w:sz w:val="24"/>
+        </w:rPr>
+        <w:t xml:space="preserve"> </w:t>
+      </w:r>
+    </w:p>
+    <w:p>
+      <w:pPr>
+        <w:spacing w:beforeLines="50" w:before="156" w:afterLines="50" w:after="156"/>
+        <w:outlineLvl w:val="2"/>
+        <w:rPr>
+          <w:rFonts w:ascii="黑体" w:eastAsia="黑体" w:hAnsi="黑体" w:hint="eastAsia"/>
+          <w:b/>
+          <w:sz w:val="24"/>
+        </w:rPr>
+      </w:pPr>
+      <w:bookmarkStart w:id="37" w:name="_Toc4046761"/>
+      <w:bookmarkEnd w:id="31"/>
+      <w:bookmarkEnd w:id="33"/>
+      <w:bookmarkEnd w:id="34"/>
+      <w:r>
+        <w:rPr>
+          <w:rFonts w:ascii="黑体" w:eastAsia="黑体" w:hAnsi="宋体" w:hint="eastAsia"/>
+          <w:b/>
+          <w:sz w:val="24"/>
+        </w:rPr>
+        <w:t xml:space="preserve">3.1.1 </w:t>
+      </w:r>
+      <w:r>
+        <w:rPr>
+          <w:rFonts w:ascii="黑体" w:eastAsia="黑体" w:hAnsi="黑体" w:hint="eastAsia"/>
+          <w:b/>
+          <w:sz w:val="24"/>
+        </w:rPr>
+        <w:t>常用的</w:t>
+      </w:r>
+      <w:r>
+        <w:rPr>
+          <w:rFonts w:ascii="黑体" w:eastAsia="黑体" w:hAnsi="黑体" w:hint="eastAsia"/>
+          <w:b/>
+          <w:sz w:val="24"/>
+        </w:rPr>
+        <w:t>时频分析</w:t>
+      </w:r>
+      <w:r>
+        <w:rPr>
+          <w:rFonts w:ascii="黑体" w:eastAsia="黑体" w:hAnsi="黑体" w:hint="eastAsia"/>
+          <w:b/>
+          <w:sz w:val="24"/>
+        </w:rPr>
+        <w:t>方法</w:t>
+      </w:r>
+      <w:r>
+        <w:rPr>
+          <w:rFonts w:ascii="黑体" w:eastAsia="黑体" w:hAnsi="黑体"/>
+          <w:b/>
+          <w:sz w:val="24"/>
+        </w:rPr>
+        <w:t>比较</w:t>
+      </w:r>
+      <w:bookmarkEnd w:id="37"/>
+    </w:p>
+    <w:p>
+      <w:pPr>
+        <w:ind w:firstLineChars="200" w:firstLine="480"/>
+        <w:rPr>
+          <w:sz w:val="24"/>
+        </w:rPr>
+      </w:pPr>
+      <w:r>
+        <w:rPr>
+          <w:rFonts w:hint="eastAsia"/>
+          <w:sz w:val="24"/>
+        </w:rPr>
+        <w:t>目前常用</w:t>
+      </w:r>
+      <w:r>
+        <w:rPr>
+          <w:sz w:val="24"/>
+        </w:rPr>
+        <w:t>的时频分析方法主要包括</w:t>
+      </w:r>
+    </w:p>
+    <w:p>
+      <w:pPr>
+        <w:spacing w:beforeLines="50" w:before="156" w:afterLines="50" w:after="156"/>
+        <w:outlineLvl w:val="2"/>
+        <w:rPr>
+          <w:rFonts w:ascii="黑体" w:eastAsia="黑体" w:hAnsi="黑体" w:hint="eastAsia"/>
+          <w:b/>
+          <w:sz w:val="24"/>
+        </w:rPr>
+      </w:pPr>
+      <w:bookmarkStart w:id="38" w:name="_Toc4046762"/>
+      <w:r>
+        <w:rPr>
+          <w:rFonts w:ascii="黑体" w:eastAsia="黑体" w:hAnsi="宋体" w:hint="eastAsia"/>
+          <w:b/>
+          <w:sz w:val="24"/>
+        </w:rPr>
+        <w:t>3.1.2</w:t>
+      </w:r>
+      <w:r>
+        <w:rPr>
+          <w:rFonts w:ascii="黑体" w:eastAsia="黑体" w:hAnsi="宋体" w:hint="eastAsia"/>
+          <w:b/>
+          <w:sz w:val="24"/>
+        </w:rPr>
+        <w:t xml:space="preserve"> </w:t>
+      </w:r>
+      <w:r>
+        <w:rPr>
+          <w:rFonts w:ascii="黑体" w:eastAsia="黑体" w:hAnsi="黑体" w:hint="eastAsia"/>
+          <w:b/>
+          <w:sz w:val="24"/>
+        </w:rPr>
+        <w:t>连续</w:t>
+      </w:r>
+      <w:r>
+        <w:rPr>
+          <w:rFonts w:ascii="黑体" w:eastAsia="黑体" w:hAnsi="黑体"/>
+          <w:b/>
+          <w:sz w:val="24"/>
+        </w:rPr>
+        <w:t>小波变换</w:t>
+      </w:r>
+      <w:bookmarkEnd w:id="38"/>
+    </w:p>
+    <w:p>
+      <w:pPr>
+        <w:ind w:firstLineChars="200" w:firstLine="480"/>
+        <w:rPr>
+          <w:sz w:val="24"/>
+        </w:rPr>
+      </w:pPr>
+      <w:r>
+        <w:rPr>
+          <w:rFonts w:hint="eastAsia"/>
+          <w:sz w:val="24"/>
+        </w:rPr>
+        <w:t>小波是一种</w:t>
+      </w:r>
+      <w:r>
+        <w:rPr>
+          <w:rFonts w:hint="eastAsia"/>
+          <w:sz w:val="24"/>
+        </w:rPr>
+        <w:t>很小的</w:t>
+      </w:r>
+      <w:r>
+        <w:rPr>
+          <w:sz w:val="24"/>
+        </w:rPr>
+        <w:t>波形</w:t>
+      </w:r>
+      <w:r>
+        <w:rPr>
+          <w:rFonts w:hint="eastAsia"/>
+          <w:sz w:val="24"/>
+        </w:rPr>
+        <w:t>，可以被视为一种短暂的振荡</w:t>
+      </w:r>
+      <w:r>
+        <w:rPr>
+          <w:rFonts w:hint="eastAsia"/>
+          <w:sz w:val="24"/>
+        </w:rPr>
+        <w:t>。</w:t>
+      </w:r>
+      <w:r>
+        <w:rPr>
+          <w:sz w:val="24"/>
+        </w:rPr>
+        <w:t>“</w:t>
+      </w:r>
+      <w:r>
+        <w:rPr>
+          <w:rFonts w:hint="eastAsia"/>
+          <w:sz w:val="24"/>
+        </w:rPr>
+        <w:t>小</w:t>
+      </w:r>
+      <w:r>
+        <w:rPr>
+          <w:sz w:val="24"/>
+        </w:rPr>
+        <w:t>”</w:t>
+      </w:r>
+      <w:r>
+        <w:rPr>
+          <w:rFonts w:hint="eastAsia"/>
+          <w:sz w:val="24"/>
+        </w:rPr>
+        <w:t>代表</w:t>
+      </w:r>
+      <w:r>
+        <w:rPr>
+          <w:sz w:val="24"/>
+        </w:rPr>
+        <w:t>它</w:t>
+      </w:r>
+      <w:r>
+        <w:rPr>
+          <w:rFonts w:hint="eastAsia"/>
+          <w:sz w:val="24"/>
+        </w:rPr>
+        <w:t>有</w:t>
+      </w:r>
+      <w:r>
+        <w:rPr>
+          <w:sz w:val="24"/>
+        </w:rPr>
+        <w:t>衰减性</w:t>
+      </w:r>
+      <w:r>
+        <w:rPr>
+          <w:rFonts w:hint="eastAsia"/>
+          <w:sz w:val="24"/>
+        </w:rPr>
+        <w:t>，</w:t>
+      </w:r>
+      <w:r>
+        <w:rPr>
+          <w:rFonts w:hint="eastAsia"/>
+          <w:sz w:val="24"/>
+        </w:rPr>
+        <w:t>其振幅从零开始，然后增大，然后再减小到零</w:t>
+      </w:r>
+      <w:r>
+        <w:rPr>
+          <w:rFonts w:hint="eastAsia"/>
+          <w:sz w:val="24"/>
+        </w:rPr>
+        <w:t>。</w:t>
+      </w:r>
+      <w:r>
+        <w:rPr>
+          <w:rFonts w:hint="eastAsia"/>
+          <w:sz w:val="24"/>
+        </w:rPr>
+        <w:t>“波”代表</w:t>
+      </w:r>
+      <w:r>
+        <w:rPr>
+          <w:sz w:val="24"/>
+        </w:rPr>
+        <w:t>它有波动性，</w:t>
+      </w:r>
+      <w:r>
+        <w:rPr>
+          <w:rFonts w:hint="eastAsia"/>
+          <w:sz w:val="24"/>
+        </w:rPr>
+        <w:t>其</w:t>
+      </w:r>
+      <w:r>
+        <w:rPr>
+          <w:rFonts w:hint="eastAsia"/>
+          <w:sz w:val="24"/>
+        </w:rPr>
+        <w:t>直流分量</w:t>
+      </w:r>
+      <w:r>
+        <w:rPr>
+          <w:sz w:val="24"/>
+        </w:rPr>
+        <w:t>为</w:t>
+      </w:r>
+      <w:r>
+        <w:rPr>
+          <w:rFonts w:hint="eastAsia"/>
+          <w:sz w:val="24"/>
+        </w:rPr>
+        <w:t>0</w:t>
+      </w:r>
+      <w:r>
+        <w:rPr>
+          <w:rFonts w:hint="eastAsia"/>
+          <w:sz w:val="24"/>
+        </w:rPr>
+        <w:t>，</w:t>
+      </w:r>
+      <w:r>
+        <w:rPr>
+          <w:sz w:val="24"/>
+        </w:rPr>
+        <w:t>其</w:t>
+      </w:r>
+      <w:r>
+        <w:rPr>
+          <w:sz w:val="24"/>
+        </w:rPr>
+        <w:t>值</w:t>
+      </w:r>
+      <w:r>
+        <w:rPr>
+          <w:rFonts w:hint="eastAsia"/>
+          <w:sz w:val="24"/>
+        </w:rPr>
+        <w:t>会</w:t>
+      </w:r>
+      <w:r>
+        <w:rPr>
+          <w:sz w:val="24"/>
+        </w:rPr>
+        <w:t>发生正负相间的</w:t>
+      </w:r>
+      <w:r>
+        <w:rPr>
+          <w:rFonts w:hint="eastAsia"/>
+          <w:sz w:val="24"/>
+        </w:rPr>
+        <w:t>振荡</w:t>
+      </w:r>
+      <w:r>
+        <w:rPr>
+          <w:rFonts w:hint="eastAsia"/>
+          <w:sz w:val="24"/>
+        </w:rPr>
+        <w:t>。</w:t>
+      </w:r>
+      <w:r>
+        <w:rPr>
+          <w:rFonts w:hint="eastAsia"/>
+          <w:sz w:val="24"/>
+        </w:rPr>
+        <w:t>作为一种数学工具，小波可以用来从许多不同类型的数据中提取信息。</w:t>
+      </w:r>
+    </w:p>
+    <w:p>
+      <w:pPr>
+        <w:ind w:firstLineChars="200" w:firstLine="480"/>
+        <w:rPr>
+          <w:rFonts w:hint="eastAsia"/>
+          <w:sz w:val="24"/>
+        </w:rPr>
+      </w:pPr>
+      <w:r>
+        <w:rPr>
+          <w:rFonts w:hint="eastAsia"/>
+          <w:sz w:val="24"/>
+        </w:rPr>
+        <w:t>不同于</w:t>
+      </w:r>
+      <w:r>
+        <w:rPr>
+          <w:sz w:val="24"/>
+        </w:rPr>
+        <w:t>傅里叶变换</w:t>
+      </w:r>
+      <w:r>
+        <w:rPr>
+          <w:rFonts w:hint="eastAsia"/>
+          <w:sz w:val="24"/>
+        </w:rPr>
+        <w:t>中固定</w:t>
+      </w:r>
+      <w:r>
+        <w:rPr>
+          <w:sz w:val="24"/>
+        </w:rPr>
+        <w:t>使用正弦</w:t>
+      </w:r>
+      <w:r>
+        <w:rPr>
+          <w:rFonts w:hint="eastAsia"/>
+          <w:sz w:val="24"/>
+        </w:rPr>
+        <w:t>波</w:t>
+      </w:r>
+      <w:r>
+        <w:rPr>
+          <w:sz w:val="24"/>
+        </w:rPr>
+        <w:t>信号作为基函数，</w:t>
+      </w:r>
+      <w:r>
+        <w:rPr>
+          <w:rFonts w:hint="eastAsia"/>
+          <w:sz w:val="24"/>
+        </w:rPr>
+        <w:t>小波变换</w:t>
+      </w:r>
+      <w:r>
+        <w:rPr>
+          <w:sz w:val="24"/>
+        </w:rPr>
+        <w:t>的基</w:t>
+      </w:r>
+      <w:r>
+        <w:rPr>
+          <w:rFonts w:hint="eastAsia"/>
+          <w:sz w:val="24"/>
+        </w:rPr>
+        <w:t>函数</w:t>
+      </w:r>
+      <w:r>
+        <w:rPr>
+          <w:sz w:val="24"/>
+        </w:rPr>
+        <w:t>并未指定，</w:t>
+      </w:r>
+      <w:r>
+        <w:rPr>
+          <w:rFonts w:hint="eastAsia"/>
+          <w:sz w:val="24"/>
+        </w:rPr>
+        <w:t>小波基</w:t>
+      </w:r>
+      <w:r>
+        <w:rPr>
+          <w:sz w:val="24"/>
+        </w:rPr>
+        <w:t>可以有多种形式</w:t>
+      </w:r>
+      <w:r>
+        <w:rPr>
+          <w:rFonts w:hint="eastAsia"/>
+          <w:sz w:val="24"/>
+        </w:rPr>
+        <w:t>。成为</w:t>
+      </w:r>
+      <w:r>
+        <w:rPr>
+          <w:sz w:val="24"/>
+        </w:rPr>
+        <w:t>小波基</w:t>
+      </w:r>
+      <w:r>
+        <w:rPr>
+          <w:rFonts w:hint="eastAsia"/>
+          <w:sz w:val="24"/>
+        </w:rPr>
+        <w:t>需要</w:t>
+      </w:r>
+      <w:r>
+        <w:rPr>
+          <w:sz w:val="24"/>
+        </w:rPr>
+        <w:t>满足</w:t>
+      </w:r>
+      <w:r>
+        <w:rPr>
+          <w:sz w:val="24"/>
+        </w:rPr>
+        <w:t>某些</w:t>
+      </w:r>
+      <w:r>
+        <w:rPr>
+          <w:rFonts w:hint="eastAsia"/>
+          <w:sz w:val="24"/>
+        </w:rPr>
+        <w:t>特定</w:t>
+      </w:r>
+      <w:r>
+        <w:rPr>
+          <w:sz w:val="24"/>
+        </w:rPr>
+        <w:t>的约束条件</w:t>
+      </w:r>
+      <w:r>
+        <w:rPr>
+          <w:rFonts w:hint="eastAsia"/>
+          <w:sz w:val="24"/>
+        </w:rPr>
+        <w:t>。</w:t>
+      </w:r>
+    </w:p>
+    <w:p>
+      <w:pPr>
+        <w:ind w:firstLineChars="200" w:firstLine="480"/>
+        <w:rPr>
+          <w:rFonts w:hint="eastAsia"/>
+          <w:sz w:val="24"/>
+        </w:rPr>
+      </w:pPr>
+    </w:p>
+    <w:p>
+      <w:pPr>
+        <w:spacing w:beforeLines="50" w:before="156" w:afterLines="50" w:after="156"/>
+        <w:outlineLvl w:val="1"/>
+        <w:rPr>
+          <w:rFonts w:ascii="黑体" w:eastAsia="黑体" w:hAnsi="宋体"/>
+          <w:b/>
+          <w:sz w:val="28"/>
+          <w:szCs w:val="28"/>
+        </w:rPr>
+      </w:pPr>
+      <w:bookmarkStart w:id="39" w:name="_Toc4046763"/>
+      <w:r>
+        <w:rPr>
+          <w:rFonts w:ascii="黑体" w:eastAsia="黑体" w:hAnsi="宋体" w:hint="eastAsia"/>
+          <w:b/>
+          <w:sz w:val="28"/>
+          <w:szCs w:val="28"/>
+        </w:rPr>
+        <w:t>3</w:t>
+      </w:r>
+      <w:r>
+        <w:rPr>
+          <w:rFonts w:ascii="黑体" w:eastAsia="黑体" w:hAnsi="宋体" w:hint="eastAsia"/>
+          <w:b/>
+          <w:sz w:val="28"/>
+          <w:szCs w:val="28"/>
+        </w:rPr>
+        <w:t>.</w:t>
+      </w:r>
+      <w:r>
+        <w:rPr>
+          <w:rFonts w:ascii="黑体" w:eastAsia="黑体" w:hAnsi="宋体"/>
+          <w:b/>
+          <w:sz w:val="28"/>
+          <w:szCs w:val="28"/>
+        </w:rPr>
+        <w:t>2</w:t>
+      </w:r>
+      <w:r>
+        <w:rPr>
+          <w:rFonts w:ascii="黑体" w:eastAsia="黑体" w:hAnsi="宋体" w:hint="eastAsia"/>
+          <w:b/>
+          <w:sz w:val="28"/>
+          <w:szCs w:val="28"/>
+        </w:rPr>
+        <w:t xml:space="preserve"> 识别算法研究</w:t>
+      </w:r>
+      <w:bookmarkEnd w:id="39"/>
+    </w:p>
+    <w:p>
+      <w:pPr>
+        <w:spacing w:beforeLines="50" w:before="156" w:afterLines="50" w:after="156"/>
+        <w:outlineLvl w:val="2"/>
+        <w:rPr>
+          <w:rFonts w:ascii="黑体" w:eastAsia="黑体" w:hAnsi="黑体"/>
+          <w:b/>
+          <w:sz w:val="24"/>
+        </w:rPr>
+      </w:pPr>
+      <w:bookmarkStart w:id="40" w:name="_Toc4046764"/>
+      <w:r>
+        <w:rPr>
+          <w:rFonts w:ascii="黑体" w:eastAsia="黑体" w:hAnsi="宋体" w:hint="eastAsia"/>
+          <w:b/>
+          <w:sz w:val="24"/>
+        </w:rPr>
+        <w:t xml:space="preserve">3.1.1 </w:t>
+      </w:r>
+      <w:r>
+        <w:rPr>
+          <w:rFonts w:ascii="黑体" w:eastAsia="黑体" w:hAnsi="黑体" w:hint="eastAsia"/>
+          <w:b/>
+          <w:sz w:val="24"/>
+        </w:rPr>
+        <w:t>数据输入</w:t>
+      </w:r>
+      <w:bookmarkEnd w:id="40"/>
+    </w:p>
+    <w:p>
+      <w:pPr>
+        <w:ind w:firstLine="437"/>
+        <w:rPr>
+          <w:szCs w:val="21"/>
+        </w:rPr>
+      </w:pPr>
+      <w:r>
+        <w:rPr>
+          <w:rFonts w:hint="eastAsia"/>
         </w:rPr>
         <w:t>声</w:t>
       </w:r>
     </w:p>
     <w:p>
       <w:pPr>
-        <w:ind w:firstLineChars="200" w:firstLine="480"/>
-        <w:rPr>
-          <w:sz w:val="24"/>
+        <w:rPr>
+          <w:rFonts w:hint="eastAsia"/>
+          <w:szCs w:val="21"/>
         </w:rPr>
       </w:pPr>
     </w:p>
@@ -10833,11 +11889,14 @@
       </w:pPr>
       <w:r>
         <w:rPr>
-          <w:sz w:val="24"/>
+          <w:rFonts w:ascii="黑体" w:eastAsia="黑体" w:hAnsi="宋体"/>
+          <w:b/>
+          <w:sz w:val="32"/>
+          <w:szCs w:val="32"/>
         </w:rPr>
         <w:br w:type="page"/>
       </w:r>
-      <w:bookmarkStart w:id="30" w:name="_Toc3938233"/>
+      <w:bookmarkStart w:id="41" w:name="_Toc4046765"/>
       <w:r>
         <w:rPr>
           <w:rFonts w:ascii="黑体" w:eastAsia="黑体" w:hAnsi="宋体" w:hint="eastAsia"/>
@@ -10855,7 +11914,7 @@
           <w:sz w:val="32"/>
           <w:szCs w:val="32"/>
         </w:rPr>
-        <w:t>3</w:t>
+        <w:t>4</w:t>
       </w:r>
       <w:r>
         <w:rPr>
@@ -10875,7 +11934,7 @@
         </w:rPr>
         <w:t xml:space="preserve"> 声发射全波形采集系统设计</w:t>
       </w:r>
-      <w:bookmarkEnd w:id="30"/>
+      <w:bookmarkEnd w:id="41"/>
     </w:p>
     <w:p>
       <w:pPr>
@@ -10888,8 +11947,8 @@
           <w:szCs w:val="28"/>
         </w:rPr>
       </w:pPr>
-      <w:bookmarkStart w:id="31" w:name="_Toc450161757"/>
-      <w:bookmarkStart w:id="32" w:name="_Toc3938234"/>
+      <w:bookmarkStart w:id="42" w:name="_Toc450161757"/>
+      <w:bookmarkStart w:id="43" w:name="_Toc4046766"/>
       <w:r>
         <w:rPr>
           <w:rFonts w:ascii="黑体" w:eastAsia="黑体" w:hAnsi="宋体" w:hint="eastAsia"/>
@@ -10897,7 +11956,7 @@
           <w:sz w:val="28"/>
           <w:szCs w:val="28"/>
         </w:rPr>
-        <w:t xml:space="preserve">3.1 </w:t>
+        <w:t>4</w:t>
       </w:r>
       <w:r>
         <w:rPr>
@@ -10906,7 +11965,7 @@
           <w:sz w:val="28"/>
           <w:szCs w:val="28"/>
         </w:rPr>
-        <w:t>硬件</w:t>
+        <w:t xml:space="preserve">.1 </w:t>
       </w:r>
       <w:r>
         <w:rPr>
@@ -10915,10 +11974,19 @@
           <w:sz w:val="28"/>
           <w:szCs w:val="28"/>
         </w:rPr>
+        <w:t>硬件</w:t>
+      </w:r>
+      <w:r>
+        <w:rPr>
+          <w:rFonts w:ascii="黑体" w:eastAsia="黑体" w:hAnsi="宋体" w:hint="eastAsia"/>
+          <w:b/>
+          <w:sz w:val="28"/>
+          <w:szCs w:val="28"/>
+        </w:rPr>
         <w:t>设计</w:t>
       </w:r>
-      <w:bookmarkEnd w:id="31"/>
-      <w:bookmarkEnd w:id="32"/>
+      <w:bookmarkEnd w:id="42"/>
+      <w:bookmarkEnd w:id="43"/>
     </w:p>
     <w:p>
       <w:pPr>
@@ -11537,14 +12605,22 @@
           <w:sz w:val="24"/>
         </w:rPr>
       </w:pPr>
-      <w:bookmarkStart w:id="33" w:name="_Toc3938235"/>
+      <w:bookmarkStart w:id="44" w:name="_Toc4046767"/>
       <w:r>
         <w:rPr>
           <w:rFonts w:ascii="黑体" w:eastAsia="黑体" w:hAnsi="宋体" w:hint="eastAsia"/>
           <w:b/>
           <w:sz w:val="24"/>
         </w:rPr>
-        <w:t xml:space="preserve">3.1.1 </w:t>
+        <w:t>4</w:t>
+      </w:r>
+      <w:r>
+        <w:rPr>
+          <w:rFonts w:ascii="黑体" w:eastAsia="黑体" w:hAnsi="宋体" w:hint="eastAsia"/>
+          <w:b/>
+          <w:sz w:val="24"/>
+        </w:rPr>
+        <w:t xml:space="preserve">.1.1 </w:t>
       </w:r>
       <w:r>
         <w:rPr>
@@ -11562,7 +12638,7 @@
         </w:rPr>
         <w:t>电路</w:t>
       </w:r>
-      <w:bookmarkEnd w:id="33"/>
+      <w:bookmarkEnd w:id="44"/>
     </w:p>
     <w:p>
       <w:pPr>
@@ -11652,14 +12728,14 @@
           <w:sz w:val="24"/>
         </w:rPr>
       </w:pPr>
-      <w:bookmarkStart w:id="34" w:name="_Toc3938236"/>
+      <w:bookmarkStart w:id="45" w:name="_Toc4046768"/>
       <w:r>
         <w:rPr>
           <w:rFonts w:ascii="黑体" w:eastAsia="黑体" w:hAnsi="宋体" w:hint="eastAsia"/>
           <w:b/>
           <w:sz w:val="24"/>
         </w:rPr>
-        <w:t>3</w:t>
+        <w:t>4</w:t>
       </w:r>
       <w:r>
         <w:rPr>
@@ -11685,7 +12761,7 @@
         </w:rPr>
         <w:t>电路</w:t>
       </w:r>
-      <w:bookmarkEnd w:id="34"/>
+      <w:bookmarkEnd w:id="45"/>
     </w:p>
     <w:p>
       <w:pPr>
@@ -12212,10 +13288,10 @@
           <w:sz w:val="24"/>
         </w:rPr>
         <w:object w:dxaOrig="2699" w:dyaOrig="1194">
-          <v:shape id="_x0000_i1026" type="#_x0000_t75" style="width:292.5pt;height:130.5pt" o:ole="">
+          <v:shape id="_x0000_i1137" type="#_x0000_t75" style="width:292.5pt;height:130.5pt" o:ole="">
             <v:imagedata r:id="rId15" o:title=""/>
           </v:shape>
-          <o:OLEObject Type="Embed" ProgID="Visio.Drawing.11" ShapeID="_x0000_i1026" DrawAspect="Content" ObjectID="_1614584222" r:id="rId16"/>
+          <o:OLEObject Type="Embed" ProgID="Visio.Drawing.11" ShapeID="_x0000_i1137" DrawAspect="Content" ObjectID="_1614671890" r:id="rId16"/>
         </w:object>
       </w:r>
     </w:p>
@@ -15811,7 +16887,7 @@
         </w:rPr>
         <w:lastRenderedPageBreak/>
         <w:drawing>
-          <wp:inline distT="0" distB="0" distL="0" distR="0" wp14:anchorId="4E72BF79" wp14:editId="232867CA">
+          <wp:inline distT="0" distB="0" distL="0" distR="0" wp14:anchorId="6E3A1A11" wp14:editId="4606F383">
             <wp:extent cx="2822802" cy="2026627"/>
             <wp:effectExtent l="19050" t="0" r="0" b="0"/>
             <wp:docPr id="53" name="图片 53" descr="巴特沃斯高通"/>
@@ -15936,7 +17012,7 @@
           <w:szCs w:val="21"/>
         </w:rPr>
         <w:drawing>
-          <wp:inline distT="0" distB="0" distL="0" distR="0" wp14:anchorId="60227A43" wp14:editId="25B939ED">
+          <wp:inline distT="0" distB="0" distL="0" distR="0" wp14:anchorId="13B8D3D1" wp14:editId="34A2A9A1">
             <wp:extent cx="3220381" cy="2372381"/>
             <wp:effectExtent l="19050" t="0" r="0" b="0"/>
             <wp:docPr id="3" name="图片 2" descr="巴特沃斯低通.PNG"/>
@@ -16094,7 +17170,7 @@
           <w:szCs w:val="21"/>
         </w:rPr>
         <w:drawing>
-          <wp:inline distT="0" distB="0" distL="0" distR="0" wp14:anchorId="4DF00DEA" wp14:editId="0D52BB87">
+          <wp:inline distT="0" distB="0" distL="0" distR="0" wp14:anchorId="5F5261E0" wp14:editId="7681A6CA">
             <wp:extent cx="2349243" cy="2031300"/>
             <wp:effectExtent l="19050" t="0" r="0" b="0"/>
             <wp:docPr id="4" name="图片 3" descr="偏置.PNG"/>
@@ -16303,14 +17379,22 @@
           <w:sz w:val="24"/>
         </w:rPr>
       </w:pPr>
-      <w:bookmarkStart w:id="35" w:name="_Toc3938237"/>
+      <w:bookmarkStart w:id="46" w:name="_Toc4046769"/>
       <w:r>
         <w:rPr>
           <w:rFonts w:ascii="黑体" w:eastAsia="黑体" w:hAnsi="宋体" w:hint="eastAsia"/>
           <w:b/>
           <w:sz w:val="24"/>
         </w:rPr>
-        <w:t xml:space="preserve">3.1.3 </w:t>
+        <w:t>4</w:t>
+      </w:r>
+      <w:r>
+        <w:rPr>
+          <w:rFonts w:ascii="黑体" w:eastAsia="黑体" w:hAnsi="宋体" w:hint="eastAsia"/>
+          <w:b/>
+          <w:sz w:val="24"/>
+        </w:rPr>
+        <w:t xml:space="preserve">.1.3 </w:t>
       </w:r>
       <w:r>
         <w:rPr>
@@ -16320,7 +17404,7 @@
         </w:rPr>
         <w:t>模数转换器</w:t>
       </w:r>
-      <w:bookmarkEnd w:id="35"/>
+      <w:bookmarkEnd w:id="46"/>
     </w:p>
     <w:p>
       <w:pPr>
@@ -16727,7 +17811,7 @@
           <w:sz w:val="24"/>
         </w:rPr>
         <w:drawing>
-          <wp:inline distT="0" distB="0" distL="0" distR="0" wp14:anchorId="39F0E4A3" wp14:editId="69801CB3">
+          <wp:inline distT="0" distB="0" distL="0" distR="0" wp14:anchorId="66E87A1C" wp14:editId="7FA15F35">
             <wp:extent cx="4810125" cy="5124968"/>
             <wp:effectExtent l="0" t="0" r="0" b="0"/>
             <wp:docPr id="10" name="图片 10"/>
@@ -16786,7 +17870,7 @@
           <w:sz w:val="24"/>
         </w:rPr>
       </w:pPr>
-      <w:bookmarkStart w:id="36" w:name="_Toc3938238"/>
+      <w:bookmarkStart w:id="47" w:name="_Toc4046770"/>
       <w:r>
         <w:rPr>
           <w:rFonts w:ascii="黑体" w:eastAsia="黑体" w:hAnsi="宋体" w:hint="eastAsia"/>
@@ -16794,7 +17878,7 @@
           <w:sz w:val="24"/>
         </w:rPr>
         <w:lastRenderedPageBreak/>
-        <w:t>3.1.4</w:t>
+        <w:t>4</w:t>
       </w:r>
       <w:r>
         <w:rPr>
@@ -16802,6 +17886,14 @@
           <w:b/>
           <w:sz w:val="24"/>
         </w:rPr>
+        <w:t>.1.4</w:t>
+      </w:r>
+      <w:r>
+        <w:rPr>
+          <w:rFonts w:ascii="黑体" w:eastAsia="黑体" w:hAnsi="宋体" w:hint="eastAsia"/>
+          <w:b/>
+          <w:sz w:val="24"/>
+        </w:rPr>
         <w:t xml:space="preserve"> </w:t>
       </w:r>
       <w:r>
@@ -16812,7 +17904,7 @@
         </w:rPr>
         <w:t>通讯接口</w:t>
       </w:r>
-      <w:bookmarkEnd w:id="36"/>
+      <w:bookmarkEnd w:id="47"/>
     </w:p>
     <w:p>
       <w:pPr>
@@ -17272,7 +18364,7 @@
           <w:sz w:val="24"/>
         </w:rPr>
         <w:drawing>
-          <wp:inline distT="0" distB="0" distL="0" distR="0" wp14:anchorId="72D9F6E9" wp14:editId="2EE23A76">
+          <wp:inline distT="0" distB="0" distL="0" distR="0" wp14:anchorId="6CCE68B1" wp14:editId="459332A1">
             <wp:extent cx="4733925" cy="2609728"/>
             <wp:effectExtent l="0" t="0" r="0" b="0"/>
             <wp:docPr id="8" name="图片 8"/>
@@ -17560,7 +18652,7 @@
         </w:rPr>
         <w:lastRenderedPageBreak/>
         <w:drawing>
-          <wp:inline distT="0" distB="0" distL="0" distR="0" wp14:anchorId="37E99769" wp14:editId="1762691E">
+          <wp:inline distT="0" distB="0" distL="0" distR="0" wp14:anchorId="3B0A2CB8" wp14:editId="10626DB5">
             <wp:extent cx="2711289" cy="2073782"/>
             <wp:effectExtent l="19050" t="0" r="0" b="0"/>
             <wp:docPr id="1" name="图片 0" descr="pcie.PNG"/>
@@ -17608,7 +18700,7 @@
           <w:szCs w:val="28"/>
         </w:rPr>
       </w:pPr>
-      <w:bookmarkStart w:id="37" w:name="_Toc3938239"/>
+      <w:bookmarkStart w:id="48" w:name="_Toc4046771"/>
       <w:r>
         <w:rPr>
           <w:rFonts w:ascii="黑体" w:eastAsia="黑体" w:hAnsi="宋体" w:hint="eastAsia"/>
@@ -17616,7 +18708,7 @@
           <w:sz w:val="28"/>
           <w:szCs w:val="28"/>
         </w:rPr>
-        <w:t>3</w:t>
+        <w:t>4</w:t>
       </w:r>
       <w:r>
         <w:rPr>
@@ -17636,7 +18728,7 @@
         </w:rPr>
         <w:t>2 软件设计</w:t>
       </w:r>
-      <w:bookmarkEnd w:id="37"/>
+      <w:bookmarkEnd w:id="48"/>
     </w:p>
     <w:p>
       <w:pPr>
@@ -18028,10 +19120,10 @@
       </w:pPr>
       <w:r>
         <w:object w:dxaOrig="7950" w:dyaOrig="1860">
-          <v:shape id="_x0000_i1027" type="#_x0000_t75" style="width:333.65pt;height:77.15pt" o:ole="">
+          <v:shape id="_x0000_i1138" type="#_x0000_t75" style="width:333.75pt;height:77.25pt" o:ole="">
             <v:imagedata r:id="rId23" o:title=""/>
           </v:shape>
-          <o:OLEObject Type="Embed" ProgID="Visio.Drawing.11" ShapeID="_x0000_i1027" DrawAspect="Content" ObjectID="_1614584223" r:id="rId24"/>
+          <o:OLEObject Type="Embed" ProgID="Visio.Drawing.11" ShapeID="_x0000_i1138" DrawAspect="Content" ObjectID="_1614671891" r:id="rId24"/>
         </w:object>
       </w:r>
     </w:p>
@@ -18045,14 +19137,14 @@
           <w:sz w:val="24"/>
         </w:rPr>
       </w:pPr>
-      <w:bookmarkStart w:id="38" w:name="_Toc3938240"/>
+      <w:bookmarkStart w:id="49" w:name="_Toc4046772"/>
       <w:r>
         <w:rPr>
           <w:rFonts w:ascii="黑体" w:eastAsia="黑体" w:hAnsi="宋体" w:hint="eastAsia"/>
           <w:b/>
           <w:sz w:val="24"/>
         </w:rPr>
-        <w:t>3.2.1</w:t>
+        <w:t>4</w:t>
       </w:r>
       <w:r>
         <w:rPr>
@@ -18060,7 +19152,7 @@
           <w:b/>
           <w:sz w:val="24"/>
         </w:rPr>
-        <w:t xml:space="preserve"> FPGA</w:t>
+        <w:t>.2.1</w:t>
       </w:r>
       <w:r>
         <w:rPr>
@@ -18068,7 +19160,7 @@
           <w:b/>
           <w:sz w:val="24"/>
         </w:rPr>
-        <w:t>程序</w:t>
+        <w:t xml:space="preserve"> FPGA</w:t>
       </w:r>
       <w:r>
         <w:rPr>
@@ -18076,9 +19168,17 @@
           <w:b/>
           <w:sz w:val="24"/>
         </w:rPr>
+        <w:t>程序</w:t>
+      </w:r>
+      <w:r>
+        <w:rPr>
+          <w:rFonts w:ascii="黑体" w:eastAsia="黑体" w:hAnsi="宋体" w:hint="eastAsia"/>
+          <w:b/>
+          <w:sz w:val="24"/>
+        </w:rPr>
         <w:t>设计</w:t>
       </w:r>
-      <w:bookmarkEnd w:id="38"/>
+      <w:bookmarkEnd w:id="49"/>
     </w:p>
     <w:p>
       <w:pPr>
@@ -18591,8 +19691,8 @@
         <w:t>总线上。</w:t>
       </w:r>
     </w:p>
-    <w:bookmarkStart w:id="39" w:name="_MON_1614479128"/>
-    <w:bookmarkEnd w:id="39"/>
+    <w:bookmarkStart w:id="50" w:name="_MON_1614479128"/>
+    <w:bookmarkEnd w:id="50"/>
     <w:p>
       <w:pPr>
         <w:tabs>
@@ -18608,10 +19708,10 @@
       </w:pPr>
       <w:r>
         <w:object w:dxaOrig="6555" w:dyaOrig="2610">
-          <v:shape id="_x0000_i1081" type="#_x0000_t75" style="width:275.15pt;height:108pt" o:ole="">
+          <v:shape id="_x0000_i1139" type="#_x0000_t75" style="width:275.25pt;height:108pt" o:ole="">
             <v:imagedata r:id="rId25" o:title=""/>
           </v:shape>
-          <o:OLEObject Type="Embed" ProgID="Visio.Drawing.11" ShapeID="_x0000_i1081" DrawAspect="Content" ObjectID="_1614584224" r:id="rId26"/>
+          <o:OLEObject Type="Embed" ProgID="Visio.Drawing.11" ShapeID="_x0000_i1139" DrawAspect="Content" ObjectID="_1614671892" r:id="rId26"/>
         </w:object>
       </w:r>
     </w:p>
@@ -18898,7 +19998,7 @@
           <w:sz w:val="24"/>
         </w:rPr>
         <w:drawing>
-          <wp:inline distT="0" distB="0" distL="0" distR="0" wp14:anchorId="356772CD" wp14:editId="5CABE036">
+          <wp:inline distT="0" distB="0" distL="0" distR="0" wp14:anchorId="2B176A95" wp14:editId="3C60A7F3">
             <wp:extent cx="5715890" cy="1162050"/>
             <wp:effectExtent l="19050" t="0" r="0" b="0"/>
             <wp:docPr id="5" name="图片 4" descr="ad参数.PNG"/>
@@ -18953,7 +20053,7 @@
           <w:sz w:val="24"/>
         </w:rPr>
         <w:drawing>
-          <wp:inline distT="0" distB="0" distL="0" distR="0" wp14:anchorId="48C56B3B" wp14:editId="58AF9AB0">
+          <wp:inline distT="0" distB="0" distL="0" distR="0" wp14:anchorId="6317FC9A" wp14:editId="2A428C4B">
             <wp:extent cx="3699012" cy="1466850"/>
             <wp:effectExtent l="19050" t="0" r="0" b="0"/>
             <wp:docPr id="2" name="图片 39"/>
@@ -19042,7 +20142,6 @@
         <w:snapToGrid w:val="0"/>
         <w:ind w:firstLine="400"/>
         <w:rPr>
-          <w:rFonts w:hint="eastAsia"/>
           <w:sz w:val="24"/>
         </w:rPr>
       </w:pPr>
@@ -19570,10 +20669,10 @@
       </w:pPr>
       <w:r>
         <w:object w:dxaOrig="5280" w:dyaOrig="2040">
-          <v:shape id="_x0000_i1029" type="#_x0000_t75" style="width:298.3pt;height:115.7pt" o:ole="">
+          <v:shape id="_x0000_i1140" type="#_x0000_t75" style="width:298.5pt;height:115.5pt" o:ole="">
             <v:imagedata r:id="rId29" o:title=""/>
           </v:shape>
-          <o:OLEObject Type="Embed" ProgID="Visio.Drawing.11" ShapeID="_x0000_i1029" DrawAspect="Content" ObjectID="_1614584225" r:id="rId30"/>
+          <o:OLEObject Type="Embed" ProgID="Visio.Drawing.11" ShapeID="_x0000_i1140" DrawAspect="Content" ObjectID="_1614671893" r:id="rId30"/>
         </w:object>
       </w:r>
     </w:p>
@@ -20506,10 +21605,10 @@
       </w:pPr>
       <w:r>
         <w:object w:dxaOrig="4113" w:dyaOrig="2251">
-          <v:shape id="_x0000_i1030" type="#_x0000_t75" style="width:244.3pt;height:134.35pt" o:ole="">
+          <v:shape id="_x0000_i1141" type="#_x0000_t75" style="width:244.5pt;height:134.25pt" o:ole="">
             <v:imagedata r:id="rId31" o:title=""/>
           </v:shape>
-          <o:OLEObject Type="Embed" ProgID="Visio.Drawing.11" ShapeID="_x0000_i1030" DrawAspect="Content" ObjectID="_1614584226" r:id="rId32"/>
+          <o:OLEObject Type="Embed" ProgID="Visio.Drawing.11" ShapeID="_x0000_i1141" DrawAspect="Content" ObjectID="_1614671894" r:id="rId32"/>
         </w:object>
       </w:r>
     </w:p>
@@ -20724,14 +21823,14 @@
           <w:sz w:val="24"/>
         </w:rPr>
       </w:pPr>
-      <w:bookmarkStart w:id="40" w:name="_Toc3938241"/>
+      <w:bookmarkStart w:id="51" w:name="_Toc4046773"/>
       <w:r>
         <w:rPr>
           <w:rFonts w:ascii="黑体" w:eastAsia="黑体" w:hAnsi="宋体" w:hint="eastAsia"/>
           <w:b/>
           <w:sz w:val="24"/>
         </w:rPr>
-        <w:t>3.2.2</w:t>
+        <w:t>4</w:t>
       </w:r>
       <w:r>
         <w:rPr>
@@ -20739,7 +21838,7 @@
           <w:b/>
           <w:sz w:val="24"/>
         </w:rPr>
-        <w:t xml:space="preserve"> 工控机程序</w:t>
+        <w:t>.2.2</w:t>
       </w:r>
       <w:r>
         <w:rPr>
@@ -20747,9 +21846,17 @@
           <w:b/>
           <w:sz w:val="24"/>
         </w:rPr>
+        <w:t xml:space="preserve"> 工控机程序</w:t>
+      </w:r>
+      <w:r>
+        <w:rPr>
+          <w:rFonts w:ascii="黑体" w:eastAsia="黑体" w:hAnsi="宋体" w:hint="eastAsia"/>
+          <w:b/>
+          <w:sz w:val="24"/>
+        </w:rPr>
         <w:t>设计</w:t>
       </w:r>
-      <w:bookmarkEnd w:id="40"/>
+      <w:bookmarkEnd w:id="51"/>
     </w:p>
     <w:p>
       <w:pPr>
@@ -21268,10 +22375,10 @@
       </w:pPr>
       <w:r>
         <w:object w:dxaOrig="10800" w:dyaOrig="10395">
-          <v:shape id="_x0000_i1066" type="#_x0000_t75" style="width:441.65pt;height:424.95pt" o:ole="">
+          <v:shape id="_x0000_i1142" type="#_x0000_t75" style="width:441.75pt;height:425.25pt" o:ole="">
             <v:imagedata r:id="rId33" o:title=""/>
           </v:shape>
-          <o:OLEObject Type="Embed" ProgID="Visio.Drawing.15" ShapeID="_x0000_i1066" DrawAspect="Content" ObjectID="_1614584227" r:id="rId34"/>
+          <o:OLEObject Type="Embed" ProgID="Visio.Drawing.15" ShapeID="_x0000_i1142" DrawAspect="Content" ObjectID="_1614671895" r:id="rId34"/>
         </w:object>
       </w:r>
     </w:p>
@@ -21890,19 +22997,7 @@
         <w:rPr>
           <w:sz w:val="24"/>
         </w:rPr>
-        <w:t>’</w:t>
-      </w:r>
-      <w:r>
-        <w:rPr>
-          <w:sz w:val="24"/>
-        </w:rPr>
-        <w:t>o</w:t>
-      </w:r>
-      <w:r>
-        <w:rPr>
-          <w:sz w:val="24"/>
-        </w:rPr>
-        <w:t>’</w:t>
+        <w:t>’o’</w:t>
       </w:r>
       <w:r>
         <w:rPr>
@@ -21960,19 +23055,7 @@
         <w:rPr>
           <w:sz w:val="24"/>
         </w:rPr>
-        <w:t>‘</w:t>
-      </w:r>
-      <w:r>
-        <w:rPr>
-          <w:sz w:val="24"/>
-        </w:rPr>
-        <w:t>o</w:t>
-      </w:r>
-      <w:r>
-        <w:rPr>
-          <w:sz w:val="24"/>
-        </w:rPr>
-        <w:t>’</w:t>
+        <w:t>‘o’</w:t>
       </w:r>
       <w:r>
         <w:rPr>
@@ -22070,7 +23153,6 @@
       <w:pPr>
         <w:ind w:firstLine="408"/>
         <w:rPr>
-          <w:rFonts w:hint="eastAsia"/>
           <w:sz w:val="24"/>
         </w:rPr>
       </w:pPr>
@@ -22350,26 +23432,13 @@
           <w:rFonts w:hint="eastAsia"/>
           <w:sz w:val="24"/>
         </w:rPr>
-        <w:t>接收，</w:t>
-      </w:r>
-      <w:r>
-        <w:rPr>
-          <w:rFonts w:hint="eastAsia"/>
-          <w:sz w:val="24"/>
-        </w:rPr>
-        <w:t>数据分析</w:t>
-      </w:r>
-      <w:r>
-        <w:rPr>
-          <w:sz w:val="24"/>
-        </w:rPr>
-        <w:t>显示子线程</w:t>
-      </w:r>
-      <w:r>
-        <w:rPr>
-          <w:sz w:val="24"/>
-        </w:rPr>
-        <w:t>打开</w:t>
+        <w:t>接收，数据分析</w:t>
+      </w:r>
+      <w:r>
+        <w:rPr>
+          <w:sz w:val="24"/>
+        </w:rPr>
+        <w:t>显示子线程打开</w:t>
       </w:r>
       <w:r>
         <w:rPr>
@@ -22576,16 +23645,15 @@
         <w:spacing w:beforeLines="50" w:before="156" w:afterLines="50" w:after="156" w:line="240" w:lineRule="auto"/>
         <w:jc w:val="center"/>
         <w:rPr>
-          <w:rFonts w:hint="eastAsia"/>
           <w:sz w:val="24"/>
         </w:rPr>
       </w:pPr>
       <w:r>
         <w:object w:dxaOrig="7260" w:dyaOrig="4125">
-          <v:shape id="_x0000_i1075" type="#_x0000_t75" style="width:363.2pt;height:206.35pt" o:ole="">
+          <v:shape id="_x0000_i1143" type="#_x0000_t75" style="width:363pt;height:206.25pt" o:ole="">
             <v:imagedata r:id="rId35" o:title=""/>
           </v:shape>
-          <o:OLEObject Type="Embed" ProgID="Visio.Drawing.15" ShapeID="_x0000_i1075" DrawAspect="Content" ObjectID="_1614584228" r:id="rId36"/>
+          <o:OLEObject Type="Embed" ProgID="Visio.Drawing.15" ShapeID="_x0000_i1143" DrawAspect="Content" ObjectID="_1614671896" r:id="rId36"/>
         </w:object>
       </w:r>
     </w:p>
@@ -23166,17 +24234,193 @@
         <w:rPr>
           <w:sz w:val="24"/>
         </w:rPr>
-        <w:t>数据写入文件，然后继续</w:t>
-      </w:r>
-      <w:r>
-        <w:rPr>
-          <w:sz w:val="24"/>
-        </w:rPr>
-        <w:t>通过驱动程序读取</w:t>
-      </w:r>
-      <w:r>
-        <w:rPr>
-          <w:rFonts w:hint="eastAsia"/>
+        <w:t>数据写入文件，然后继续通过驱动程序读取</w:t>
+      </w:r>
+      <w:r>
+        <w:rPr>
+          <w:rFonts w:hint="eastAsia"/>
+          <w:sz w:val="24"/>
+        </w:rPr>
+        <w:t>数据写入</w:t>
+      </w:r>
+      <w:r>
+        <w:rPr>
+          <w:sz w:val="24"/>
+        </w:rPr>
+        <w:t>文件，</w:t>
+      </w:r>
+      <w:r>
+        <w:rPr>
+          <w:rFonts w:hint="eastAsia"/>
+          <w:sz w:val="24"/>
+        </w:rPr>
+        <w:t>直到</w:t>
+      </w:r>
+      <w:r>
+        <w:rPr>
+          <w:sz w:val="24"/>
+        </w:rPr>
+        <w:t>文件中的数据总量达到</w:t>
+      </w:r>
+      <w:r>
+        <w:rPr>
+          <w:rFonts w:hint="eastAsia"/>
+          <w:sz w:val="24"/>
+        </w:rPr>
+        <w:t>预设</w:t>
+      </w:r>
+      <w:r>
+        <w:rPr>
+          <w:sz w:val="24"/>
+        </w:rPr>
+        <w:t>的</w:t>
+      </w:r>
+      <w:r>
+        <w:rPr>
+          <w:rFonts w:hint="eastAsia"/>
+          <w:sz w:val="24"/>
+        </w:rPr>
+        <w:t>每次存储的</w:t>
+      </w:r>
+      <w:r>
+        <w:rPr>
+          <w:sz w:val="24"/>
+        </w:rPr>
+        <w:t>数据总量</w:t>
+      </w:r>
+      <w:r>
+        <w:rPr>
+          <w:rFonts w:hint="eastAsia"/>
+          <w:sz w:val="24"/>
+        </w:rPr>
+        <w:t>，本次</w:t>
+      </w:r>
+      <w:r>
+        <w:rPr>
+          <w:sz w:val="24"/>
+        </w:rPr>
+        <w:t>采集完成，</w:t>
+      </w:r>
+      <w:r>
+        <w:rPr>
+          <w:rFonts w:hint="eastAsia"/>
+          <w:sz w:val="24"/>
+        </w:rPr>
+        <w:t>向</w:t>
+      </w:r>
+      <w:r>
+        <w:rPr>
+          <w:sz w:val="24"/>
+        </w:rPr>
+        <w:t>消息队列</w:t>
+      </w:r>
+      <w:r>
+        <w:rPr>
+          <w:rFonts w:hint="eastAsia"/>
+          <w:sz w:val="24"/>
+        </w:rPr>
+        <w:t>mqf</w:t>
+      </w:r>
+      <w:r>
+        <w:rPr>
+          <w:sz w:val="24"/>
+        </w:rPr>
+        <w:t>中写入文件</w:t>
+      </w:r>
+      <w:r>
+        <w:rPr>
+          <w:rFonts w:hint="eastAsia"/>
+          <w:sz w:val="24"/>
+        </w:rPr>
+        <w:t>路径</w:t>
+      </w:r>
+      <w:r>
+        <w:rPr>
+          <w:sz w:val="24"/>
+        </w:rPr>
+        <w:t>和名称</w:t>
+      </w:r>
+      <w:r>
+        <w:rPr>
+          <w:rFonts w:hint="eastAsia"/>
+          <w:sz w:val="24"/>
+        </w:rPr>
+        <w:t>以</w:t>
+      </w:r>
+      <w:r>
+        <w:rPr>
+          <w:sz w:val="24"/>
+        </w:rPr>
+        <w:t>通知</w:t>
+      </w:r>
+      <w:r>
+        <w:rPr>
+          <w:rFonts w:hint="eastAsia"/>
+          <w:sz w:val="24"/>
+        </w:rPr>
+        <w:t>数据分析</w:t>
+      </w:r>
+      <w:r>
+        <w:rPr>
+          <w:sz w:val="24"/>
+        </w:rPr>
+        <w:t>显示子线程</w:t>
+      </w:r>
+      <w:r>
+        <w:rPr>
+          <w:rFonts w:hint="eastAsia"/>
+          <w:sz w:val="24"/>
+        </w:rPr>
+        <w:t>。</w:t>
+      </w:r>
+      <w:r>
+        <w:rPr>
+          <w:sz w:val="24"/>
+        </w:rPr>
+        <w:t>如果</w:t>
+      </w:r>
+      <w:r>
+        <w:rPr>
+          <w:rFonts w:hint="eastAsia"/>
+          <w:sz w:val="24"/>
+        </w:rPr>
+        <w:t>不存在</w:t>
+      </w:r>
+      <w:r>
+        <w:rPr>
+          <w:sz w:val="24"/>
+        </w:rPr>
+        <w:t>超过门限值的数据，</w:t>
+      </w:r>
+      <w:r>
+        <w:rPr>
+          <w:rFonts w:hint="eastAsia"/>
+          <w:sz w:val="24"/>
+        </w:rPr>
+        <w:t>则</w:t>
+      </w:r>
+      <w:r>
+        <w:rPr>
+          <w:sz w:val="24"/>
+        </w:rPr>
+        <w:t>将当前的</w:t>
+      </w:r>
+      <w:r>
+        <w:rPr>
+          <w:rFonts w:hint="eastAsia"/>
+          <w:sz w:val="24"/>
+        </w:rPr>
+        <w:t>128</w:t>
+      </w:r>
+      <w:r>
+        <w:rPr>
+          <w:rFonts w:hint="eastAsia"/>
+          <w:sz w:val="24"/>
+        </w:rPr>
+        <w:t>个</w:t>
+      </w:r>
+      <w:r>
+        <w:rPr>
           <w:sz w:val="24"/>
         </w:rPr>
         <w:t>数据</w:t>
@@ -23190,139 +24434,23 @@
       </w:r>
       <w:r>
         <w:rPr>
-          <w:sz w:val="24"/>
-        </w:rPr>
-        <w:t>文件，</w:t>
-      </w:r>
-      <w:r>
-        <w:rPr>
-          <w:rFonts w:hint="eastAsia"/>
-          <w:sz w:val="24"/>
-        </w:rPr>
-        <w:t>直到</w:t>
-      </w:r>
-      <w:r>
-        <w:rPr>
-          <w:sz w:val="24"/>
-        </w:rPr>
-        <w:t>文件中的数据总量达到</w:t>
-      </w:r>
-      <w:r>
-        <w:rPr>
-          <w:rFonts w:hint="eastAsia"/>
-          <w:sz w:val="24"/>
-        </w:rPr>
-        <w:t>预设</w:t>
-      </w:r>
-      <w:r>
-        <w:rPr>
-          <w:sz w:val="24"/>
-        </w:rPr>
-        <w:t>的</w:t>
-      </w:r>
-      <w:r>
-        <w:rPr>
-          <w:rFonts w:hint="eastAsia"/>
-          <w:sz w:val="24"/>
-        </w:rPr>
-        <w:t>每次</w:t>
-      </w:r>
-      <w:r>
-        <w:rPr>
-          <w:rFonts w:hint="eastAsia"/>
-          <w:sz w:val="24"/>
-        </w:rPr>
-        <w:t>存储的</w:t>
-      </w:r>
-      <w:r>
-        <w:rPr>
-          <w:sz w:val="24"/>
-        </w:rPr>
-        <w:t>数据总量</w:t>
-      </w:r>
-      <w:r>
-        <w:rPr>
-          <w:rFonts w:hint="eastAsia"/>
-          <w:sz w:val="24"/>
-        </w:rPr>
-        <w:t>，本次</w:t>
-      </w:r>
-      <w:r>
-        <w:rPr>
-          <w:sz w:val="24"/>
-        </w:rPr>
-        <w:t>采集完成，</w:t>
-      </w:r>
-      <w:r>
-        <w:rPr>
-          <w:rFonts w:hint="eastAsia"/>
-          <w:sz w:val="24"/>
-        </w:rPr>
-        <w:t>向</w:t>
-      </w:r>
-      <w:r>
-        <w:rPr>
-          <w:sz w:val="24"/>
-        </w:rPr>
-        <w:t>消息队列</w:t>
-      </w:r>
-      <w:r>
-        <w:rPr>
-          <w:rFonts w:hint="eastAsia"/>
-          <w:sz w:val="24"/>
-        </w:rPr>
-        <w:t>mqf</w:t>
-      </w:r>
-      <w:r>
-        <w:rPr>
-          <w:sz w:val="24"/>
-        </w:rPr>
-        <w:t>中写入</w:t>
-      </w:r>
-      <w:r>
-        <w:rPr>
-          <w:sz w:val="24"/>
-        </w:rPr>
-        <w:t>文件</w:t>
-      </w:r>
-      <w:r>
-        <w:rPr>
-          <w:rFonts w:hint="eastAsia"/>
-          <w:sz w:val="24"/>
-        </w:rPr>
-        <w:t>路径</w:t>
-      </w:r>
-      <w:r>
-        <w:rPr>
-          <w:sz w:val="24"/>
-        </w:rPr>
-        <w:t>和名称</w:t>
-      </w:r>
-      <w:r>
-        <w:rPr>
-          <w:rFonts w:hint="eastAsia"/>
-          <w:sz w:val="24"/>
-        </w:rPr>
-        <w:t>以</w:t>
-      </w:r>
-      <w:r>
-        <w:rPr>
-          <w:sz w:val="24"/>
-        </w:rPr>
-        <w:t>通知</w:t>
-      </w:r>
-      <w:r>
-        <w:rPr>
-          <w:rFonts w:hint="eastAsia"/>
-          <w:sz w:val="24"/>
-        </w:rPr>
-        <w:t>数据分析</w:t>
-      </w:r>
-      <w:r>
-        <w:rPr>
-          <w:sz w:val="24"/>
-        </w:rPr>
-        <w:t>显示子线程</w:t>
+          <w:rFonts w:hint="eastAsia"/>
+          <w:sz w:val="24"/>
+        </w:rPr>
+        <w:t>FIFO</w:t>
+      </w:r>
+      <w:r>
+        <w:rPr>
+          <w:rFonts w:hint="eastAsia"/>
+          <w:sz w:val="24"/>
+        </w:rPr>
+        <w:t>缓冲</w:t>
+      </w:r>
+      <w:r>
+        <w:rPr>
+          <w:sz w:val="24"/>
+        </w:rPr>
+        <w:t>数组</w:t>
       </w:r>
       <w:r>
         <w:rPr>
@@ -23331,111 +24459,11 @@
         </w:rPr>
         <w:t>。</w:t>
       </w:r>
-      <w:r>
-        <w:rPr>
-          <w:sz w:val="24"/>
-        </w:rPr>
-        <w:t>如果</w:t>
-      </w:r>
-      <w:r>
-        <w:rPr>
-          <w:rFonts w:hint="eastAsia"/>
-          <w:sz w:val="24"/>
-        </w:rPr>
-        <w:t>不</w:t>
-      </w:r>
-      <w:r>
-        <w:rPr>
-          <w:rFonts w:hint="eastAsia"/>
-          <w:sz w:val="24"/>
-        </w:rPr>
-        <w:t>存在</w:t>
-      </w:r>
-      <w:r>
-        <w:rPr>
-          <w:sz w:val="24"/>
-        </w:rPr>
-        <w:t>超过门限值的数据，</w:t>
-      </w:r>
-      <w:r>
-        <w:rPr>
-          <w:rFonts w:hint="eastAsia"/>
-          <w:sz w:val="24"/>
-        </w:rPr>
-        <w:t>则</w:t>
-      </w:r>
-      <w:r>
-        <w:rPr>
-          <w:sz w:val="24"/>
-        </w:rPr>
-        <w:t>将</w:t>
-      </w:r>
-      <w:r>
-        <w:rPr>
-          <w:sz w:val="24"/>
-        </w:rPr>
-        <w:t>当前的</w:t>
-      </w:r>
-      <w:r>
-        <w:rPr>
-          <w:rFonts w:hint="eastAsia"/>
-          <w:sz w:val="24"/>
-        </w:rPr>
-        <w:t>128</w:t>
-      </w:r>
-      <w:r>
-        <w:rPr>
-          <w:rFonts w:hint="eastAsia"/>
-          <w:sz w:val="24"/>
-        </w:rPr>
-        <w:t>个</w:t>
-      </w:r>
-      <w:r>
-        <w:rPr>
-          <w:sz w:val="24"/>
-        </w:rPr>
-        <w:t>数据</w:t>
-      </w:r>
-      <w:r>
-        <w:rPr>
-          <w:rFonts w:hint="eastAsia"/>
-          <w:sz w:val="24"/>
-        </w:rPr>
-        <w:t>写入</w:t>
-      </w:r>
-      <w:r>
-        <w:rPr>
-          <w:rFonts w:hint="eastAsia"/>
-          <w:sz w:val="24"/>
-        </w:rPr>
-        <w:t>FIFO</w:t>
-      </w:r>
-      <w:r>
-        <w:rPr>
-          <w:rFonts w:hint="eastAsia"/>
-          <w:sz w:val="24"/>
-        </w:rPr>
-        <w:t>缓冲</w:t>
-      </w:r>
-      <w:r>
-        <w:rPr>
-          <w:sz w:val="24"/>
-        </w:rPr>
-        <w:t>数组</w:t>
-      </w:r>
-      <w:r>
-        <w:rPr>
-          <w:rFonts w:hint="eastAsia"/>
-          <w:sz w:val="24"/>
-        </w:rPr>
-        <w:t>。</w:t>
-      </w:r>
     </w:p>
     <w:p>
       <w:pPr>
         <w:ind w:firstLine="408"/>
         <w:rPr>
-          <w:rFonts w:hint="eastAsia"/>
           <w:sz w:val="24"/>
         </w:rPr>
       </w:pPr>
@@ -23483,14 +24511,7 @@
           <w:rFonts w:hint="eastAsia"/>
           <w:sz w:val="24"/>
         </w:rPr>
-        <w:t>数据</w:t>
-      </w:r>
-      <w:r>
-        <w:rPr>
-          <w:rFonts w:hint="eastAsia"/>
-          <w:sz w:val="24"/>
-        </w:rPr>
-        <w:t>，</w:t>
+        <w:t>数据，</w:t>
       </w:r>
       <w:r>
         <w:rPr>
@@ -23507,10 +24528,10 @@
       </w:pPr>
       <w:r>
         <w:object w:dxaOrig="7545" w:dyaOrig="8760">
-          <v:shape id="_x0000_i1105" type="#_x0000_t75" style="width:377.35pt;height:437.8pt" o:ole="">
+          <v:shape id="_x0000_i1144" type="#_x0000_t75" style="width:377.25pt;height:438pt" o:ole="">
             <v:imagedata r:id="rId37" o:title=""/>
           </v:shape>
-          <o:OLEObject Type="Embed" ProgID="Visio.Drawing.15" ShapeID="_x0000_i1105" DrawAspect="Content" ObjectID="_1614584229" r:id="rId38"/>
+          <o:OLEObject Type="Embed" ProgID="Visio.Drawing.15" ShapeID="_x0000_i1144" DrawAspect="Content" ObjectID="_1614671897" r:id="rId38"/>
         </w:object>
       </w:r>
     </w:p>
@@ -23563,23 +24584,36 @@
     </w:p>
     <w:p>
       <w:pPr>
-        <w:spacing w:line="240" w:lineRule="auto"/>
+        <w:spacing w:beforeLines="50" w:before="156" w:afterLines="50" w:after="156" w:line="240" w:lineRule="auto"/>
         <w:jc w:val="center"/>
-        <w:rPr>
-          <w:rFonts w:hint="eastAsia"/>
-          <w:sz w:val="24"/>
-        </w:rPr>
-      </w:pPr>
-      <w:r>
-        <w:object w:dxaOrig="3435" w:dyaOrig="7950">
-          <v:shape id="_x0000_i1082" type="#_x0000_t75" style="width:171.65pt;height:397.3pt" o:ole="">
+      </w:pPr>
+      <w:r>
+        <w:object w:dxaOrig="6750" w:dyaOrig="8010">
+          <v:shape id="_x0000_i1145" type="#_x0000_t75" style="width:337.5pt;height:400.5pt" o:ole="">
             <v:imagedata r:id="rId39" o:title=""/>
           </v:shape>
-          <o:OLEObject Type="Embed" ProgID="Visio.Drawing.15" ShapeID="_x0000_i1082" DrawAspect="Content" ObjectID="_1614584230" r:id="rId40"/>
+          <o:OLEObject Type="Embed" ProgID="Visio.Drawing.15" ShapeID="_x0000_i1145" DrawAspect="Content" ObjectID="_1614671898" r:id="rId40"/>
         </w:object>
       </w:r>
-      <w:bookmarkStart w:id="41" w:name="_GoBack"/>
-      <w:bookmarkEnd w:id="41"/>
+    </w:p>
+    <w:p>
+      <w:pPr>
+        <w:spacing w:beforeLines="50" w:before="156" w:afterLines="50" w:after="156" w:line="240" w:lineRule="auto"/>
+        <w:jc w:val="center"/>
+      </w:pPr>
+      <w:r>
+        <w:rPr>
+          <w:rFonts w:hint="eastAsia"/>
+        </w:rPr>
+        <w:t>图</w:t>
+      </w:r>
+    </w:p>
+    <w:p>
+      <w:pPr>
+        <w:rPr>
+          <w:szCs w:val="21"/>
+        </w:rPr>
+      </w:pPr>
     </w:p>
     <w:p>
       <w:pPr>
@@ -23602,9 +24636,8 @@
         </w:rPr>
         <w:br w:type="page"/>
       </w:r>
-      <w:bookmarkStart w:id="42" w:name="_Toc450161740"/>
-      <w:bookmarkStart w:id="43" w:name="_Toc450161765"/>
-      <w:bookmarkStart w:id="44" w:name="_Toc3938242"/>
+      <w:bookmarkStart w:id="52" w:name="_Toc3938245"/>
+      <w:bookmarkStart w:id="53" w:name="_Toc4046774"/>
       <w:r>
         <w:rPr>
           <w:rFonts w:ascii="黑体" w:eastAsia="黑体" w:hAnsi="宋体" w:hint="eastAsia"/>
@@ -23622,7 +24655,7 @@
           <w:sz w:val="32"/>
           <w:szCs w:val="32"/>
         </w:rPr>
-        <w:t>4</w:t>
+        <w:t>5</w:t>
       </w:r>
       <w:r>
         <w:rPr>
@@ -23640,10 +24673,132 @@
           <w:sz w:val="32"/>
           <w:szCs w:val="32"/>
         </w:rPr>
+        <w:t xml:space="preserve"> 实验结果及分析</w:t>
+      </w:r>
+      <w:bookmarkEnd w:id="52"/>
+      <w:bookmarkEnd w:id="53"/>
+    </w:p>
+    <w:p>
+      <w:pPr>
+        <w:spacing w:beforeLines="50" w:before="156" w:afterLines="50" w:after="156"/>
+        <w:outlineLvl w:val="1"/>
+        <w:rPr>
+          <w:rFonts w:ascii="黑体" w:eastAsia="黑体" w:hAnsi="黑体"/>
+          <w:b/>
+          <w:sz w:val="28"/>
+        </w:rPr>
+      </w:pPr>
+      <w:bookmarkStart w:id="54" w:name="_Toc450161766"/>
+      <w:bookmarkStart w:id="55" w:name="_Toc3938246"/>
+      <w:bookmarkStart w:id="56" w:name="_Toc4046775"/>
+      <w:r>
+        <w:rPr>
+          <w:rFonts w:ascii="黑体" w:eastAsia="黑体" w:hAnsi="宋体" w:hint="eastAsia"/>
+          <w:b/>
+          <w:sz w:val="28"/>
+          <w:szCs w:val="28"/>
+        </w:rPr>
+        <w:t>5.1</w:t>
+      </w:r>
+      <w:bookmarkEnd w:id="54"/>
+      <w:r>
+        <w:rPr>
+          <w:rFonts w:ascii="宋体" w:hAnsi="宋体" w:hint="eastAsia"/>
+          <w:b/>
+          <w:sz w:val="24"/>
+        </w:rPr>
         <w:t xml:space="preserve"> </w:t>
       </w:r>
-      <w:bookmarkStart w:id="45" w:name="_Toc450161741"/>
-      <w:bookmarkEnd w:id="42"/>
+      <w:bookmarkStart w:id="57" w:name="_Toc450161767"/>
+      <w:r>
+        <w:rPr>
+          <w:rFonts w:ascii="黑体" w:eastAsia="黑体" w:hAnsi="黑体" w:hint="eastAsia"/>
+          <w:b/>
+          <w:sz w:val="28"/>
+        </w:rPr>
+        <w:t>实验装置</w:t>
+      </w:r>
+      <w:bookmarkEnd w:id="55"/>
+      <w:bookmarkEnd w:id="56"/>
+    </w:p>
+    <w:p>
+      <w:pPr>
+        <w:spacing w:beforeLines="50" w:before="156" w:afterLines="50" w:after="156"/>
+        <w:outlineLvl w:val="2"/>
+        <w:rPr>
+          <w:rFonts w:ascii="黑体" w:eastAsia="黑体" w:hAnsi="黑体"/>
+          <w:b/>
+          <w:sz w:val="24"/>
+        </w:rPr>
+      </w:pPr>
+      <w:bookmarkStart w:id="58" w:name="_Toc468648747"/>
+      <w:bookmarkStart w:id="59" w:name="_Toc3938247"/>
+      <w:bookmarkStart w:id="60" w:name="_Toc4046776"/>
+      <w:r>
+        <w:rPr>
+          <w:rFonts w:ascii="黑体" w:eastAsia="黑体" w:hAnsi="黑体" w:hint="eastAsia"/>
+          <w:b/>
+          <w:sz w:val="24"/>
+        </w:rPr>
+        <w:t>5.1.1</w:t>
+      </w:r>
+      <w:r>
+        <w:rPr>
+          <w:rFonts w:ascii="黑体" w:eastAsia="黑体" w:hAnsi="黑体" w:hint="eastAsia"/>
+          <w:b/>
+          <w:sz w:val="24"/>
+        </w:rPr>
+        <w:t xml:space="preserve"> 实物展示</w:t>
+      </w:r>
+      <w:bookmarkEnd w:id="58"/>
+      <w:bookmarkEnd w:id="59"/>
+      <w:bookmarkEnd w:id="60"/>
+    </w:p>
+    <w:p>
+      <w:pPr>
+        <w:pStyle w:val="af1"/>
+        <w:spacing w:line="440" w:lineRule="exact"/>
+        <w:ind w:firstLine="480"/>
+        <w:jc w:val="both"/>
+      </w:pPr>
+      <w:r>
+        <w:rPr>
+          <w:rFonts w:hint="eastAsia"/>
+        </w:rPr>
+        <w:t>为</w:t>
+      </w:r>
+      <w:bookmarkEnd w:id="57"/>
+    </w:p>
+    <w:p>
+      <w:pPr>
+        <w:spacing w:beforeLines="50" w:before="156" w:afterLines="50" w:after="156" w:line="240" w:lineRule="auto"/>
+        <w:rPr>
+          <w:rFonts w:hint="eastAsia"/>
+        </w:rPr>
+      </w:pPr>
+    </w:p>
+    <w:p>
+      <w:pPr>
+        <w:spacing w:beforeLines="100" w:before="312" w:afterLines="100" w:after="312"/>
+        <w:jc w:val="center"/>
+        <w:outlineLvl w:val="0"/>
+        <w:rPr>
+          <w:rFonts w:ascii="黑体" w:eastAsia="黑体" w:hAnsi="宋体"/>
+          <w:b/>
+          <w:sz w:val="32"/>
+          <w:szCs w:val="32"/>
+        </w:rPr>
+      </w:pPr>
+      <w:r>
+        <w:rPr>
+          <w:rFonts w:ascii="黑体" w:eastAsia="黑体" w:hAnsi="宋体"/>
+          <w:b/>
+          <w:sz w:val="32"/>
+          <w:szCs w:val="32"/>
+        </w:rPr>
+        <w:br w:type="page"/>
+      </w:r>
+      <w:bookmarkStart w:id="61" w:name="_Toc4046777"/>
       <w:r>
         <w:rPr>
           <w:rFonts w:ascii="黑体" w:eastAsia="黑体" w:hAnsi="宋体" w:hint="eastAsia"/>
@@ -23651,294 +24806,10 @@
           <w:sz w:val="32"/>
           <w:szCs w:val="32"/>
         </w:rPr>
-        <w:t>断丝识别及定位算法研究</w:t>
-      </w:r>
-      <w:bookmarkEnd w:id="44"/>
-    </w:p>
-    <w:p>
-      <w:pPr>
-        <w:spacing w:beforeLines="50" w:before="156" w:afterLines="50" w:after="156"/>
-        <w:outlineLvl w:val="1"/>
-        <w:rPr>
-          <w:rFonts w:ascii="黑体" w:eastAsia="黑体" w:hAnsi="宋体"/>
-          <w:b/>
-          <w:sz w:val="28"/>
-          <w:szCs w:val="28"/>
-        </w:rPr>
-      </w:pPr>
-      <w:bookmarkStart w:id="46" w:name="_Toc450161739"/>
-      <w:bookmarkStart w:id="47" w:name="_Toc3938243"/>
-      <w:r>
-        <w:rPr>
-          <w:rFonts w:ascii="黑体" w:eastAsia="黑体" w:hAnsi="宋体" w:hint="eastAsia"/>
-          <w:b/>
-          <w:sz w:val="28"/>
-          <w:szCs w:val="28"/>
-        </w:rPr>
-        <w:t>4.1 识别算法研究</w:t>
-      </w:r>
-      <w:bookmarkEnd w:id="47"/>
-    </w:p>
-    <w:p>
-      <w:pPr>
-        <w:spacing w:beforeLines="50" w:before="156" w:afterLines="50" w:after="156"/>
-        <w:outlineLvl w:val="2"/>
-        <w:rPr>
-          <w:rFonts w:ascii="黑体" w:eastAsia="黑体" w:hAnsi="黑体"/>
-          <w:b/>
-          <w:sz w:val="24"/>
-        </w:rPr>
-      </w:pPr>
-      <w:bookmarkStart w:id="48" w:name="_Toc3938244"/>
-      <w:bookmarkEnd w:id="43"/>
-      <w:bookmarkEnd w:id="45"/>
-      <w:bookmarkEnd w:id="46"/>
-      <w:r>
-        <w:rPr>
-          <w:rFonts w:ascii="黑体" w:eastAsia="黑体" w:hAnsi="宋体" w:hint="eastAsia"/>
-          <w:b/>
-          <w:sz w:val="24"/>
-        </w:rPr>
-        <w:t xml:space="preserve">4.1.1 </w:t>
-      </w:r>
-      <w:r>
-        <w:rPr>
-          <w:rFonts w:ascii="黑体" w:eastAsia="黑体" w:hAnsi="黑体" w:hint="eastAsia"/>
-          <w:b/>
-          <w:sz w:val="24"/>
-        </w:rPr>
-        <w:t>声发射信号的</w:t>
-      </w:r>
-      <w:r>
-        <w:rPr>
-          <w:rFonts w:ascii="黑体" w:eastAsia="黑体" w:hAnsi="黑体" w:hint="eastAsia"/>
-          <w:b/>
-          <w:sz w:val="24"/>
-        </w:rPr>
-        <w:t>时频</w:t>
-      </w:r>
-      <w:r>
-        <w:rPr>
-          <w:rFonts w:ascii="黑体" w:eastAsia="黑体" w:hAnsi="黑体" w:hint="eastAsia"/>
-          <w:b/>
-          <w:sz w:val="24"/>
-        </w:rPr>
-        <w:t>分析</w:t>
-      </w:r>
-      <w:bookmarkEnd w:id="48"/>
-    </w:p>
-    <w:p>
-      <w:pPr>
-        <w:ind w:firstLine="437"/>
-        <w:rPr>
-          <w:szCs w:val="21"/>
-        </w:rPr>
-      </w:pPr>
-      <w:r>
-        <w:rPr>
-          <w:rFonts w:hint="eastAsia"/>
-        </w:rPr>
-        <w:t>声</w:t>
-      </w:r>
-    </w:p>
-    <w:p>
-      <w:pPr>
-        <w:spacing w:beforeLines="100" w:before="312" w:afterLines="100" w:after="312"/>
-        <w:jc w:val="center"/>
-        <w:outlineLvl w:val="0"/>
-        <w:rPr>
-          <w:rFonts w:ascii="黑体" w:eastAsia="黑体" w:hAnsi="宋体"/>
-          <w:b/>
-          <w:sz w:val="32"/>
-          <w:szCs w:val="32"/>
-        </w:rPr>
-      </w:pPr>
-      <w:r>
-        <w:rPr>
-          <w:rFonts w:ascii="黑体" w:eastAsia="黑体" w:hAnsi="宋体"/>
-          <w:b/>
-          <w:sz w:val="32"/>
-          <w:szCs w:val="32"/>
-        </w:rPr>
-        <w:br w:type="page"/>
-      </w:r>
-      <w:bookmarkStart w:id="49" w:name="_Toc3938245"/>
-      <w:r>
-        <w:rPr>
-          <w:rFonts w:ascii="黑体" w:eastAsia="黑体" w:hAnsi="宋体" w:hint="eastAsia"/>
-          <w:b/>
-          <w:sz w:val="32"/>
-          <w:szCs w:val="32"/>
-        </w:rPr>
-        <w:lastRenderedPageBreak/>
-        <w:t>第</w:t>
-      </w:r>
-      <w:r>
-        <w:rPr>
-          <w:rFonts w:ascii="黑体" w:eastAsia="黑体" w:hAnsi="宋体" w:hint="eastAsia"/>
-          <w:b/>
-          <w:sz w:val="32"/>
-          <w:szCs w:val="32"/>
-        </w:rPr>
-        <w:t>5</w:t>
-      </w:r>
-      <w:r>
-        <w:rPr>
-          <w:rFonts w:ascii="黑体" w:eastAsia="黑体" w:hAnsi="宋体" w:hint="eastAsia"/>
-          <w:b/>
-          <w:sz w:val="32"/>
-          <w:szCs w:val="32"/>
-        </w:rPr>
-        <w:t>章</w:t>
-      </w:r>
-      <w:r>
-        <w:rPr>
-          <w:rFonts w:ascii="黑体" w:eastAsia="黑体" w:hAnsi="宋体" w:hint="eastAsia"/>
-          <w:b/>
-          <w:sz w:val="32"/>
-          <w:szCs w:val="32"/>
-        </w:rPr>
-        <w:t xml:space="preserve"> </w:t>
-      </w:r>
-      <w:r>
-        <w:rPr>
-          <w:rFonts w:ascii="黑体" w:eastAsia="黑体" w:hAnsi="宋体" w:hint="eastAsia"/>
-          <w:b/>
-          <w:sz w:val="32"/>
-          <w:szCs w:val="32"/>
-        </w:rPr>
-        <w:t>实验结果及分析</w:t>
-      </w:r>
-      <w:bookmarkEnd w:id="49"/>
-    </w:p>
-    <w:p>
-      <w:pPr>
-        <w:spacing w:beforeLines="50" w:before="156" w:afterLines="50" w:after="156"/>
-        <w:outlineLvl w:val="1"/>
-        <w:rPr>
-          <w:rFonts w:ascii="黑体" w:eastAsia="黑体" w:hAnsi="黑体"/>
-          <w:b/>
-          <w:sz w:val="28"/>
-        </w:rPr>
-      </w:pPr>
-      <w:bookmarkStart w:id="50" w:name="_Toc450161766"/>
-      <w:bookmarkStart w:id="51" w:name="_Toc3938246"/>
-      <w:r>
-        <w:rPr>
-          <w:rFonts w:ascii="黑体" w:eastAsia="黑体" w:hAnsi="宋体" w:hint="eastAsia"/>
-          <w:b/>
-          <w:sz w:val="28"/>
-          <w:szCs w:val="28"/>
-        </w:rPr>
-        <w:t>5.1</w:t>
-      </w:r>
-      <w:bookmarkEnd w:id="50"/>
-      <w:r>
-        <w:rPr>
-          <w:rFonts w:ascii="宋体" w:hAnsi="宋体" w:hint="eastAsia"/>
-          <w:b/>
-          <w:sz w:val="24"/>
-        </w:rPr>
-        <w:t xml:space="preserve"> </w:t>
-      </w:r>
-      <w:bookmarkStart w:id="52" w:name="_Toc450161767"/>
-      <w:r>
-        <w:rPr>
-          <w:rFonts w:ascii="黑体" w:eastAsia="黑体" w:hAnsi="黑体" w:hint="eastAsia"/>
-          <w:b/>
-          <w:sz w:val="28"/>
-        </w:rPr>
-        <w:t>实验装置</w:t>
-      </w:r>
-      <w:bookmarkEnd w:id="51"/>
-    </w:p>
-    <w:p>
-      <w:pPr>
-        <w:spacing w:beforeLines="50" w:before="156" w:afterLines="50" w:after="156"/>
-        <w:outlineLvl w:val="2"/>
-        <w:rPr>
-          <w:rFonts w:ascii="黑体" w:eastAsia="黑体" w:hAnsi="黑体"/>
-          <w:b/>
-          <w:sz w:val="24"/>
-        </w:rPr>
-      </w:pPr>
-      <w:bookmarkStart w:id="53" w:name="_Toc468648747"/>
-      <w:bookmarkStart w:id="54" w:name="_Toc3938247"/>
-      <w:r>
-        <w:rPr>
-          <w:rFonts w:ascii="黑体" w:eastAsia="黑体" w:hAnsi="黑体" w:hint="eastAsia"/>
-          <w:b/>
-          <w:sz w:val="24"/>
-        </w:rPr>
-        <w:t>5.1.1</w:t>
-      </w:r>
-      <w:r>
-        <w:rPr>
-          <w:rFonts w:ascii="黑体" w:eastAsia="黑体" w:hAnsi="黑体" w:hint="eastAsia"/>
-          <w:b/>
-          <w:sz w:val="24"/>
-        </w:rPr>
-        <w:t xml:space="preserve"> </w:t>
-      </w:r>
-      <w:r>
-        <w:rPr>
-          <w:rFonts w:ascii="黑体" w:eastAsia="黑体" w:hAnsi="黑体" w:hint="eastAsia"/>
-          <w:b/>
-          <w:sz w:val="24"/>
-        </w:rPr>
-        <w:t>实物展示</w:t>
-      </w:r>
-      <w:bookmarkEnd w:id="53"/>
-      <w:bookmarkEnd w:id="54"/>
-    </w:p>
-    <w:p>
-      <w:pPr>
-        <w:pStyle w:val="af1"/>
-        <w:spacing w:line="440" w:lineRule="exact"/>
-        <w:ind w:firstLine="480"/>
-        <w:jc w:val="both"/>
-      </w:pPr>
-      <w:r>
-        <w:rPr>
-          <w:rFonts w:hint="eastAsia"/>
-        </w:rPr>
-        <w:t>为</w:t>
-      </w:r>
-      <w:bookmarkEnd w:id="52"/>
-    </w:p>
-    <w:p>
-      <w:pPr>
-        <w:spacing w:beforeLines="100" w:before="312" w:afterLines="100" w:after="312"/>
-        <w:jc w:val="center"/>
-        <w:outlineLvl w:val="0"/>
-        <w:rPr>
-          <w:rFonts w:ascii="黑体" w:eastAsia="黑体" w:hAnsi="宋体"/>
-          <w:b/>
-          <w:sz w:val="32"/>
-          <w:szCs w:val="32"/>
-        </w:rPr>
-      </w:pPr>
-      <w:r>
-        <w:rPr>
-          <w:rFonts w:ascii="黑体" w:eastAsia="黑体" w:hAnsi="宋体"/>
-          <w:b/>
-          <w:sz w:val="32"/>
-          <w:szCs w:val="32"/>
-        </w:rPr>
-        <w:br w:type="page"/>
-      </w:r>
-      <w:bookmarkStart w:id="55" w:name="_Toc3938248"/>
-      <w:r>
-        <w:rPr>
-          <w:rFonts w:ascii="黑体" w:eastAsia="黑体" w:hAnsi="宋体" w:hint="eastAsia"/>
-          <w:b/>
-          <w:sz w:val="32"/>
-          <w:szCs w:val="32"/>
-        </w:rPr>
         <w:lastRenderedPageBreak/>
         <w:t>总结与展望</w:t>
       </w:r>
-      <w:bookmarkEnd w:id="55"/>
+      <w:bookmarkEnd w:id="61"/>
     </w:p>
     <w:p>
       <w:pPr>
@@ -24067,7 +24938,7 @@
         <w:snapToGrid w:val="0"/>
         <w:spacing w:line="360" w:lineRule="auto"/>
       </w:pPr>
-      <w:bookmarkStart w:id="56" w:name="_Ref533171091"/>
+      <w:bookmarkStart w:id="62" w:name="_Ref533171091"/>
       <w:r>
         <w:rPr>
           <w:rFonts w:hint="eastAsia"/>
@@ -24111,7 +24982,7 @@
         </w:rPr>
         <w:t>. 1998.</w:t>
       </w:r>
-      <w:bookmarkEnd w:id="56"/>
+      <w:bookmarkEnd w:id="62"/>
     </w:p>
     <w:p>
       <w:pPr>
@@ -24122,7 +24993,7 @@
         <w:snapToGrid w:val="0"/>
         <w:spacing w:line="360" w:lineRule="auto"/>
       </w:pPr>
-      <w:bookmarkStart w:id="57" w:name="_Ref533175991"/>
+      <w:bookmarkStart w:id="63" w:name="_Ref533175991"/>
       <w:r>
         <w:rPr>
           <w:rFonts w:ascii="Helvetica" w:hAnsi="Helvetica"/>
@@ -24183,7 +25054,7 @@
         </w:rPr>
         <w:t>, 2010.</w:t>
       </w:r>
-      <w:bookmarkEnd w:id="57"/>
+      <w:bookmarkEnd w:id="63"/>
     </w:p>
     <w:p>
       <w:pPr>
@@ -24194,7 +25065,7 @@
         <w:snapToGrid w:val="0"/>
         <w:spacing w:line="360" w:lineRule="auto"/>
       </w:pPr>
-      <w:bookmarkStart w:id="58" w:name="_Ref533171263"/>
+      <w:bookmarkStart w:id="64" w:name="_Ref533171263"/>
       <w:r>
         <w:t>骆海强</w:t>
       </w:r>
@@ -24219,7 +25090,7 @@
       <w:r>
         <w:t>. 2009.</w:t>
       </w:r>
-      <w:bookmarkEnd w:id="58"/>
+      <w:bookmarkEnd w:id="64"/>
     </w:p>
     <w:p>
       <w:pPr>
@@ -24230,7 +25101,7 @@
         <w:snapToGrid w:val="0"/>
         <w:spacing w:line="360" w:lineRule="auto"/>
       </w:pPr>
-      <w:bookmarkStart w:id="59" w:name="_Ref533171410"/>
+      <w:bookmarkStart w:id="65" w:name="_Ref533171410"/>
       <w:r>
         <w:t>武芳</w:t>
       </w:r>
@@ -24249,7 +25120,7 @@
       <w:r>
         <w:t>, 2014.</w:t>
       </w:r>
-      <w:bookmarkEnd w:id="59"/>
+      <w:bookmarkEnd w:id="65"/>
     </w:p>
     <w:p>
       <w:pPr>
@@ -24260,7 +25131,7 @@
         <w:snapToGrid w:val="0"/>
         <w:spacing w:line="360" w:lineRule="auto"/>
       </w:pPr>
-      <w:bookmarkStart w:id="60" w:name="_Ref533171428"/>
+      <w:bookmarkStart w:id="66" w:name="_Ref533171428"/>
       <w:r>
         <w:rPr>
           <w:rFonts w:hint="eastAsia"/>
@@ -24309,7 +25180,7 @@
         </w:rPr>
         <w:t>, 2012(3):24-26.</w:t>
       </w:r>
-      <w:bookmarkEnd w:id="60"/>
+      <w:bookmarkEnd w:id="66"/>
     </w:p>
     <w:p>
       <w:pPr>
@@ -24320,7 +25191,7 @@
         <w:snapToGrid w:val="0"/>
         <w:spacing w:line="360" w:lineRule="auto"/>
       </w:pPr>
-      <w:bookmarkStart w:id="61" w:name="_Ref533171429"/>
+      <w:bookmarkStart w:id="67" w:name="_Ref533171429"/>
       <w:r>
         <w:rPr>
           <w:rFonts w:hint="eastAsia"/>
@@ -24339,7 +25210,7 @@
         </w:rPr>
         <w:t xml:space="preserve"> World Congress on Intelligent Control &amp; Automation. IEEE, 2002.</w:t>
       </w:r>
-      <w:bookmarkEnd w:id="61"/>
+      <w:bookmarkEnd w:id="67"/>
     </w:p>
     <w:p>
       <w:pPr>
@@ -24350,7 +25221,7 @@
         <w:snapToGrid w:val="0"/>
         <w:spacing w:line="360" w:lineRule="auto"/>
       </w:pPr>
-      <w:bookmarkStart w:id="62" w:name="_Ref1542934"/>
+      <w:bookmarkStart w:id="68" w:name="_Ref1542934"/>
       <w:r>
         <w:rPr>
           <w:rFonts w:hint="eastAsia"/>
@@ -24411,7 +25282,7 @@
         </w:rPr>
         <w:t>, 2011, 28(6):109-112.</w:t>
       </w:r>
-      <w:bookmarkEnd w:id="62"/>
+      <w:bookmarkEnd w:id="68"/>
     </w:p>
     <w:p>
       <w:pPr>
@@ -24422,7 +25293,7 @@
         <w:snapToGrid w:val="0"/>
         <w:spacing w:line="360" w:lineRule="auto"/>
       </w:pPr>
-      <w:bookmarkStart w:id="63" w:name="_Ref1544387"/>
+      <w:bookmarkStart w:id="69" w:name="_Ref1544387"/>
       <w:r>
         <w:rPr>
           <w:rFonts w:hint="eastAsia"/>
@@ -24495,7 +25366,7 @@
         </w:rPr>
         <w:t>, 2010(9):684-686.</w:t>
       </w:r>
-      <w:bookmarkEnd w:id="63"/>
+      <w:bookmarkEnd w:id="69"/>
     </w:p>
     <w:p>
       <w:pPr>
@@ -24506,7 +25377,7 @@
         <w:snapToGrid w:val="0"/>
         <w:spacing w:line="360" w:lineRule="auto"/>
       </w:pPr>
-      <w:bookmarkStart w:id="64" w:name="_Ref1546936"/>
+      <w:bookmarkStart w:id="70" w:name="_Ref1546936"/>
       <w:r>
         <w:rPr>
           <w:rFonts w:hint="eastAsia"/>
@@ -24531,7 +25402,7 @@
         </w:rPr>
         <w:t>[D]. 2015.</w:t>
       </w:r>
-      <w:bookmarkEnd w:id="64"/>
+      <w:bookmarkEnd w:id="70"/>
     </w:p>
     <w:p>
       <w:pPr>
@@ -24542,7 +25413,7 @@
         <w:snapToGrid w:val="0"/>
         <w:spacing w:line="360" w:lineRule="auto"/>
       </w:pPr>
-      <w:bookmarkStart w:id="65" w:name="_Ref533174435"/>
+      <w:bookmarkStart w:id="71" w:name="_Ref533174435"/>
       <w:r>
         <w:t>Miinshion Huang</w:t>
       </w:r>
@@ -24618,7 +25489,7 @@
       <w:r>
         <w:t>50</w:t>
       </w:r>
-      <w:bookmarkEnd w:id="65"/>
+      <w:bookmarkEnd w:id="71"/>
     </w:p>
     <w:p>
       <w:pPr>
@@ -24629,11 +25500,11 @@
         <w:snapToGrid w:val="0"/>
         <w:spacing w:line="360" w:lineRule="auto"/>
       </w:pPr>
-      <w:bookmarkStart w:id="66" w:name="_Ref533174452"/>
+      <w:bookmarkStart w:id="72" w:name="_Ref533174452"/>
       <w:r>
         <w:t>Lysak M V. Development of the theory of acoustic emission by propagating cracks in terms of fracture mechanics[J]. Engineering Fracture Mechanics, 1996, 55(3):443-452.</w:t>
       </w:r>
-      <w:bookmarkEnd w:id="66"/>
+      <w:bookmarkEnd w:id="72"/>
     </w:p>
     <w:p>
       <w:pPr>
@@ -24644,7 +25515,7 @@
         <w:snapToGrid w:val="0"/>
         <w:spacing w:line="360" w:lineRule="auto"/>
       </w:pPr>
-      <w:bookmarkStart w:id="67" w:name="_Ref533174470"/>
+      <w:bookmarkStart w:id="73" w:name="_Ref533174470"/>
       <w:r>
         <w:rPr>
           <w:rFonts w:ascii="宋体" w:hAnsi="宋体"/>
@@ -24672,7 +25543,7 @@
       <w:r>
         <w:t>, 2010.</w:t>
       </w:r>
-      <w:bookmarkEnd w:id="67"/>
+      <w:bookmarkEnd w:id="73"/>
     </w:p>
     <w:p>
       <w:pPr>
@@ -24683,11 +25554,11 @@
         <w:snapToGrid w:val="0"/>
         <w:spacing w:line="360" w:lineRule="auto"/>
       </w:pPr>
-      <w:bookmarkStart w:id="68" w:name="_Ref533174484"/>
+      <w:bookmarkStart w:id="74" w:name="_Ref533174484"/>
       <w:r>
         <w:t>Ji H, Li Z. Experimental study on the relationship of kaiser and felicity effect in concrete material[J]. Applied Acoustics, 1997.</w:t>
       </w:r>
-      <w:bookmarkEnd w:id="68"/>
+      <w:bookmarkEnd w:id="74"/>
     </w:p>
     <w:p>
       <w:pPr>
@@ -24698,11 +25569,11 @@
         <w:snapToGrid w:val="0"/>
         <w:spacing w:line="360" w:lineRule="auto"/>
       </w:pPr>
-      <w:bookmarkStart w:id="69" w:name="_Ref533174495"/>
+      <w:bookmarkStart w:id="75" w:name="_Ref533174495"/>
       <w:r>
         <w:t>Net N. Acoustic Emission - Developments in PETROBRAS R&amp;D Center in the Last Twenty Years[J]. E-journal of Nondestructive Testing(9).</w:t>
       </w:r>
-      <w:bookmarkEnd w:id="69"/>
+      <w:bookmarkEnd w:id="75"/>
     </w:p>
     <w:p>
       <w:pPr>
@@ -24713,11 +25584,11 @@
         <w:snapToGrid w:val="0"/>
         <w:spacing w:line="360" w:lineRule="auto"/>
       </w:pPr>
-      <w:bookmarkStart w:id="70" w:name="_Ref533174517"/>
+      <w:bookmarkStart w:id="76" w:name="_Ref533174517"/>
       <w:r>
         <w:t>Drouillard T F. A history of acoustic emission[J]. Journal of Acoustic Emission, 1996.</w:t>
       </w:r>
-      <w:bookmarkEnd w:id="70"/>
+      <w:bookmarkEnd w:id="76"/>
     </w:p>
     <w:p>
       <w:pPr>
@@ -24728,7 +25599,7 @@
         <w:snapToGrid w:val="0"/>
         <w:spacing w:line="360" w:lineRule="auto"/>
       </w:pPr>
-      <w:bookmarkStart w:id="71" w:name="_Ref533174537"/>
+      <w:bookmarkStart w:id="77" w:name="_Ref533174537"/>
       <w:r>
         <w:rPr>
           <w:rFonts w:ascii="宋体" w:hAnsi="宋体"/>
@@ -24774,7 +25645,7 @@
       <w:r>
         <w:t>, 1998(6):151-154.</w:t>
       </w:r>
-      <w:bookmarkEnd w:id="71"/>
+      <w:bookmarkEnd w:id="77"/>
     </w:p>
     <w:p>
       <w:pPr>
@@ -24785,7 +25656,7 @@
         <w:snapToGrid w:val="0"/>
         <w:spacing w:line="360" w:lineRule="auto"/>
       </w:pPr>
-      <w:bookmarkStart w:id="72" w:name="_Ref533174549"/>
+      <w:bookmarkStart w:id="78" w:name="_Ref533174549"/>
       <w:r>
         <w:rPr>
           <w:rFonts w:ascii="宋体" w:hAnsi="宋体"/>
@@ -24831,7 +25702,7 @@
       <w:r>
         <w:t>. 2004.</w:t>
       </w:r>
-      <w:bookmarkEnd w:id="72"/>
+      <w:bookmarkEnd w:id="78"/>
     </w:p>
     <w:p>
       <w:pPr>
@@ -24842,7 +25713,7 @@
         <w:snapToGrid w:val="0"/>
         <w:spacing w:line="360" w:lineRule="auto"/>
       </w:pPr>
-      <w:bookmarkStart w:id="73" w:name="_Ref533174573"/>
+      <w:bookmarkStart w:id="79" w:name="_Ref533174573"/>
       <w:r>
         <w:rPr>
           <w:rFonts w:ascii="宋体" w:hAnsi="宋体"/>
@@ -24888,7 +25759,7 @@
         </w:rPr>
         <w:t>, 2008.</w:t>
       </w:r>
-      <w:bookmarkEnd w:id="73"/>
+      <w:bookmarkEnd w:id="79"/>
     </w:p>
     <w:p>
       <w:pPr>
@@ -24899,7 +25770,7 @@
         <w:snapToGrid w:val="0"/>
         <w:spacing w:line="360" w:lineRule="auto"/>
       </w:pPr>
-      <w:bookmarkStart w:id="74" w:name="_Ref533174586"/>
+      <w:bookmarkStart w:id="80" w:name="_Ref533174586"/>
       <w:r>
         <w:rPr>
           <w:color w:val="000000"/>
@@ -24922,7 +25793,7 @@
         </w:rPr>
         <w:t>[J]. Engineering Fracture Mechanics, 1968, 1(1):105,IN23,111-110,IN24,122.</w:t>
       </w:r>
-      <w:bookmarkEnd w:id="74"/>
+      <w:bookmarkEnd w:id="80"/>
     </w:p>
     <w:p>
       <w:pPr>
@@ -24933,7 +25804,7 @@
         <w:snapToGrid w:val="0"/>
         <w:spacing w:line="360" w:lineRule="auto"/>
       </w:pPr>
-      <w:bookmarkStart w:id="75" w:name="_Ref533174599"/>
+      <w:bookmarkStart w:id="81" w:name="_Ref533174599"/>
       <w:r>
         <w:rPr>
           <w:color w:val="000000"/>
@@ -24941,7 +25812,7 @@
         </w:rPr>
         <w:t>Brindley B J, Holt J, Palmer I G. Acoustic emission — 3 : The use of ring-down counting[J]. Non-Destructive Testing, 1973, 6(6):299-306.</w:t>
       </w:r>
-      <w:bookmarkEnd w:id="75"/>
+      <w:bookmarkEnd w:id="81"/>
     </w:p>
     <w:p>
       <w:pPr>
@@ -24952,7 +25823,7 @@
         <w:snapToGrid w:val="0"/>
         <w:spacing w:line="360" w:lineRule="auto"/>
       </w:pPr>
-      <w:bookmarkStart w:id="76" w:name="_Ref533174612"/>
+      <w:bookmarkStart w:id="82" w:name="_Ref533174612"/>
       <w:r>
         <w:rPr>
           <w:color w:val="000000"/>
@@ -24960,7 +25831,7 @@
         </w:rPr>
         <w:t>Curtis G J. Acoustic emission energy relates to bond strength [J]. Non-Destructive Testing, 1975, 8(5):249-257.</w:t>
       </w:r>
-      <w:bookmarkEnd w:id="76"/>
+      <w:bookmarkEnd w:id="82"/>
     </w:p>
     <w:p>
       <w:pPr>
@@ -24971,7 +25842,7 @@
         <w:snapToGrid w:val="0"/>
         <w:spacing w:line="360" w:lineRule="auto"/>
       </w:pPr>
-      <w:bookmarkStart w:id="77" w:name="_Ref533174619"/>
+      <w:bookmarkStart w:id="83" w:name="_Ref533174619"/>
       <w:r>
         <w:rPr>
           <w:color w:val="000000"/>
@@ -24979,7 +25850,7 @@
         </w:rPr>
         <w:t>Dilipkumar D, Gudimetla V S R, Wood W E. Amplitude-distribution analysis of acoustic emission[J]. Experimental Mechanics, 1979, 19(12):438-443.</w:t>
       </w:r>
-      <w:bookmarkEnd w:id="77"/>
+      <w:bookmarkEnd w:id="83"/>
     </w:p>
     <w:p>
       <w:pPr>
@@ -24990,7 +25861,7 @@
         <w:snapToGrid w:val="0"/>
         <w:spacing w:line="360" w:lineRule="auto"/>
       </w:pPr>
-      <w:bookmarkStart w:id="78" w:name="_Ref533174752"/>
+      <w:bookmarkStart w:id="84" w:name="_Ref533174752"/>
       <w:r>
         <w:rPr>
           <w:color w:val="000000"/>
@@ -24998,7 +25869,7 @@
         </w:rPr>
         <w:t>M. SHIWA, T. KISHI, T. ISHIDA. ACOUSTIC EMISSION EVALUATION OF ARAMID REINFORCED ALUMINUM LAMINATE[J]. Nondestructive Testing &amp; Evaluation, 1990, 5(4):249-261.</w:t>
       </w:r>
-      <w:bookmarkEnd w:id="78"/>
+      <w:bookmarkEnd w:id="84"/>
     </w:p>
     <w:p>
       <w:pPr>
@@ -25009,7 +25880,7 @@
         <w:snapToGrid w:val="0"/>
         <w:spacing w:line="360" w:lineRule="auto"/>
       </w:pPr>
-      <w:bookmarkStart w:id="79" w:name="_Ref533174766"/>
+      <w:bookmarkStart w:id="85" w:name="_Ref533174766"/>
       <w:r>
         <w:rPr>
           <w:rFonts w:ascii="宋体" w:hAnsi="宋体"/>
@@ -25101,7 +25972,7 @@
         </w:rPr>
         <w:t>. 1999.</w:t>
       </w:r>
-      <w:bookmarkEnd w:id="79"/>
+      <w:bookmarkEnd w:id="85"/>
     </w:p>
     <w:p>
       <w:pPr>
@@ -25112,7 +25983,7 @@
         <w:snapToGrid w:val="0"/>
         <w:spacing w:line="360" w:lineRule="auto"/>
       </w:pPr>
-      <w:bookmarkStart w:id="80" w:name="_Ref533174775"/>
+      <w:bookmarkStart w:id="86" w:name="_Ref533174775"/>
       <w:r>
         <w:rPr>
           <w:rFonts w:ascii="宋体" w:hAnsi="宋体"/>
@@ -25188,7 +26059,7 @@
         </w:rPr>
         <w:t>, 2001, 23(6):231-233.</w:t>
       </w:r>
-      <w:bookmarkEnd w:id="80"/>
+      <w:bookmarkEnd w:id="86"/>
     </w:p>
     <w:p>
       <w:pPr>
@@ -25199,7 +26070,7 @@
         <w:snapToGrid w:val="0"/>
         <w:spacing w:line="360" w:lineRule="auto"/>
       </w:pPr>
-      <w:bookmarkStart w:id="81" w:name="_Ref533174881"/>
+      <w:bookmarkStart w:id="87" w:name="_Ref533174881"/>
       <w:r>
         <w:rPr>
           <w:rFonts w:ascii="宋体" w:hAnsi="宋体"/>
@@ -25275,7 +26146,7 @@
         </w:rPr>
         <w:t>. 2000.</w:t>
       </w:r>
-      <w:bookmarkEnd w:id="81"/>
+      <w:bookmarkEnd w:id="87"/>
     </w:p>
     <w:p>
       <w:pPr>
@@ -25286,7 +26157,7 @@
         <w:snapToGrid w:val="0"/>
         <w:spacing w:line="360" w:lineRule="auto"/>
       </w:pPr>
-      <w:bookmarkStart w:id="82" w:name="_Ref533174894"/>
+      <w:bookmarkStart w:id="88" w:name="_Ref533174894"/>
       <w:r>
         <w:rPr>
           <w:color w:val="000000"/>
@@ -25294,7 +26165,7 @@
         </w:rPr>
         <w:t>Gorman M R, Ziola S M. Plate waves produced by transverse matrix cracking[J]. Ultrasonics, 1991, 29(3):245-251.</w:t>
       </w:r>
-      <w:bookmarkEnd w:id="82"/>
+      <w:bookmarkEnd w:id="88"/>
     </w:p>
     <w:p>
       <w:pPr>
@@ -25305,7 +26176,7 @@
         <w:snapToGrid w:val="0"/>
         <w:spacing w:line="360" w:lineRule="auto"/>
       </w:pPr>
-      <w:bookmarkStart w:id="83" w:name="_Ref533174908"/>
+      <w:bookmarkStart w:id="89" w:name="_Ref533174908"/>
       <w:r>
         <w:rPr>
           <w:color w:val="000000"/>
@@ -25313,7 +26184,7 @@
         </w:rPr>
         <w:t>Mckenna S, Eatock M. Modal analysis of acoustic emission signal from CFRP laminates[J]. Ndt &amp; E International, 1999, 32(6):311-322.</w:t>
       </w:r>
-      <w:bookmarkEnd w:id="83"/>
+      <w:bookmarkEnd w:id="89"/>
     </w:p>
     <w:p>
       <w:pPr>
@@ -25328,7 +26199,7 @@
           <w:shd w:val="clear" w:color="auto" w:fill="FFFFFF"/>
         </w:rPr>
       </w:pPr>
-      <w:bookmarkStart w:id="84" w:name="_Ref1622089"/>
+      <w:bookmarkStart w:id="90" w:name="_Ref1622089"/>
       <w:r>
         <w:rPr>
           <w:rFonts w:hint="eastAsia"/>
@@ -25409,7 +26280,7 @@
         </w:rPr>
         <w:t>.</w:t>
       </w:r>
-      <w:bookmarkEnd w:id="84"/>
+      <w:bookmarkEnd w:id="90"/>
     </w:p>
     <w:p>
       <w:pPr>
@@ -25420,7 +26291,7 @@
         <w:snapToGrid w:val="0"/>
         <w:spacing w:line="360" w:lineRule="auto"/>
       </w:pPr>
-      <w:bookmarkStart w:id="85" w:name="_Ref533175242"/>
+      <w:bookmarkStart w:id="91" w:name="_Ref533175242"/>
       <w:r>
         <w:rPr>
           <w:color w:val="000000"/>
@@ -25443,7 +26314,7 @@
         </w:rPr>
         <w:t>Time Fast Fourier Transform Analysis of Acoustic Emission during CO2 Laser Welding of Materials[J]. Journal of Laser Applications, 1993, 5:2/3(2).</w:t>
       </w:r>
-      <w:bookmarkEnd w:id="85"/>
+      <w:bookmarkEnd w:id="91"/>
     </w:p>
     <w:p>
       <w:pPr>
@@ -25454,7 +26325,7 @@
         <w:snapToGrid w:val="0"/>
         <w:spacing w:line="360" w:lineRule="auto"/>
       </w:pPr>
-      <w:bookmarkStart w:id="86" w:name="_Ref533175252"/>
+      <w:bookmarkStart w:id="92" w:name="_Ref533175252"/>
       <w:r>
         <w:rPr>
           <w:color w:val="000000"/>
@@ -25462,7 +26333,7 @@
         </w:rPr>
         <w:t>Tian Y, Lewin P L, Davies A E, et al. Application of acoustic emission techniques and artificial neural networks to partial discharge classification[C]// Conference Record of the 2002 IEEE International Symposium on Electrical Insulation. IEEE Xplore, 2002:119-123.</w:t>
       </w:r>
-      <w:bookmarkEnd w:id="86"/>
+      <w:bookmarkEnd w:id="92"/>
     </w:p>
     <w:p>
       <w:pPr>
@@ -25477,7 +26348,7 @@
           <w:shd w:val="clear" w:color="auto" w:fill="FFFFFF"/>
         </w:rPr>
       </w:pPr>
-      <w:bookmarkStart w:id="87" w:name="_Ref533175258"/>
+      <w:bookmarkStart w:id="93" w:name="_Ref533175258"/>
       <w:r>
         <w:rPr>
           <w:rFonts w:ascii="宋体" w:hAnsi="宋体"/>
@@ -25553,7 +26424,7 @@
         </w:rPr>
         <w:t>, 2016, 35(12):22-27.</w:t>
       </w:r>
-      <w:bookmarkEnd w:id="87"/>
+      <w:bookmarkEnd w:id="93"/>
     </w:p>
     <w:p>
       <w:pPr>
@@ -25564,7 +26435,7 @@
         <w:snapToGrid w:val="0"/>
         <w:spacing w:line="360" w:lineRule="auto"/>
       </w:pPr>
-      <w:bookmarkStart w:id="88" w:name="_Ref533175463"/>
+      <w:bookmarkStart w:id="94" w:name="_Ref533175463"/>
       <w:r>
         <w:rPr>
           <w:rFonts w:ascii="宋体" w:hAnsi="宋体"/>
@@ -25655,7 +26526,7 @@
         </w:rPr>
         <w:t>, 2012(1):49-52.</w:t>
       </w:r>
-      <w:bookmarkEnd w:id="88"/>
+      <w:bookmarkEnd w:id="94"/>
     </w:p>
     <w:p>
       <w:pPr>
@@ -25670,7 +26541,7 @@
           <w:shd w:val="clear" w:color="auto" w:fill="FFFFFF"/>
         </w:rPr>
       </w:pPr>
-      <w:bookmarkStart w:id="89" w:name="_Ref1613272"/>
+      <w:bookmarkStart w:id="95" w:name="_Ref1613272"/>
       <w:r>
         <w:rPr>
           <w:rFonts w:hint="eastAsia"/>
@@ -25679,7 +26550,7 @@
         </w:rPr>
         <w:t>Sedlak P , Hirose Y , Khan S A , et al. New automatic localization technique of acoustic emission signals in thin metal plates[J]. Ultrasonics, 2008, 49(2):254-262.</w:t>
       </w:r>
-      <w:bookmarkEnd w:id="89"/>
+      <w:bookmarkEnd w:id="95"/>
     </w:p>
     <w:p>
       <w:pPr>
@@ -25690,7 +26561,7 @@
         <w:snapToGrid w:val="0"/>
         <w:spacing w:line="360" w:lineRule="auto"/>
       </w:pPr>
-      <w:bookmarkStart w:id="90" w:name="_Ref533175475"/>
+      <w:bookmarkStart w:id="96" w:name="_Ref533175475"/>
       <w:r>
         <w:rPr>
           <w:rFonts w:ascii="宋体" w:hAnsi="宋体"/>
@@ -25781,7 +26652,7 @@
         </w:rPr>
         <w:t>. 2004.</w:t>
       </w:r>
-      <w:bookmarkEnd w:id="90"/>
+      <w:bookmarkEnd w:id="96"/>
     </w:p>
     <w:p>
       <w:pPr>
@@ -25796,7 +26667,7 @@
           <w:shd w:val="clear" w:color="auto" w:fill="FFFFFF"/>
         </w:rPr>
       </w:pPr>
-      <w:bookmarkStart w:id="91" w:name="_Ref1610607"/>
+      <w:bookmarkStart w:id="97" w:name="_Ref1610607"/>
       <w:r>
         <w:rPr>
           <w:rFonts w:hint="eastAsia"/>
@@ -25877,7 +26748,7 @@
         </w:rPr>
         <w:t>, 2007, 26(10):161-164.</w:t>
       </w:r>
-      <w:bookmarkEnd w:id="91"/>
+      <w:bookmarkEnd w:id="97"/>
     </w:p>
     <w:p>
       <w:pPr>
@@ -25892,7 +26763,7 @@
           <w:shd w:val="clear" w:color="auto" w:fill="FFFFFF"/>
         </w:rPr>
       </w:pPr>
-      <w:bookmarkStart w:id="92" w:name="_Ref533175483"/>
+      <w:bookmarkStart w:id="98" w:name="_Ref533175483"/>
       <w:r>
         <w:rPr>
           <w:rFonts w:hint="eastAsia"/>
@@ -25908,7 +26779,7 @@
         </w:rPr>
         <w:t>.</w:t>
       </w:r>
-      <w:bookmarkEnd w:id="92"/>
+      <w:bookmarkEnd w:id="98"/>
     </w:p>
     <w:p>
       <w:pPr>
@@ -25919,11 +26790,11 @@
         <w:snapToGrid w:val="0"/>
         <w:spacing w:line="360" w:lineRule="auto"/>
       </w:pPr>
-      <w:bookmarkStart w:id="93" w:name="_Ref533175566"/>
+      <w:bookmarkStart w:id="99" w:name="_Ref533175566"/>
       <w:r>
         <w:t>Holroyd T J. Acoustic Emission — An NDT Technique Evolving into a Versatile Industrial Monitoring Method[J]. Measurement and Control -London- Institute of Measurement and Control-, 1997, 30(5):141-145.</w:t>
       </w:r>
-      <w:bookmarkEnd w:id="93"/>
+      <w:bookmarkEnd w:id="99"/>
     </w:p>
     <w:p>
       <w:pPr>
@@ -25934,11 +26805,11 @@
         <w:snapToGrid w:val="0"/>
         <w:spacing w:line="360" w:lineRule="auto"/>
       </w:pPr>
-      <w:bookmarkStart w:id="94" w:name="_Ref533175577"/>
+      <w:bookmarkStart w:id="100" w:name="_Ref533175577"/>
       <w:r>
         <w:t>Inasaki I. Application of acoustic emission sensor for monitoring machining processes[J]. Ultrasonics, 1998, 36(1-5):273-281.</w:t>
       </w:r>
-      <w:bookmarkEnd w:id="94"/>
+      <w:bookmarkEnd w:id="100"/>
     </w:p>
     <w:p>
       <w:pPr>
@@ -25953,7 +26824,7 @@
           <w:shd w:val="clear" w:color="auto" w:fill="FFFFFF"/>
         </w:rPr>
       </w:pPr>
-      <w:bookmarkStart w:id="95" w:name="_Ref533175586"/>
+      <w:bookmarkStart w:id="101" w:name="_Ref533175586"/>
       <w:r>
         <w:rPr>
           <w:rFonts w:ascii="宋体" w:hAnsi="宋体"/>
@@ -26009,7 +26880,7 @@
       <w:r>
         <w:t>. 2013:153-154.</w:t>
       </w:r>
-      <w:bookmarkEnd w:id="95"/>
+      <w:bookmarkEnd w:id="101"/>
     </w:p>
     <w:p>
       <w:pPr>
@@ -26020,7 +26891,7 @@
         <w:snapToGrid w:val="0"/>
         <w:spacing w:line="360" w:lineRule="auto"/>
       </w:pPr>
-      <w:bookmarkStart w:id="96" w:name="_Ref533175747"/>
+      <w:bookmarkStart w:id="102" w:name="_Ref533175747"/>
       <w:r>
         <w:rPr>
           <w:rFonts w:ascii="宋体" w:hAnsi="宋体"/>
@@ -26111,7 +26982,7 @@
         </w:rPr>
         <w:t>, 2001, 23(7):289-291.</w:t>
       </w:r>
-      <w:bookmarkEnd w:id="96"/>
+      <w:bookmarkEnd w:id="102"/>
     </w:p>
     <w:p>
       <w:pPr>
@@ -26310,7 +27181,7 @@
         <w:rStyle w:val="a9"/>
         <w:noProof/>
       </w:rPr>
-      <w:t>12</w:t>
+      <w:t>9</w:t>
     </w:r>
     <w:r>
       <w:rPr>
@@ -26361,7 +27232,7 @@
         <w:rStyle w:val="a9"/>
         <w:noProof/>
       </w:rPr>
-      <w:t>29</w:t>
+      <w:t>27</w:t>
     </w:r>
     <w:r>
       <w:rPr>
@@ -32312,7 +33183,7 @@
 </file>
 
 <file path=customXml/itemProps1.xml><?xml version="1.0" encoding="utf-8"?>
-<ds:datastoreItem xmlns:ds="http://schemas.openxmlformats.org/officeDocument/2006/customXml" ds:itemID="{A5DFC9CC-449D-4E3E-8A78-AB990F76EDAA}">
+<ds:datastoreItem xmlns:ds="http://schemas.openxmlformats.org/officeDocument/2006/customXml" ds:itemID="{D4FA99B1-0DDF-47F9-832E-BBF29E3B2C72}">
   <ds:schemaRefs>
     <ds:schemaRef ds:uri="http://schemas.openxmlformats.org/officeDocument/2006/bibliography"/>
   </ds:schemaRefs>

</xml_diff>

<commit_message>
add explanation of entropy
</commit_message>
<xml_diff>
--- a/paper.docx
+++ b/paper.docx
@@ -7722,11 +7722,11 @@
             <v:path o:extrusionok="f" gradientshapeok="t" o:connecttype="rect"/>
             <o:lock v:ext="edit" aspectratio="t"/>
           </v:shapetype>
-          <v:shape id="对象 9" o:spid="_x0000_i1025" type="#_x0000_t75" style="width:206.25pt;height:178.5pt;mso-position-horizontal-relative:page;mso-position-vertical-relative:page" o:ole="">
+          <v:shape id="对象 9" o:spid="_x0000_i1025" type="#_x0000_t75" style="width:206.35pt;height:178.4pt;mso-position-horizontal-relative:page;mso-position-vertical-relative:page" o:ole="">
             <v:imagedata r:id="rId13" o:title=""/>
             <o:lock v:ext="edit" aspectratio="f"/>
           </v:shape>
-          <o:OLEObject Type="Embed" ProgID="Visio.Drawing.11" ShapeID="对象 9" DrawAspect="Content" ObjectID="_1616946267" r:id="rId14">
+          <o:OLEObject Type="Embed" ProgID="Visio.Drawing.11" ShapeID="对象 9" DrawAspect="Content" ObjectID="_1617021972" r:id="rId14">
             <o:FieldCodes>\* MERGEFORMAT</o:FieldCodes>
           </o:OLEObject>
         </w:object>
@@ -15979,10 +15979,10 @@
       </w:pPr>
       <w:r>
         <w:object w:dxaOrig="4575" w:dyaOrig="4350">
-          <v:shape id="_x0000_i1026" type="#_x0000_t75" style="width:132pt;height:125.25pt" o:ole="">
+          <v:shape id="_x0000_i1026" type="#_x0000_t75" style="width:132.2pt;height:125.2pt" o:ole="">
             <v:imagedata r:id="rId18" o:title=""/>
           </v:shape>
-          <o:OLEObject Type="Embed" ProgID="Visio.Drawing.15" ShapeID="_x0000_i1026" DrawAspect="Content" ObjectID="_1616946268" r:id="rId19"/>
+          <o:OLEObject Type="Embed" ProgID="Visio.Drawing.15" ShapeID="_x0000_i1026" DrawAspect="Content" ObjectID="_1617021973" r:id="rId19"/>
         </w:object>
       </w:r>
     </w:p>
@@ -18196,10 +18196,10 @@
       </w:pPr>
       <w:r>
         <w:object w:dxaOrig="5626" w:dyaOrig="2281">
-          <v:shape id="_x0000_i1027" type="#_x0000_t75" style="width:281.25pt;height:114pt" o:ole="">
+          <v:shape id="_x0000_i1027" type="#_x0000_t75" style="width:281.55pt;height:113.9pt" o:ole="">
             <v:imagedata r:id="rId20" o:title=""/>
           </v:shape>
-          <o:OLEObject Type="Embed" ProgID="Visio.Drawing.15" ShapeID="_x0000_i1027" DrawAspect="Content" ObjectID="_1616946269" r:id="rId21"/>
+          <o:OLEObject Type="Embed" ProgID="Visio.Drawing.15" ShapeID="_x0000_i1027" DrawAspect="Content" ObjectID="_1617021974" r:id="rId21"/>
         </w:object>
       </w:r>
     </w:p>
@@ -24234,10 +24234,10 @@
       </w:pPr>
       <w:r>
         <w:object w:dxaOrig="3796" w:dyaOrig="2746">
-          <v:shape id="_x0000_i1028" type="#_x0000_t75" style="width:189.75pt;height:137.25pt" o:ole="">
+          <v:shape id="_x0000_i1028" type="#_x0000_t75" style="width:189.65pt;height:137.55pt" o:ole="">
             <v:imagedata r:id="rId25" o:title=""/>
           </v:shape>
-          <o:OLEObject Type="Embed" ProgID="Visio.Drawing.15" ShapeID="_x0000_i1028" DrawAspect="Content" ObjectID="_1616946270" r:id="rId26"/>
+          <o:OLEObject Type="Embed" ProgID="Visio.Drawing.15" ShapeID="_x0000_i1028" DrawAspect="Content" ObjectID="_1617021975" r:id="rId26"/>
         </w:object>
       </w:r>
     </w:p>
@@ -32181,6 +32181,15 @@
       </w:r>
       <w:r>
         <w:rPr>
+          <w:i/>
+          <w:kern w:val="0"/>
+          <w:sz w:val="24"/>
+          <w:vertAlign w:val="subscript"/>
+        </w:rPr>
+        <w:t xml:space="preserve"> </w:t>
+      </w:r>
+      <w:r>
+        <w:rPr>
           <w:kern w:val="0"/>
           <w:sz w:val="24"/>
         </w:rPr>
@@ -32202,6 +32211,15 @@
           <w:vertAlign w:val="subscript"/>
         </w:rPr>
         <w:t>j</w:t>
+      </w:r>
+      <w:r>
+        <w:rPr>
+          <w:rFonts w:eastAsiaTheme="minorEastAsia"/>
+          <w:i/>
+          <w:sz w:val="24"/>
+          <w:vertAlign w:val="subscript"/>
+        </w:rPr>
+        <w:t xml:space="preserve"> </w:t>
       </w:r>
       <w:r>
         <w:rPr>
@@ -33234,27 +33252,191 @@
           <w:rFonts w:asciiTheme="minorEastAsia" w:eastAsiaTheme="minorEastAsia" w:hAnsiTheme="minorEastAsia" w:hint="eastAsia"/>
           <w:sz w:val="24"/>
         </w:rPr>
-        <w:t>使用K</w:t>
-      </w:r>
-      <w:r>
-        <w:rPr>
-          <w:rFonts w:asciiTheme="minorEastAsia" w:eastAsiaTheme="minorEastAsia" w:hAnsiTheme="minorEastAsia"/>
+        <w:t>使用</w:t>
+      </w:r>
+      <w:r>
+        <w:rPr>
+          <w:rFonts w:eastAsiaTheme="minorEastAsia"/>
+          <w:sz w:val="24"/>
+        </w:rPr>
+        <w:t>P</w:t>
+      </w:r>
+      <w:r>
+        <w:rPr>
+          <w:rFonts w:eastAsiaTheme="minorEastAsia"/>
+          <w:sz w:val="24"/>
+          <w:vertAlign w:val="subscript"/>
+        </w:rPr>
+        <w:t>s</w:t>
+      </w:r>
+      <w:r>
+        <w:rPr>
+          <w:rFonts w:eastAsiaTheme="minorEastAsia" w:hint="eastAsia"/>
+          <w:sz w:val="24"/>
+        </w:rPr>
+        <w:t>与</w:t>
+      </w:r>
+      <w:r>
+        <w:rPr>
+          <w:rFonts w:eastAsiaTheme="minorEastAsia"/>
+          <w:sz w:val="24"/>
+        </w:rPr>
+        <w:t>P</w:t>
+      </w:r>
+      <w:r>
+        <w:rPr>
+          <w:rFonts w:eastAsiaTheme="minorEastAsia"/>
+          <w:sz w:val="24"/>
+          <w:vertAlign w:val="subscript"/>
+        </w:rPr>
+        <w:t>j</w:t>
+      </w:r>
+      <w:r>
+        <w:rPr>
+          <w:rFonts w:eastAsiaTheme="minorEastAsia" w:hint="eastAsia"/>
+          <w:sz w:val="24"/>
+        </w:rPr>
+        <w:t>之间的相对熵</w:t>
+      </w:r>
+      <w:r>
+        <w:rPr>
+          <w:rFonts w:asciiTheme="minorEastAsia" w:eastAsiaTheme="minorEastAsia" w:hAnsiTheme="minorEastAsia" w:hint="eastAsia"/>
+          <w:sz w:val="24"/>
+        </w:rPr>
+        <w:t>作为正则项</w:t>
+      </w:r>
+      <w:r>
+        <w:rPr>
+          <w:rFonts w:eastAsiaTheme="minorEastAsia" w:hint="eastAsia"/>
+          <w:sz w:val="24"/>
+        </w:rPr>
+        <w:t>。</w:t>
+      </w:r>
+      <w:r>
+        <w:rPr>
+          <w:rFonts w:eastAsiaTheme="minorEastAsia" w:hint="eastAsia"/>
+          <w:sz w:val="24"/>
+        </w:rPr>
+        <w:t>相对熵又称为</w:t>
+      </w:r>
+      <w:r>
+        <w:rPr>
+          <w:rFonts w:eastAsiaTheme="minorEastAsia" w:hint="eastAsia"/>
+          <w:sz w:val="24"/>
+        </w:rPr>
+        <w:t>K</w:t>
+      </w:r>
+      <w:r>
+        <w:rPr>
+          <w:rFonts w:eastAsiaTheme="minorEastAsia"/>
           <w:sz w:val="24"/>
         </w:rPr>
         <w:t>L</w:t>
       </w:r>
       <w:r>
         <w:rPr>
-          <w:rFonts w:asciiTheme="minorEastAsia" w:eastAsiaTheme="minorEastAsia" w:hAnsiTheme="minorEastAsia" w:hint="eastAsia"/>
-          <w:sz w:val="24"/>
-        </w:rPr>
-        <w:t>散度作为正则项</w:t>
-      </w:r>
-      <w:r>
-        <w:rPr>
           <w:rFonts w:eastAsiaTheme="minorEastAsia" w:hint="eastAsia"/>
           <w:sz w:val="24"/>
         </w:rPr>
+        <w:t>散度</w:t>
+      </w:r>
+      <w:r>
+        <w:rPr>
+          <w:rFonts w:eastAsiaTheme="minorEastAsia" w:hint="eastAsia"/>
+          <w:sz w:val="24"/>
+        </w:rPr>
+        <w:t>，</w:t>
+      </w:r>
+      <w:r>
+        <w:rPr>
+          <w:rFonts w:eastAsiaTheme="minorEastAsia" w:hint="eastAsia"/>
+          <w:sz w:val="24"/>
+        </w:rPr>
+        <w:t>是用来描述同一变量两个概率分布之间差异</w:t>
+      </w:r>
+      <w:r>
+        <w:rPr>
+          <w:rFonts w:eastAsiaTheme="minorEastAsia" w:hint="eastAsia"/>
+          <w:sz w:val="24"/>
+        </w:rPr>
+        <w:t>的一种非对称性度量</w:t>
+      </w:r>
+      <w:r>
+        <w:rPr>
+          <w:rFonts w:eastAsiaTheme="minorEastAsia"/>
+          <w:sz w:val="24"/>
+          <w:vertAlign w:val="superscript"/>
+        </w:rPr>
+        <w:fldChar w:fldCharType="begin"/>
+      </w:r>
+      <w:r>
+        <w:rPr>
+          <w:rFonts w:eastAsiaTheme="minorEastAsia"/>
+          <w:sz w:val="24"/>
+          <w:vertAlign w:val="superscript"/>
+        </w:rPr>
+        <w:instrText xml:space="preserve"> </w:instrText>
+      </w:r>
+      <w:r>
+        <w:rPr>
+          <w:rFonts w:eastAsiaTheme="minorEastAsia" w:hint="eastAsia"/>
+          <w:sz w:val="24"/>
+          <w:vertAlign w:val="superscript"/>
+        </w:rPr>
+        <w:instrText>REF _Ref6318255 \r \h</w:instrText>
+      </w:r>
+      <w:r>
+        <w:rPr>
+          <w:rFonts w:eastAsiaTheme="minorEastAsia"/>
+          <w:sz w:val="24"/>
+          <w:vertAlign w:val="superscript"/>
+        </w:rPr>
+        <w:instrText xml:space="preserve"> </w:instrText>
+      </w:r>
+      <w:r>
+        <w:rPr>
+          <w:rFonts w:eastAsiaTheme="minorEastAsia"/>
+          <w:sz w:val="24"/>
+          <w:vertAlign w:val="superscript"/>
+        </w:rPr>
+        <w:instrText xml:space="preserve"> \* MERGEFORMAT </w:instrText>
+      </w:r>
+      <w:r>
+        <w:rPr>
+          <w:rFonts w:eastAsiaTheme="minorEastAsia"/>
+          <w:sz w:val="24"/>
+          <w:vertAlign w:val="superscript"/>
+        </w:rPr>
+      </w:r>
+      <w:r>
+        <w:rPr>
+          <w:rFonts w:eastAsiaTheme="minorEastAsia"/>
+          <w:sz w:val="24"/>
+          <w:vertAlign w:val="superscript"/>
+        </w:rPr>
+        <w:fldChar w:fldCharType="separate"/>
+      </w:r>
+      <w:r>
+        <w:rPr>
+          <w:rFonts w:eastAsiaTheme="minorEastAsia"/>
+          <w:sz w:val="24"/>
+          <w:vertAlign w:val="superscript"/>
+        </w:rPr>
+        <w:t>[60]</w:t>
+      </w:r>
+      <w:r>
+        <w:rPr>
+          <w:rFonts w:eastAsiaTheme="minorEastAsia"/>
+          <w:sz w:val="24"/>
+          <w:vertAlign w:val="superscript"/>
+        </w:rPr>
+        <w:fldChar w:fldCharType="end"/>
+      </w:r>
+      <w:r>
+        <w:rPr>
+          <w:rFonts w:eastAsiaTheme="minorEastAsia" w:hint="eastAsia"/>
+          <w:sz w:val="24"/>
+        </w:rPr>
         <w:t>。</w:t>
       </w:r>
       <w:r>
@@ -33262,134 +33444,679 @@
           <w:rFonts w:eastAsiaTheme="minorEastAsia" w:hint="eastAsia"/>
           <w:sz w:val="24"/>
         </w:rPr>
-        <w:t>K</w:t>
+        <w:t>其中，“熵”指的是某</w:t>
+      </w:r>
+      <w:r>
+        <w:rPr>
+          <w:rFonts w:eastAsiaTheme="minorEastAsia" w:hint="eastAsia"/>
+          <w:bCs/>
+          <w:sz w:val="24"/>
+        </w:rPr>
+        <w:t>概率分布对应的信息量的平均值</w:t>
+      </w:r>
+      <w:r>
+        <w:rPr>
+          <w:rFonts w:eastAsiaTheme="minorEastAsia" w:hint="eastAsia"/>
+          <w:bCs/>
+          <w:sz w:val="24"/>
+        </w:rPr>
+        <w:t>，</w:t>
+      </w:r>
+      <w:r>
+        <w:rPr>
+          <w:rFonts w:eastAsiaTheme="minorEastAsia" w:hint="eastAsia"/>
+          <w:bCs/>
+          <w:sz w:val="24"/>
+        </w:rPr>
+        <w:t>其单位是比特，可以看作是</w:t>
+      </w:r>
+      <w:r>
+        <w:rPr>
+          <w:rFonts w:eastAsiaTheme="minorEastAsia" w:hint="eastAsia"/>
+          <w:bCs/>
+          <w:sz w:val="24"/>
+        </w:rPr>
+        <w:t>对</w:t>
+      </w:r>
+      <w:r>
+        <w:rPr>
+          <w:rFonts w:eastAsiaTheme="minorEastAsia" w:hint="eastAsia"/>
+          <w:bCs/>
+          <w:sz w:val="24"/>
+        </w:rPr>
+        <w:t>概率分布中的每个事件进行编码所需要</w:t>
+      </w:r>
+      <w:r>
+        <w:rPr>
+          <w:rFonts w:eastAsiaTheme="minorEastAsia" w:hint="eastAsia"/>
+          <w:bCs/>
+          <w:sz w:val="24"/>
+        </w:rPr>
+        <w:t>信息的</w:t>
+      </w:r>
+      <w:r>
+        <w:rPr>
+          <w:rFonts w:eastAsiaTheme="minorEastAsia" w:hint="eastAsia"/>
+          <w:bCs/>
+          <w:sz w:val="24"/>
+        </w:rPr>
+        <w:t>比特数的</w:t>
+      </w:r>
+      <w:r>
+        <w:rPr>
+          <w:rFonts w:eastAsiaTheme="minorEastAsia" w:hint="eastAsia"/>
+          <w:bCs/>
+          <w:sz w:val="24"/>
+        </w:rPr>
+        <w:t>期望</w:t>
+      </w:r>
+      <w:r>
+        <w:rPr>
+          <w:rFonts w:eastAsiaTheme="minorEastAsia" w:hint="eastAsia"/>
+          <w:sz w:val="24"/>
+        </w:rPr>
+        <w:t> </w:t>
+      </w:r>
+      <w:r>
+        <w:rPr>
+          <w:rFonts w:eastAsiaTheme="minorEastAsia" w:hint="eastAsia"/>
+          <w:sz w:val="24"/>
+        </w:rPr>
+        <w:t>，</w:t>
+      </w:r>
+      <w:r>
+        <w:rPr>
+          <w:rFonts w:eastAsiaTheme="minorEastAsia" w:hint="eastAsia"/>
+          <w:sz w:val="24"/>
+        </w:rPr>
+        <w:t>对于</w:t>
+      </w:r>
+      <w:r>
+        <w:rPr>
+          <w:rFonts w:eastAsiaTheme="minorEastAsia" w:hint="eastAsia"/>
+          <w:sz w:val="24"/>
+        </w:rPr>
+        <w:t>某</w:t>
+      </w:r>
+      <w:r>
+        <w:rPr>
+          <w:rFonts w:eastAsiaTheme="minorEastAsia" w:hint="eastAsia"/>
+          <w:sz w:val="24"/>
+        </w:rPr>
+        <w:t>0-1</w:t>
+      </w:r>
+      <w:r>
+        <w:rPr>
+          <w:rFonts w:eastAsiaTheme="minorEastAsia" w:hint="eastAsia"/>
+          <w:sz w:val="24"/>
+        </w:rPr>
+        <w:t>分布</w:t>
       </w:r>
       <w:r>
         <w:rPr>
           <w:rFonts w:eastAsiaTheme="minorEastAsia"/>
-          <w:sz w:val="24"/>
-        </w:rPr>
-        <w:t>L</w:t>
+          <w:i/>
+          <w:sz w:val="24"/>
+        </w:rPr>
+        <w:t>P</w:t>
+      </w:r>
+      <w:r>
+        <w:rPr>
+          <w:rFonts w:eastAsiaTheme="minorEastAsia"/>
+          <w:sz w:val="24"/>
+        </w:rPr>
+        <w:t>(</w:t>
+      </w:r>
+      <w:r>
+        <w:rPr>
+          <w:rFonts w:eastAsiaTheme="minorEastAsia"/>
+          <w:i/>
+          <w:sz w:val="24"/>
+        </w:rPr>
+        <w:t>X</w:t>
+      </w:r>
+      <w:r>
+        <w:rPr>
+          <w:rFonts w:eastAsiaTheme="minorEastAsia"/>
+          <w:sz w:val="24"/>
+        </w:rPr>
+        <w:t>)</w:t>
       </w:r>
       <w:r>
         <w:rPr>
           <w:rFonts w:eastAsiaTheme="minorEastAsia" w:hint="eastAsia"/>
           <w:sz w:val="24"/>
         </w:rPr>
-        <w:t>散度</w:t>
+        <w:t>，其熵可以由式</w:t>
       </w:r>
       <w:r>
         <w:rPr>
           <w:rFonts w:eastAsiaTheme="minorEastAsia" w:hint="eastAsia"/>
           <w:sz w:val="24"/>
         </w:rPr>
-        <w:t>又称为相对熵，</w:t>
+        <w:t>x</w:t>
       </w:r>
       <w:r>
         <w:rPr>
           <w:rFonts w:eastAsiaTheme="minorEastAsia" w:hint="eastAsia"/>
           <w:sz w:val="24"/>
         </w:rPr>
-        <w:t>是用来描述同一变量两个概率分布之间差异</w:t>
+        <w:t>计算得到</w:t>
       </w:r>
       <w:r>
         <w:rPr>
           <w:rFonts w:eastAsiaTheme="minorEastAsia" w:hint="eastAsia"/>
           <w:sz w:val="24"/>
         </w:rPr>
-        <w:t>的一种非对称性度量</w:t>
-      </w:r>
-      <w:r>
-        <w:rPr>
-          <w:rFonts w:eastAsiaTheme="minorEastAsia"/>
-          <w:sz w:val="24"/>
-          <w:vertAlign w:val="superscript"/>
-        </w:rPr>
-        <w:fldChar w:fldCharType="begin"/>
-      </w:r>
-      <w:r>
-        <w:rPr>
-          <w:rFonts w:eastAsiaTheme="minorEastAsia"/>
-          <w:sz w:val="24"/>
-          <w:vertAlign w:val="superscript"/>
-        </w:rPr>
-        <w:instrText xml:space="preserve"> </w:instrText>
-      </w:r>
-      <w:r>
-        <w:rPr>
-          <w:rFonts w:eastAsiaTheme="minorEastAsia" w:hint="eastAsia"/>
-          <w:sz w:val="24"/>
-          <w:vertAlign w:val="superscript"/>
-        </w:rPr>
-        <w:instrText>REF _Ref6318255 \r \h</w:instrText>
-      </w:r>
-      <w:r>
-        <w:rPr>
-          <w:rFonts w:eastAsiaTheme="minorEastAsia"/>
-          <w:sz w:val="24"/>
-          <w:vertAlign w:val="superscript"/>
-        </w:rPr>
-        <w:instrText xml:space="preserve"> </w:instrText>
-      </w:r>
-      <w:r>
-        <w:rPr>
-          <w:rFonts w:eastAsiaTheme="minorEastAsia"/>
-          <w:sz w:val="24"/>
-          <w:vertAlign w:val="superscript"/>
-        </w:rPr>
-      </w:r>
-      <w:r>
-        <w:rPr>
-          <w:rFonts w:eastAsiaTheme="minorEastAsia"/>
-          <w:sz w:val="24"/>
-          <w:vertAlign w:val="superscript"/>
-        </w:rPr>
-        <w:instrText xml:space="preserve"> \* MERGEFORMAT </w:instrText>
-      </w:r>
-      <w:r>
-        <w:rPr>
-          <w:rFonts w:eastAsiaTheme="minorEastAsia"/>
-          <w:sz w:val="24"/>
-          <w:vertAlign w:val="superscript"/>
-        </w:rPr>
-        <w:fldChar w:fldCharType="separate"/>
-      </w:r>
-      <w:r>
-        <w:rPr>
-          <w:rFonts w:eastAsiaTheme="minorEastAsia"/>
-          <w:sz w:val="24"/>
-          <w:vertAlign w:val="superscript"/>
-        </w:rPr>
-        <w:t>[60]</w:t>
-      </w:r>
-      <w:r>
-        <w:rPr>
-          <w:rFonts w:eastAsiaTheme="minorEastAsia"/>
-          <w:sz w:val="24"/>
-          <w:vertAlign w:val="superscript"/>
-        </w:rPr>
-        <w:fldChar w:fldCharType="end"/>
-      </w:r>
-      <w:r>
-        <w:rPr>
-          <w:rFonts w:eastAsiaTheme="minorEastAsia" w:hint="eastAsia"/>
-          <w:sz w:val="24"/>
-        </w:rPr>
-        <w:t>。</w:t>
-      </w:r>
-      <w:r>
-        <w:rPr>
-          <w:rFonts w:eastAsiaTheme="minorEastAsia" w:hint="eastAsia"/>
-          <w:sz w:val="24"/>
-        </w:rPr>
-        <w:t>其公式为：</w:t>
+        <w:t>：</w:t>
       </w:r>
     </w:p>
     <w:p>
       <w:pPr>
         <w:spacing w:beforeLines="50" w:before="156" w:afterLines="50" w:after="156" w:line="240" w:lineRule="auto"/>
         <w:rPr>
-          <w:rFonts w:asciiTheme="minorEastAsia" w:eastAsiaTheme="minorEastAsia" w:hAnsiTheme="minorEastAsia" w:hint="eastAsia"/>
+          <w:rFonts w:eastAsiaTheme="minorEastAsia"/>
+          <w:sz w:val="24"/>
+        </w:rPr>
+      </w:pPr>
+      <m:oMathPara>
+        <m:oMath>
+          <m:r>
+            <w:rPr>
+              <w:rFonts w:ascii="Cambria Math" w:eastAsiaTheme="minorEastAsia" w:hAnsi="Cambria Math"/>
+              <w:sz w:val="24"/>
+            </w:rPr>
+            <w:lastRenderedPageBreak/>
+            <m:t>H</m:t>
+          </m:r>
+          <m:d>
+            <m:dPr>
+              <m:ctrlPr>
+                <w:rPr>
+                  <w:rFonts w:ascii="Cambria Math" w:eastAsiaTheme="minorEastAsia" w:hAnsi="Cambria Math"/>
+                  <w:i/>
+                  <w:sz w:val="24"/>
+                </w:rPr>
+              </m:ctrlPr>
+            </m:dPr>
+            <m:e>
+              <m:r>
+                <w:rPr>
+                  <w:rFonts w:ascii="Cambria Math" w:eastAsiaTheme="minorEastAsia" w:hAnsi="Cambria Math"/>
+                  <w:sz w:val="24"/>
+                </w:rPr>
+                <m:t>X</m:t>
+              </m:r>
+            </m:e>
+          </m:d>
+          <m:r>
+            <w:rPr>
+              <w:rFonts w:ascii="Cambria Math" w:eastAsiaTheme="minorEastAsia" w:hAnsi="Cambria Math"/>
+              <w:sz w:val="24"/>
+            </w:rPr>
+            <m:t>=-P</m:t>
+          </m:r>
+          <m:d>
+            <m:dPr>
+              <m:ctrlPr>
+                <w:rPr>
+                  <w:rFonts w:ascii="Cambria Math" w:eastAsiaTheme="minorEastAsia" w:hAnsi="Cambria Math"/>
+                  <w:i/>
+                  <w:sz w:val="24"/>
+                </w:rPr>
+              </m:ctrlPr>
+            </m:dPr>
+            <m:e>
+              <m:r>
+                <w:rPr>
+                  <w:rFonts w:ascii="Cambria Math" w:eastAsiaTheme="minorEastAsia" w:hAnsi="Cambria Math"/>
+                  <w:sz w:val="24"/>
+                </w:rPr>
+                <m:t>X=1</m:t>
+              </m:r>
+            </m:e>
+          </m:d>
+          <m:r>
+            <m:rPr>
+              <m:sty m:val="p"/>
+            </m:rPr>
+            <w:rPr>
+              <w:rFonts w:ascii="Cambria Math" w:eastAsiaTheme="minorEastAsia" w:hAnsi="Cambria Math" w:hint="eastAsia"/>
+              <w:sz w:val="24"/>
+            </w:rPr>
+            <m:t>log</m:t>
+          </m:r>
+          <m:r>
+            <w:rPr>
+              <w:rFonts w:ascii="Cambria Math" w:eastAsiaTheme="minorEastAsia" w:hAnsi="Cambria Math"/>
+              <w:sz w:val="24"/>
+            </w:rPr>
+            <m:t>P</m:t>
+          </m:r>
+          <m:d>
+            <m:dPr>
+              <m:ctrlPr>
+                <w:rPr>
+                  <w:rFonts w:ascii="Cambria Math" w:eastAsiaTheme="minorEastAsia" w:hAnsi="Cambria Math"/>
+                  <w:i/>
+                  <w:sz w:val="24"/>
+                </w:rPr>
+              </m:ctrlPr>
+            </m:dPr>
+            <m:e>
+              <m:r>
+                <w:rPr>
+                  <w:rFonts w:ascii="Cambria Math" w:eastAsiaTheme="minorEastAsia" w:hAnsi="Cambria Math"/>
+                  <w:sz w:val="24"/>
+                </w:rPr>
+                <m:t>X=1</m:t>
+              </m:r>
+            </m:e>
+          </m:d>
+          <m:r>
+            <w:rPr>
+              <w:rFonts w:ascii="Cambria Math" w:eastAsiaTheme="minorEastAsia" w:hAnsi="Cambria Math"/>
+              <w:sz w:val="24"/>
+            </w:rPr>
+            <m:t>-P</m:t>
+          </m:r>
+          <m:d>
+            <m:dPr>
+              <m:ctrlPr>
+                <w:rPr>
+                  <w:rFonts w:ascii="Cambria Math" w:eastAsiaTheme="minorEastAsia" w:hAnsi="Cambria Math"/>
+                  <w:i/>
+                  <w:sz w:val="24"/>
+                </w:rPr>
+              </m:ctrlPr>
+            </m:dPr>
+            <m:e>
+              <m:r>
+                <w:rPr>
+                  <w:rFonts w:ascii="Cambria Math" w:eastAsiaTheme="minorEastAsia" w:hAnsi="Cambria Math"/>
+                  <w:sz w:val="24"/>
+                </w:rPr>
+                <m:t>X=</m:t>
+              </m:r>
+              <m:r>
+                <w:rPr>
+                  <w:rFonts w:ascii="Cambria Math" w:eastAsiaTheme="minorEastAsia" w:hAnsi="Cambria Math" w:hint="eastAsia"/>
+                  <w:sz w:val="24"/>
+                </w:rPr>
+                <m:t>0</m:t>
+              </m:r>
+            </m:e>
+          </m:d>
+          <m:r>
+            <m:rPr>
+              <m:sty m:val="p"/>
+            </m:rPr>
+            <w:rPr>
+              <w:rFonts w:ascii="Cambria Math" w:eastAsiaTheme="minorEastAsia" w:hAnsi="Cambria Math"/>
+              <w:sz w:val="24"/>
+            </w:rPr>
+            <m:t>log</m:t>
+          </m:r>
+          <m:r>
+            <w:rPr>
+              <w:rFonts w:ascii="Cambria Math" w:eastAsiaTheme="minorEastAsia" w:hAnsi="Cambria Math"/>
+              <w:sz w:val="24"/>
+            </w:rPr>
+            <m:t>P</m:t>
+          </m:r>
+          <m:d>
+            <m:dPr>
+              <m:ctrlPr>
+                <w:rPr>
+                  <w:rFonts w:ascii="Cambria Math" w:eastAsiaTheme="minorEastAsia" w:hAnsi="Cambria Math"/>
+                  <w:i/>
+                  <w:sz w:val="24"/>
+                </w:rPr>
+              </m:ctrlPr>
+            </m:dPr>
+            <m:e>
+              <m:r>
+                <w:rPr>
+                  <w:rFonts w:ascii="Cambria Math" w:eastAsiaTheme="minorEastAsia" w:hAnsi="Cambria Math"/>
+                  <w:sz w:val="24"/>
+                </w:rPr>
+                <m:t>X=</m:t>
+              </m:r>
+              <m:r>
+                <w:rPr>
+                  <w:rFonts w:ascii="Cambria Math" w:eastAsiaTheme="minorEastAsia" w:hAnsi="Cambria Math" w:hint="eastAsia"/>
+                  <w:sz w:val="24"/>
+                </w:rPr>
+                <m:t>0</m:t>
+              </m:r>
+            </m:e>
+          </m:d>
+        </m:oMath>
+      </m:oMathPara>
+    </w:p>
+    <w:p>
+      <w:pPr>
+        <w:ind w:firstLineChars="200" w:firstLine="480"/>
+        <w:rPr>
+          <w:rFonts w:eastAsiaTheme="minorEastAsia"/>
+          <w:sz w:val="24"/>
+        </w:rPr>
+      </w:pPr>
+      <w:r>
+        <w:rPr>
+          <w:rFonts w:eastAsiaTheme="minorEastAsia"/>
+          <w:sz w:val="24"/>
+        </w:rPr>
+        <w:t>P</w:t>
+      </w:r>
+      <w:r>
+        <w:rPr>
+          <w:rFonts w:eastAsiaTheme="minorEastAsia"/>
+          <w:sz w:val="24"/>
+          <w:vertAlign w:val="subscript"/>
+        </w:rPr>
+        <w:t>s</w:t>
+      </w:r>
+      <w:r>
+        <w:rPr>
+          <w:rFonts w:eastAsiaTheme="minorEastAsia" w:hint="eastAsia"/>
+          <w:sz w:val="24"/>
+        </w:rPr>
+        <w:t>与</w:t>
+      </w:r>
+      <w:r>
+        <w:rPr>
+          <w:rFonts w:eastAsiaTheme="minorEastAsia"/>
+          <w:sz w:val="24"/>
+        </w:rPr>
+        <w:t>P</w:t>
+      </w:r>
+      <w:r>
+        <w:rPr>
+          <w:rFonts w:eastAsiaTheme="minorEastAsia"/>
+          <w:sz w:val="24"/>
+          <w:vertAlign w:val="subscript"/>
+        </w:rPr>
+        <w:t>j</w:t>
+      </w:r>
+      <w:r>
+        <w:rPr>
+          <w:rFonts w:eastAsiaTheme="minorEastAsia" w:hint="eastAsia"/>
+          <w:sz w:val="24"/>
+        </w:rPr>
+        <w:t>之间的</w:t>
+      </w:r>
+      <w:r>
+        <w:rPr>
+          <w:rFonts w:eastAsiaTheme="minorEastAsia" w:hint="eastAsia"/>
+          <w:sz w:val="24"/>
+        </w:rPr>
+        <w:t>相对熵</w:t>
+      </w:r>
+      <w:r>
+        <w:rPr>
+          <w:rFonts w:eastAsiaTheme="minorEastAsia" w:hint="eastAsia"/>
+          <w:sz w:val="24"/>
+        </w:rPr>
+        <w:t>可用</w:t>
+      </w:r>
+      <w:r>
+        <w:rPr>
+          <w:rFonts w:eastAsiaTheme="minorEastAsia" w:hint="eastAsia"/>
+          <w:sz w:val="24"/>
+        </w:rPr>
+        <w:t>K</w:t>
+      </w:r>
+      <w:r>
+        <w:rPr>
+          <w:rFonts w:eastAsiaTheme="minorEastAsia"/>
+          <w:sz w:val="24"/>
+        </w:rPr>
+        <w:t>L(P</w:t>
+      </w:r>
+      <w:r>
+        <w:rPr>
+          <w:rFonts w:eastAsiaTheme="minorEastAsia"/>
+          <w:sz w:val="24"/>
+          <w:vertAlign w:val="subscript"/>
+        </w:rPr>
+        <w:t>s</w:t>
+      </w:r>
+      <w:r>
+        <w:rPr>
+          <w:rFonts w:eastAsiaTheme="minorEastAsia" w:hint="eastAsia"/>
+          <w:sz w:val="24"/>
+        </w:rPr>
+        <w:t>|</w:t>
+      </w:r>
+      <w:r>
+        <w:rPr>
+          <w:rFonts w:eastAsiaTheme="minorEastAsia"/>
+          <w:sz w:val="24"/>
+        </w:rPr>
+        <w:t>|</w:t>
+      </w:r>
+      <w:r>
+        <w:rPr>
+          <w:rFonts w:eastAsiaTheme="minorEastAsia"/>
+          <w:sz w:val="24"/>
+        </w:rPr>
+        <w:t xml:space="preserve"> </w:t>
+      </w:r>
+      <w:r>
+        <w:rPr>
+          <w:rFonts w:eastAsiaTheme="minorEastAsia"/>
+          <w:i/>
+          <w:sz w:val="24"/>
+        </w:rPr>
+        <w:t>P</w:t>
+      </w:r>
+      <w:r>
+        <w:rPr>
+          <w:rFonts w:eastAsiaTheme="minorEastAsia"/>
+          <w:i/>
+          <w:sz w:val="24"/>
+          <w:vertAlign w:val="subscript"/>
+        </w:rPr>
+        <w:t>j</w:t>
+      </w:r>
+      <w:r>
+        <w:rPr>
+          <w:rFonts w:eastAsiaTheme="minorEastAsia"/>
+          <w:sz w:val="24"/>
+        </w:rPr>
+        <w:t>)</w:t>
+      </w:r>
+      <w:r>
+        <w:rPr>
+          <w:rFonts w:eastAsiaTheme="minorEastAsia" w:hint="eastAsia"/>
+          <w:sz w:val="24"/>
+        </w:rPr>
+        <w:t>来表示</w:t>
+      </w:r>
+      <w:r>
+        <w:rPr>
+          <w:rFonts w:eastAsiaTheme="minorEastAsia" w:hint="eastAsia"/>
+          <w:sz w:val="24"/>
+        </w:rPr>
+        <w:t>，其</w:t>
+      </w:r>
+      <w:r>
+        <w:rPr>
+          <w:rFonts w:eastAsiaTheme="minorEastAsia" w:hint="eastAsia"/>
+          <w:sz w:val="24"/>
+        </w:rPr>
+        <w:t>物理意义是：在相同事件空间里，</w:t>
+      </w:r>
+      <w:r>
+        <w:rPr>
+          <w:rFonts w:eastAsiaTheme="minorEastAsia" w:hint="eastAsia"/>
+          <w:sz w:val="24"/>
+        </w:rPr>
+        <w:t>对于</w:t>
+      </w:r>
+      <w:r>
+        <w:rPr>
+          <w:rFonts w:eastAsiaTheme="minorEastAsia" w:hint="eastAsia"/>
+          <w:sz w:val="24"/>
+        </w:rPr>
+        <w:t>概率分布</w:t>
+      </w:r>
+      <w:r>
+        <w:rPr>
+          <w:rFonts w:eastAsiaTheme="minorEastAsia"/>
+          <w:sz w:val="24"/>
+        </w:rPr>
+        <w:t>P</w:t>
+      </w:r>
+      <w:r>
+        <w:rPr>
+          <w:rFonts w:eastAsiaTheme="minorEastAsia"/>
+          <w:sz w:val="24"/>
+          <w:vertAlign w:val="subscript"/>
+        </w:rPr>
+        <w:t>s</w:t>
+      </w:r>
+      <w:r>
+        <w:rPr>
+          <w:rFonts w:eastAsiaTheme="minorEastAsia" w:hint="eastAsia"/>
+          <w:sz w:val="24"/>
+        </w:rPr>
+        <w:t>对应的每个事件，</w:t>
+      </w:r>
+      <w:r>
+        <w:rPr>
+          <w:rFonts w:eastAsiaTheme="minorEastAsia" w:hint="eastAsia"/>
+          <w:sz w:val="24"/>
+        </w:rPr>
+        <w:t>若用概率分布</w:t>
+      </w:r>
+      <w:r>
+        <w:rPr>
+          <w:rFonts w:eastAsiaTheme="minorEastAsia"/>
+          <w:i/>
+          <w:sz w:val="24"/>
+        </w:rPr>
+        <w:t>P</w:t>
+      </w:r>
+      <w:r>
+        <w:rPr>
+          <w:rFonts w:eastAsiaTheme="minorEastAsia"/>
+          <w:i/>
+          <w:sz w:val="24"/>
+          <w:vertAlign w:val="subscript"/>
+        </w:rPr>
+        <w:t>j</w:t>
+      </w:r>
+      <w:r>
+        <w:rPr>
+          <w:rFonts w:eastAsiaTheme="minorEastAsia" w:hint="eastAsia"/>
+          <w:sz w:val="24"/>
+        </w:rPr>
+        <w:t>来编码</w:t>
+      </w:r>
+      <w:r>
+        <w:rPr>
+          <w:rFonts w:eastAsiaTheme="minorEastAsia" w:hint="eastAsia"/>
+          <w:sz w:val="24"/>
+        </w:rPr>
+        <w:t>，</w:t>
+      </w:r>
+      <w:r>
+        <w:rPr>
+          <w:rFonts w:eastAsiaTheme="minorEastAsia" w:hint="eastAsia"/>
+          <w:sz w:val="24"/>
+        </w:rPr>
+        <w:t>对</w:t>
+      </w:r>
+      <w:r>
+        <w:rPr>
+          <w:rFonts w:eastAsiaTheme="minorEastAsia" w:hint="eastAsia"/>
+          <w:bCs/>
+          <w:sz w:val="24"/>
+        </w:rPr>
+        <w:t>每个事件进行编码所需要信息的比特数的期望中额外多出来的值</w:t>
+      </w:r>
+      <w:r>
+        <w:rPr>
+          <w:rFonts w:eastAsiaTheme="minorEastAsia" w:hint="eastAsia"/>
+          <w:sz w:val="24"/>
+        </w:rPr>
+        <w:t>，就叫</w:t>
+      </w:r>
+      <w:r>
+        <w:rPr>
+          <w:rFonts w:eastAsiaTheme="minorEastAsia"/>
+          <w:sz w:val="24"/>
+        </w:rPr>
+        <w:t>P</w:t>
+      </w:r>
+      <w:r>
+        <w:rPr>
+          <w:rFonts w:eastAsiaTheme="minorEastAsia"/>
+          <w:sz w:val="24"/>
+          <w:vertAlign w:val="subscript"/>
+        </w:rPr>
+        <w:t>s</w:t>
+      </w:r>
+      <w:r>
+        <w:rPr>
+          <w:rFonts w:eastAsiaTheme="minorEastAsia" w:hint="eastAsia"/>
+          <w:sz w:val="24"/>
+        </w:rPr>
+        <w:t>和</w:t>
+      </w:r>
+      <w:r>
+        <w:rPr>
+          <w:rFonts w:eastAsiaTheme="minorEastAsia"/>
+          <w:i/>
+          <w:sz w:val="24"/>
+        </w:rPr>
+        <w:t>P</w:t>
+      </w:r>
+      <w:r>
+        <w:rPr>
+          <w:rFonts w:eastAsiaTheme="minorEastAsia"/>
+          <w:i/>
+          <w:sz w:val="24"/>
+          <w:vertAlign w:val="subscript"/>
+        </w:rPr>
+        <w:t>j</w:t>
+      </w:r>
+      <w:r>
+        <w:rPr>
+          <w:rFonts w:eastAsiaTheme="minorEastAsia" w:hint="eastAsia"/>
+          <w:sz w:val="24"/>
+        </w:rPr>
+        <w:t>之间的</w:t>
+      </w:r>
+      <w:r>
+        <w:rPr>
+          <w:rFonts w:eastAsiaTheme="minorEastAsia" w:hint="eastAsia"/>
+          <w:sz w:val="24"/>
+        </w:rPr>
+        <w:t>相对熵</w:t>
+      </w:r>
+      <w:r>
+        <w:rPr>
+          <w:rFonts w:eastAsiaTheme="minorEastAsia" w:hint="eastAsia"/>
+          <w:sz w:val="24"/>
+        </w:rPr>
+        <w:t>。</w:t>
+      </w:r>
+      <w:r>
+        <w:rPr>
+          <w:rFonts w:eastAsiaTheme="minorEastAsia" w:hint="eastAsia"/>
+          <w:sz w:val="24"/>
+        </w:rPr>
+        <w:t>其公式为：</w:t>
+      </w:r>
+    </w:p>
+    <w:p>
+      <w:pPr>
+        <w:spacing w:beforeLines="50" w:before="156" w:afterLines="50" w:after="156" w:line="240" w:lineRule="auto"/>
+        <w:rPr>
+          <w:rFonts w:asciiTheme="minorEastAsia" w:eastAsiaTheme="minorEastAsia" w:hAnsiTheme="minorEastAsia"/>
           <w:sz w:val="24"/>
         </w:rPr>
       </w:pPr>
@@ -34092,7 +34819,6 @@
           <w:rFonts w:eastAsiaTheme="minorEastAsia" w:hint="eastAsia"/>
           <w:sz w:val="24"/>
         </w:rPr>
-        <w:lastRenderedPageBreak/>
         <w:t>根据式</w:t>
       </w:r>
       <w:r>
@@ -34240,14 +34966,7 @@
               <w:rFonts w:ascii="Cambria Math" w:eastAsiaTheme="minorEastAsia" w:hAnsi="Cambria Math"/>
               <w:sz w:val="24"/>
             </w:rPr>
-            <m:t>)=</m:t>
-          </m:r>
-          <m:r>
-            <w:rPr>
-              <w:rFonts w:ascii="Cambria Math" w:eastAsiaTheme="minorEastAsia" w:hAnsi="Cambria Math"/>
-              <w:sz w:val="24"/>
-            </w:rPr>
-            <m:t>ρ</m:t>
+            <m:t>)=ρ</m:t>
           </m:r>
           <m:r>
             <m:rPr>
@@ -34428,15 +35147,72 @@
       <w:pPr>
         <w:ind w:firstLineChars="200" w:firstLine="480"/>
         <w:rPr>
+          <w:rFonts w:eastAsiaTheme="minorEastAsia"/>
+          <w:sz w:val="24"/>
+        </w:rPr>
+      </w:pPr>
+      <w:r>
+        <w:rPr>
           <w:rFonts w:eastAsiaTheme="minorEastAsia" w:hint="eastAsia"/>
           <w:sz w:val="24"/>
         </w:rPr>
-      </w:pPr>
+        <w:t>图</w:t>
+      </w:r>
       <w:r>
         <w:rPr>
           <w:rFonts w:eastAsiaTheme="minorEastAsia" w:hint="eastAsia"/>
           <w:sz w:val="24"/>
         </w:rPr>
+        <w:t>x</w:t>
+      </w:r>
+      <w:r>
+        <w:rPr>
+          <w:rFonts w:eastAsiaTheme="minorEastAsia" w:hint="eastAsia"/>
+          <w:sz w:val="24"/>
+        </w:rPr>
+        <w:t>为设定稀疏性</w:t>
+      </w:r>
+      <w:r>
+        <w:rPr>
+          <w:rFonts w:eastAsiaTheme="minorEastAsia"/>
+          <w:sz w:val="24"/>
+        </w:rPr>
+        <w:t>参数</w:t>
+      </w:r>
+      <w:r>
+        <w:rPr>
+          <w:rFonts w:eastAsiaTheme="minorEastAsia"/>
+          <w:i/>
+          <w:sz w:val="24"/>
+        </w:rPr>
+        <w:t>ρ</w:t>
+      </w:r>
+      <w:r>
+        <w:rPr>
+          <w:rFonts w:eastAsiaTheme="minorEastAsia" w:hint="eastAsia"/>
+          <w:sz w:val="24"/>
+        </w:rPr>
+        <w:t>为</w:t>
+      </w:r>
+      <w:r>
+        <w:rPr>
+          <w:rFonts w:eastAsiaTheme="minorEastAsia" w:hint="eastAsia"/>
+          <w:sz w:val="24"/>
+        </w:rPr>
+        <w:t>0.2</w:t>
+      </w:r>
+      <w:r>
+        <w:rPr>
+          <w:rFonts w:eastAsiaTheme="minorEastAsia" w:hint="eastAsia"/>
+          <w:sz w:val="24"/>
+        </w:rPr>
+        <w:t>时，</w:t>
+      </w:r>
+      <w:r>
+        <w:rPr>
+          <w:rFonts w:eastAsiaTheme="minorEastAsia" w:hint="eastAsia"/>
+          <w:sz w:val="24"/>
+        </w:rPr>
         <w:t>K</w:t>
       </w:r>
       <w:r>
@@ -34478,6 +35254,7 @@
       <w:r>
         <w:rPr>
           <w:rFonts w:eastAsiaTheme="minorEastAsia"/>
+          <w:i/>
           <w:sz w:val="24"/>
         </w:rPr>
         <w:t>P</w:t>
@@ -34485,6 +35262,7 @@
       <w:r>
         <w:rPr>
           <w:rFonts w:eastAsiaTheme="minorEastAsia"/>
+          <w:i/>
           <w:sz w:val="24"/>
           <w:vertAlign w:val="subscript"/>
         </w:rPr>
@@ -34502,214 +35280,38 @@
           <w:rFonts w:eastAsiaTheme="minorEastAsia" w:hint="eastAsia"/>
           <w:sz w:val="24"/>
         </w:rPr>
-        <w:t>的</w:t>
+        <w:t>随</w:t>
+      </w:r>
+      <w:r>
+        <w:rPr>
+          <w:rFonts w:eastAsiaTheme="minorEastAsia"/>
+          <w:i/>
+          <w:sz w:val="24"/>
+        </w:rPr>
+        <w:t>ĥ</w:t>
       </w:r>
       <w:r>
         <w:rPr>
           <w:rFonts w:eastAsiaTheme="minorEastAsia" w:hint="eastAsia"/>
-          <w:sz w:val="24"/>
-        </w:rPr>
-        <w:t>物理意义是：在相同事件空间里，</w:t>
+          <w:i/>
+          <w:sz w:val="24"/>
+          <w:vertAlign w:val="subscript"/>
+        </w:rPr>
+        <w:t>j</w:t>
       </w:r>
       <w:r>
         <w:rPr>
           <w:rFonts w:eastAsiaTheme="minorEastAsia" w:hint="eastAsia"/>
           <w:sz w:val="24"/>
         </w:rPr>
-        <w:t>对于</w:t>
+        <w:t>变化</w:t>
       </w:r>
       <w:r>
         <w:rPr>
           <w:rFonts w:eastAsiaTheme="minorEastAsia" w:hint="eastAsia"/>
           <w:sz w:val="24"/>
         </w:rPr>
-        <w:t>概率分布</w:t>
-      </w:r>
-      <w:r>
-        <w:rPr>
-          <w:rFonts w:eastAsiaTheme="minorEastAsia"/>
-          <w:sz w:val="24"/>
-        </w:rPr>
-        <w:t>P</w:t>
-      </w:r>
-      <w:r>
-        <w:rPr>
-          <w:rFonts w:eastAsiaTheme="minorEastAsia"/>
-          <w:sz w:val="24"/>
-          <w:vertAlign w:val="subscript"/>
-        </w:rPr>
-        <w:t>s</w:t>
-      </w:r>
-      <w:r>
-        <w:rPr>
-          <w:rFonts w:eastAsiaTheme="minorEastAsia" w:hint="eastAsia"/>
-          <w:sz w:val="24"/>
-        </w:rPr>
-        <w:t>对应的每个事件，</w:t>
-      </w:r>
-      <w:r>
-        <w:rPr>
-          <w:rFonts w:eastAsiaTheme="minorEastAsia" w:hint="eastAsia"/>
-          <w:sz w:val="24"/>
-        </w:rPr>
-        <w:t>若用概率分布</w:t>
-      </w:r>
-      <w:r>
-        <w:rPr>
-          <w:rFonts w:eastAsiaTheme="minorEastAsia"/>
-          <w:sz w:val="24"/>
-        </w:rPr>
-        <w:t>P</w:t>
-      </w:r>
-      <w:r>
-        <w:rPr>
-          <w:rFonts w:eastAsiaTheme="minorEastAsia"/>
-          <w:sz w:val="24"/>
-          <w:vertAlign w:val="subscript"/>
-        </w:rPr>
-        <w:t>j</w:t>
-      </w:r>
-      <w:r>
-        <w:rPr>
-          <w:rFonts w:eastAsiaTheme="minorEastAsia" w:hint="eastAsia"/>
-          <w:sz w:val="24"/>
-        </w:rPr>
-        <w:t>来编码</w:t>
-      </w:r>
-      <w:r>
-        <w:rPr>
-          <w:rFonts w:eastAsiaTheme="minorEastAsia" w:hint="eastAsia"/>
-          <w:sz w:val="24"/>
-        </w:rPr>
-        <w:t>，</w:t>
-      </w:r>
-      <w:r>
-        <w:rPr>
-          <w:rFonts w:eastAsiaTheme="minorEastAsia" w:hint="eastAsia"/>
-          <w:sz w:val="24"/>
-        </w:rPr>
-        <w:t>平均每个基本事件</w:t>
-      </w:r>
-      <w:r>
-        <w:rPr>
-          <w:rFonts w:eastAsiaTheme="minorEastAsia" w:hint="eastAsia"/>
-          <w:sz w:val="24"/>
-        </w:rPr>
-        <w:t>的</w:t>
-      </w:r>
-      <w:r>
-        <w:rPr>
-          <w:rFonts w:eastAsiaTheme="minorEastAsia" w:hint="eastAsia"/>
-          <w:sz w:val="24"/>
-        </w:rPr>
-        <w:t>编码长度</w:t>
-      </w:r>
-      <w:r>
-        <w:rPr>
-          <w:rFonts w:eastAsiaTheme="minorEastAsia" w:hint="eastAsia"/>
-          <w:sz w:val="24"/>
-        </w:rPr>
-        <w:t>中</w:t>
-      </w:r>
-      <w:r>
-        <w:rPr>
-          <w:rFonts w:eastAsiaTheme="minorEastAsia" w:hint="eastAsia"/>
-          <w:sz w:val="24"/>
-        </w:rPr>
-        <w:t>所</w:t>
-      </w:r>
-      <w:r>
-        <w:rPr>
-          <w:rFonts w:eastAsiaTheme="minorEastAsia" w:hint="eastAsia"/>
-          <w:sz w:val="24"/>
-        </w:rPr>
-        <w:t>额外需要</w:t>
-      </w:r>
-      <w:r>
-        <w:rPr>
-          <w:rFonts w:eastAsiaTheme="minorEastAsia" w:hint="eastAsia"/>
-          <w:sz w:val="24"/>
-        </w:rPr>
-        <w:t>的</w:t>
-      </w:r>
-      <w:r>
-        <w:rPr>
-          <w:rFonts w:eastAsiaTheme="minorEastAsia" w:hint="eastAsia"/>
-          <w:sz w:val="24"/>
-        </w:rPr>
-        <w:t>比特</w:t>
-      </w:r>
-      <w:r>
-        <w:rPr>
-          <w:rFonts w:eastAsiaTheme="minorEastAsia" w:hint="eastAsia"/>
-          <w:sz w:val="24"/>
-        </w:rPr>
-        <w:t>数，就叫</w:t>
-      </w:r>
-      <w:r>
-        <w:rPr>
-          <w:rFonts w:eastAsiaTheme="minorEastAsia"/>
-          <w:sz w:val="24"/>
-        </w:rPr>
-        <w:t>P</w:t>
-      </w:r>
-      <w:r>
-        <w:rPr>
-          <w:rFonts w:eastAsiaTheme="minorEastAsia"/>
-          <w:sz w:val="24"/>
-          <w:vertAlign w:val="subscript"/>
-        </w:rPr>
-        <w:t>s</w:t>
-      </w:r>
-      <w:r>
-        <w:rPr>
-          <w:rFonts w:eastAsiaTheme="minorEastAsia" w:hint="eastAsia"/>
-          <w:sz w:val="24"/>
-        </w:rPr>
-        <w:t>和</w:t>
-      </w:r>
-      <w:r>
-        <w:rPr>
-          <w:rFonts w:eastAsiaTheme="minorEastAsia"/>
-          <w:sz w:val="24"/>
-        </w:rPr>
-        <w:t>P</w:t>
-      </w:r>
-      <w:r>
-        <w:rPr>
-          <w:rFonts w:eastAsiaTheme="minorEastAsia"/>
-          <w:sz w:val="24"/>
-          <w:vertAlign w:val="subscript"/>
-        </w:rPr>
-        <w:t>j</w:t>
-      </w:r>
-      <w:r>
-        <w:rPr>
-          <w:rFonts w:eastAsiaTheme="minorEastAsia" w:hint="eastAsia"/>
-          <w:sz w:val="24"/>
-        </w:rPr>
-        <w:t>之间的</w:t>
-      </w:r>
-      <w:r>
-        <w:rPr>
-          <w:rFonts w:eastAsiaTheme="minorEastAsia" w:hint="eastAsia"/>
-          <w:sz w:val="24"/>
-        </w:rPr>
-        <w:t>K</w:t>
-      </w:r>
-      <w:r>
-        <w:rPr>
-          <w:rFonts w:eastAsiaTheme="minorEastAsia"/>
-          <w:sz w:val="24"/>
-        </w:rPr>
-        <w:t>L</w:t>
-      </w:r>
-      <w:r>
-        <w:rPr>
-          <w:rFonts w:eastAsiaTheme="minorEastAsia" w:hint="eastAsia"/>
-          <w:sz w:val="24"/>
-        </w:rPr>
-        <w:t>散度</w:t>
+        <w:t>的变化曲线</w:t>
       </w:r>
       <w:r>
         <w:rPr>
@@ -34721,193 +35323,10 @@
     </w:p>
     <w:p>
       <w:pPr>
-        <w:ind w:firstLineChars="200" w:firstLine="480"/>
-        <w:rPr>
-          <w:rFonts w:eastAsiaTheme="minorEastAsia"/>
-          <w:sz w:val="24"/>
-        </w:rPr>
-      </w:pPr>
-      <w:r>
-        <w:rPr>
-          <w:rFonts w:eastAsiaTheme="minorEastAsia" w:hint="eastAsia"/>
-          <w:sz w:val="24"/>
-        </w:rPr>
-        <w:t>图</w:t>
-      </w:r>
-      <w:r>
-        <w:rPr>
-          <w:rFonts w:eastAsiaTheme="minorEastAsia" w:hint="eastAsia"/>
-          <w:sz w:val="24"/>
-        </w:rPr>
-        <w:t>x</w:t>
-      </w:r>
-      <w:r>
-        <w:rPr>
-          <w:rFonts w:eastAsiaTheme="minorEastAsia" w:hint="eastAsia"/>
-          <w:sz w:val="24"/>
-        </w:rPr>
-        <w:t>为设定</w:t>
-      </w:r>
-      <w:r>
-        <w:rPr>
-          <w:rFonts w:eastAsiaTheme="minorEastAsia" w:hint="eastAsia"/>
-          <w:sz w:val="24"/>
-        </w:rPr>
-        <w:t>稀疏性</w:t>
-      </w:r>
-      <w:r>
-        <w:rPr>
-          <w:rFonts w:eastAsiaTheme="minorEastAsia"/>
-          <w:sz w:val="24"/>
-        </w:rPr>
-        <w:t>参数</w:t>
-      </w:r>
-      <w:r>
-        <w:rPr>
-          <w:rFonts w:eastAsiaTheme="minorEastAsia"/>
-          <w:i/>
-          <w:sz w:val="24"/>
-        </w:rPr>
-        <w:t>ρ</w:t>
-      </w:r>
-      <w:r>
-        <w:rPr>
-          <w:rFonts w:eastAsiaTheme="minorEastAsia" w:hint="eastAsia"/>
-          <w:sz w:val="24"/>
-        </w:rPr>
-        <w:t>为</w:t>
-      </w:r>
-      <w:r>
-        <w:rPr>
-          <w:rFonts w:eastAsiaTheme="minorEastAsia" w:hint="eastAsia"/>
-          <w:sz w:val="24"/>
-        </w:rPr>
-        <w:t>0.2</w:t>
-      </w:r>
-      <w:r>
-        <w:rPr>
-          <w:rFonts w:eastAsiaTheme="minorEastAsia" w:hint="eastAsia"/>
-          <w:sz w:val="24"/>
-        </w:rPr>
-        <w:t>时，</w:t>
-      </w:r>
-      <w:r>
-        <w:rPr>
-          <w:rFonts w:eastAsiaTheme="minorEastAsia" w:hint="eastAsia"/>
-          <w:sz w:val="24"/>
-        </w:rPr>
-        <w:t>K</w:t>
-      </w:r>
-      <w:r>
-        <w:rPr>
-          <w:rFonts w:eastAsiaTheme="minorEastAsia"/>
-          <w:sz w:val="24"/>
-        </w:rPr>
-        <w:t>L(P</w:t>
-      </w:r>
-      <w:r>
-        <w:rPr>
-          <w:rFonts w:eastAsiaTheme="minorEastAsia"/>
-          <w:sz w:val="24"/>
-          <w:vertAlign w:val="subscript"/>
-        </w:rPr>
-        <w:t>s</w:t>
-      </w:r>
-      <w:r>
-        <w:rPr>
-          <w:rFonts w:eastAsiaTheme="minorEastAsia" w:hint="eastAsia"/>
-          <w:sz w:val="24"/>
-        </w:rPr>
-        <w:t>|</w:t>
-      </w:r>
-      <w:r>
-        <w:rPr>
-          <w:rFonts w:eastAsiaTheme="minorEastAsia"/>
-          <w:sz w:val="24"/>
-        </w:rPr>
-        <w:t>|</w:t>
-      </w:r>
-      <w:r>
-        <w:rPr>
-          <w:rFonts w:eastAsiaTheme="minorEastAsia"/>
-          <w:sz w:val="24"/>
-        </w:rPr>
-        <w:t xml:space="preserve"> </w:t>
-      </w:r>
-      <w:r>
-        <w:rPr>
-          <w:rFonts w:eastAsiaTheme="minorEastAsia"/>
-          <w:sz w:val="24"/>
-        </w:rPr>
-        <w:t>P</w:t>
-      </w:r>
-      <w:r>
-        <w:rPr>
-          <w:rFonts w:eastAsiaTheme="minorEastAsia"/>
-          <w:sz w:val="24"/>
-          <w:vertAlign w:val="subscript"/>
-        </w:rPr>
-        <w:t>j</w:t>
-      </w:r>
-      <w:r>
-        <w:rPr>
-          <w:rFonts w:eastAsiaTheme="minorEastAsia"/>
-          <w:sz w:val="24"/>
-        </w:rPr>
-        <w:t>)</w:t>
-      </w:r>
-      <w:r>
-        <w:rPr>
-          <w:rFonts w:eastAsiaTheme="minorEastAsia" w:hint="eastAsia"/>
-          <w:sz w:val="24"/>
-        </w:rPr>
-        <w:t>随</w:t>
-      </w:r>
-      <w:r>
-        <w:rPr>
-          <w:rFonts w:eastAsiaTheme="minorEastAsia"/>
-          <w:i/>
-          <w:sz w:val="24"/>
-        </w:rPr>
-        <w:t>ĥ</w:t>
-      </w:r>
-      <w:r>
-        <w:rPr>
-          <w:rFonts w:eastAsiaTheme="minorEastAsia" w:hint="eastAsia"/>
-          <w:i/>
-          <w:sz w:val="24"/>
-          <w:vertAlign w:val="subscript"/>
-        </w:rPr>
-        <w:t>j</w:t>
-      </w:r>
-      <w:r>
-        <w:rPr>
-          <w:rFonts w:eastAsiaTheme="minorEastAsia" w:hint="eastAsia"/>
-          <w:sz w:val="24"/>
-        </w:rPr>
-        <w:t>变化</w:t>
-      </w:r>
-      <w:r>
-        <w:rPr>
-          <w:rFonts w:eastAsiaTheme="minorEastAsia" w:hint="eastAsia"/>
-          <w:sz w:val="24"/>
-        </w:rPr>
-        <w:t>的变化曲线</w:t>
-      </w:r>
-      <w:r>
-        <w:rPr>
-          <w:rFonts w:eastAsiaTheme="minorEastAsia" w:hint="eastAsia"/>
-          <w:sz w:val="24"/>
-        </w:rPr>
-        <w:t>。</w:t>
-      </w:r>
-    </w:p>
-    <w:p>
-      <w:pPr>
         <w:spacing w:line="240" w:lineRule="auto"/>
         <w:jc w:val="center"/>
         <w:rPr>
-          <w:rFonts w:eastAsiaTheme="minorEastAsia" w:hint="eastAsia"/>
+          <w:rFonts w:eastAsiaTheme="minorEastAsia"/>
           <w:sz w:val="24"/>
         </w:rPr>
       </w:pPr>
@@ -35001,12 +35420,19 @@
           <w:rFonts w:eastAsiaTheme="minorEastAsia"/>
           <w:sz w:val="24"/>
         </w:rPr>
-        <w:t>L(P</w:t>
+        <w:t>L(</w:t>
       </w:r>
       <w:r>
         <w:rPr>
           <w:rFonts w:eastAsiaTheme="minorEastAsia"/>
           <w:sz w:val="24"/>
+        </w:rPr>
+        <w:t>P</w:t>
+      </w:r>
+      <w:r>
+        <w:rPr>
+          <w:rFonts w:eastAsiaTheme="minorEastAsia"/>
+          <w:sz w:val="24"/>
           <w:vertAlign w:val="subscript"/>
         </w:rPr>
         <w:t>s</w:t>
@@ -35031,44 +35457,6 @@
           <w:sz w:val="24"/>
         </w:rPr>
         <w:t xml:space="preserve"> </w:t>
-      </w:r>
-      <w:r>
-        <w:rPr>
-          <w:rFonts w:eastAsiaTheme="minorEastAsia"/>
-          <w:sz w:val="24"/>
-        </w:rPr>
-        <w:t>P</w:t>
-      </w:r>
-      <w:r>
-        <w:rPr>
-          <w:rFonts w:eastAsiaTheme="minorEastAsia"/>
-          <w:sz w:val="24"/>
-          <w:vertAlign w:val="subscript"/>
-        </w:rPr>
-        <w:t>j</w:t>
-      </w:r>
-      <w:r>
-        <w:rPr>
-          <w:rFonts w:eastAsiaTheme="minorEastAsia"/>
-          <w:sz w:val="24"/>
-        </w:rPr>
-        <w:t>)</w:t>
-      </w:r>
-      <w:r>
-        <w:rPr>
-          <w:rFonts w:eastAsiaTheme="minorEastAsia" w:hint="eastAsia"/>
-          <w:sz w:val="24"/>
-        </w:rPr>
-        <w:t>恒为正值，</w:t>
-      </w:r>
-      <w:bookmarkStart w:id="40" w:name="_GoBack"/>
-      <w:bookmarkEnd w:id="40"/>
-      <w:r>
-        <w:rPr>
-          <w:rFonts w:eastAsiaTheme="minorEastAsia"/>
-          <w:sz w:val="24"/>
-        </w:rPr>
-        <w:t>在</w:t>
       </w:r>
       <w:r>
         <w:rPr>
@@ -35076,6 +35464,44 @@
           <w:i/>
           <w:sz w:val="24"/>
         </w:rPr>
+        <w:t>P</w:t>
+      </w:r>
+      <w:r>
+        <w:rPr>
+          <w:rFonts w:eastAsiaTheme="minorEastAsia"/>
+          <w:i/>
+          <w:sz w:val="24"/>
+          <w:vertAlign w:val="subscript"/>
+        </w:rPr>
+        <w:t>j</w:t>
+      </w:r>
+      <w:r>
+        <w:rPr>
+          <w:rFonts w:eastAsiaTheme="minorEastAsia"/>
+          <w:sz w:val="24"/>
+        </w:rPr>
+        <w:t>)</w:t>
+      </w:r>
+      <w:r>
+        <w:rPr>
+          <w:rFonts w:eastAsiaTheme="minorEastAsia" w:hint="eastAsia"/>
+          <w:sz w:val="24"/>
+        </w:rPr>
+        <w:t>恒为正值，</w:t>
+      </w:r>
+      <w:r>
+        <w:rPr>
+          <w:rFonts w:eastAsiaTheme="minorEastAsia"/>
+          <w:sz w:val="24"/>
+        </w:rPr>
+        <w:t>在</w:t>
+      </w:r>
+      <w:r>
+        <w:rPr>
+          <w:rFonts w:eastAsiaTheme="minorEastAsia"/>
+          <w:i/>
+          <w:sz w:val="24"/>
+        </w:rPr>
         <w:t>ĥ</w:t>
       </w:r>
       <w:r>
@@ -35142,14 +35568,7 @@
           <w:rFonts w:eastAsiaTheme="minorEastAsia" w:hint="eastAsia"/>
           <w:sz w:val="24"/>
         </w:rPr>
-        <w:t>此时隐含层</w:t>
-      </w:r>
-      <w:r>
-        <w:rPr>
-          <w:rFonts w:eastAsiaTheme="minorEastAsia" w:hint="eastAsia"/>
-          <w:sz w:val="24"/>
-        </w:rPr>
-        <w:t>第</w:t>
+        <w:t>此时隐含层第</w:t>
       </w:r>
       <w:r>
         <w:rPr>
@@ -35164,14 +35583,7 @@
           <w:rFonts w:eastAsiaTheme="minorEastAsia" w:hint="eastAsia"/>
           <w:sz w:val="24"/>
         </w:rPr>
-        <w:t>个神经元</w:t>
-      </w:r>
-      <w:r>
-        <w:rPr>
-          <w:rFonts w:eastAsiaTheme="minorEastAsia" w:hint="eastAsia"/>
-          <w:sz w:val="24"/>
-        </w:rPr>
-        <w:t>实际输出</w:t>
+        <w:t>个神经元实际输出</w:t>
       </w:r>
       <w:r>
         <w:rPr>
@@ -35305,11 +35717,20 @@
           <w:rFonts w:eastAsiaTheme="minorEastAsia"/>
           <w:sz w:val="24"/>
         </w:rPr>
-        <w:t>L(P</w:t>
+        <w:t>L(</w:t>
       </w:r>
       <w:r>
         <w:rPr>
           <w:rFonts w:eastAsiaTheme="minorEastAsia"/>
+          <w:i/>
+          <w:sz w:val="24"/>
+        </w:rPr>
+        <w:t>P</w:t>
+      </w:r>
+      <w:r>
+        <w:rPr>
+          <w:rFonts w:eastAsiaTheme="minorEastAsia"/>
+          <w:i/>
           <w:sz w:val="24"/>
           <w:vertAlign w:val="subscript"/>
         </w:rPr>
@@ -35339,6 +35760,7 @@
       <w:r>
         <w:rPr>
           <w:rFonts w:eastAsiaTheme="minorEastAsia"/>
+          <w:i/>
           <w:sz w:val="24"/>
         </w:rPr>
         <w:t>P</w:t>
@@ -35346,6 +35768,7 @@
       <w:r>
         <w:rPr>
           <w:rFonts w:eastAsiaTheme="minorEastAsia"/>
+          <w:i/>
           <w:sz w:val="24"/>
           <w:vertAlign w:val="subscript"/>
         </w:rPr>
@@ -35999,6 +36422,7 @@
           <w:rFonts w:asciiTheme="minorEastAsia" w:eastAsiaTheme="minorEastAsia" w:hAnsiTheme="minorEastAsia" w:hint="eastAsia"/>
           <w:sz w:val="24"/>
         </w:rPr>
+        <w:lastRenderedPageBreak/>
         <w:t>此时的自编码器</w:t>
       </w:r>
       <w:r>
@@ -36021,6 +36445,292 @@
         <w:spacing w:line="440" w:lineRule="atLeast"/>
         <w:ind w:firstLineChars="200" w:firstLine="480"/>
         <w:rPr>
+          <w:rFonts w:eastAsiaTheme="majorEastAsia"/>
+          <w:sz w:val="24"/>
+        </w:rPr>
+      </w:pPr>
+      <w:r>
+        <w:rPr>
+          <w:rFonts w:asciiTheme="minorEastAsia" w:eastAsiaTheme="minorEastAsia" w:hAnsiTheme="minorEastAsia" w:hint="eastAsia"/>
+          <w:sz w:val="24"/>
+        </w:rPr>
+        <w:t>接下来需要对该神经网络进行训练</w:t>
+      </w:r>
+      <w:r>
+        <w:rPr>
+          <w:rFonts w:asciiTheme="minorEastAsia" w:eastAsiaTheme="minorEastAsia" w:hAnsiTheme="minorEastAsia" w:hint="eastAsia"/>
+          <w:sz w:val="24"/>
+        </w:rPr>
+        <w:t>。</w:t>
+      </w:r>
+      <w:r>
+        <w:rPr>
+          <w:rFonts w:asciiTheme="minorEastAsia" w:eastAsiaTheme="minorEastAsia" w:hAnsiTheme="minorEastAsia" w:hint="eastAsia"/>
+          <w:sz w:val="24"/>
+        </w:rPr>
+        <w:t>为了</w:t>
+      </w:r>
+      <w:r>
+        <w:rPr>
+          <w:rFonts w:asciiTheme="minorEastAsia" w:eastAsiaTheme="minorEastAsia" w:hAnsiTheme="minorEastAsia" w:hint="eastAsia"/>
+          <w:sz w:val="24"/>
+        </w:rPr>
+        <w:t>防止过拟合现象的发生，将所有数据打乱之后分批</w:t>
+      </w:r>
+      <w:r>
+        <w:rPr>
+          <w:rFonts w:asciiTheme="minorEastAsia" w:eastAsiaTheme="minorEastAsia" w:hAnsiTheme="minorEastAsia" w:hint="eastAsia"/>
+          <w:sz w:val="24"/>
+        </w:rPr>
+        <w:t>次地</w:t>
+      </w:r>
+      <w:r>
+        <w:rPr>
+          <w:rFonts w:asciiTheme="minorEastAsia" w:eastAsiaTheme="minorEastAsia" w:hAnsiTheme="minorEastAsia" w:hint="eastAsia"/>
+          <w:sz w:val="24"/>
+        </w:rPr>
+        <w:t>作为训练</w:t>
+      </w:r>
+      <w:r>
+        <w:rPr>
+          <w:rFonts w:asciiTheme="minorEastAsia" w:eastAsiaTheme="minorEastAsia" w:hAnsiTheme="minorEastAsia" w:hint="eastAsia"/>
+          <w:sz w:val="24"/>
+        </w:rPr>
+        <w:t>集</w:t>
+      </w:r>
+      <w:r>
+        <w:rPr>
+          <w:rFonts w:asciiTheme="minorEastAsia" w:eastAsiaTheme="minorEastAsia" w:hAnsiTheme="minorEastAsia" w:hint="eastAsia"/>
+          <w:sz w:val="24"/>
+        </w:rPr>
+        <w:t>样本</w:t>
+      </w:r>
+      <w:r>
+        <w:rPr>
+          <w:rFonts w:asciiTheme="minorEastAsia" w:eastAsiaTheme="minorEastAsia" w:hAnsiTheme="minorEastAsia" w:hint="eastAsia"/>
+          <w:sz w:val="24"/>
+        </w:rPr>
+        <w:t>，输入到神经网络中。</w:t>
+      </w:r>
+      <w:r>
+        <w:rPr>
+          <w:rFonts w:asciiTheme="minorEastAsia" w:eastAsiaTheme="minorEastAsia" w:hAnsiTheme="minorEastAsia" w:hint="eastAsia"/>
+          <w:sz w:val="24"/>
+        </w:rPr>
+        <w:t>通过</w:t>
+      </w:r>
+      <w:r>
+        <w:rPr>
+          <w:rFonts w:asciiTheme="minorEastAsia" w:eastAsiaTheme="minorEastAsia" w:hAnsiTheme="minorEastAsia" w:hint="eastAsia"/>
+          <w:sz w:val="24"/>
+        </w:rPr>
+        <w:t>求取目标函数关于(</w:t>
+      </w:r>
+      <w:r>
+        <w:rPr>
+          <w:rFonts w:eastAsiaTheme="majorEastAsia" w:hint="eastAsia"/>
+          <w:b/>
+          <w:i/>
+          <w:sz w:val="24"/>
+        </w:rPr>
+        <w:t>W</w:t>
+      </w:r>
+      <w:r>
+        <w:rPr>
+          <w:rFonts w:eastAsiaTheme="majorEastAsia" w:hint="eastAsia"/>
+          <w:sz w:val="24"/>
+        </w:rPr>
+        <w:t>,</w:t>
+      </w:r>
+      <w:r>
+        <w:rPr>
+          <w:rFonts w:eastAsiaTheme="majorEastAsia" w:hint="eastAsia"/>
+          <w:b/>
+          <w:i/>
+          <w:sz w:val="24"/>
+        </w:rPr>
+        <w:t>W</w:t>
+      </w:r>
+      <w:r>
+        <w:rPr>
+          <w:rFonts w:eastAsiaTheme="majorEastAsia"/>
+          <w:b/>
+          <w:i/>
+          <w:sz w:val="24"/>
+        </w:rPr>
+        <w:t>’</w:t>
+      </w:r>
+      <w:r>
+        <w:rPr>
+          <w:rFonts w:eastAsiaTheme="majorEastAsia" w:hint="eastAsia"/>
+          <w:sz w:val="24"/>
+        </w:rPr>
+        <w:t>,</w:t>
+      </w:r>
+      <w:r>
+        <w:rPr>
+          <w:rFonts w:eastAsiaTheme="majorEastAsia" w:hint="eastAsia"/>
+          <w:b/>
+          <w:i/>
+          <w:sz w:val="24"/>
+        </w:rPr>
+        <w:t xml:space="preserve"> b</w:t>
+      </w:r>
+      <w:r>
+        <w:rPr>
+          <w:rFonts w:eastAsiaTheme="majorEastAsia" w:hint="eastAsia"/>
+          <w:sz w:val="24"/>
+        </w:rPr>
+        <w:t>,</w:t>
+      </w:r>
+      <w:r>
+        <w:rPr>
+          <w:rFonts w:eastAsiaTheme="majorEastAsia" w:hint="eastAsia"/>
+          <w:b/>
+          <w:i/>
+          <w:sz w:val="24"/>
+        </w:rPr>
+        <w:t>b</w:t>
+      </w:r>
+      <w:r>
+        <w:rPr>
+          <w:rFonts w:eastAsiaTheme="majorEastAsia"/>
+          <w:b/>
+          <w:i/>
+          <w:sz w:val="24"/>
+        </w:rPr>
+        <w:t>’</w:t>
+      </w:r>
+      <w:r>
+        <w:rPr>
+          <w:rFonts w:eastAsiaTheme="majorEastAsia"/>
+          <w:sz w:val="24"/>
+        </w:rPr>
+        <w:t>)</w:t>
+      </w:r>
+      <w:r>
+        <w:rPr>
+          <w:rFonts w:eastAsiaTheme="majorEastAsia" w:hint="eastAsia"/>
+          <w:sz w:val="24"/>
+        </w:rPr>
+        <w:t>中每个元素的导数，</w:t>
+      </w:r>
+      <w:r>
+        <w:rPr>
+          <w:rFonts w:eastAsiaTheme="majorEastAsia" w:hint="eastAsia"/>
+          <w:sz w:val="24"/>
+        </w:rPr>
+        <w:t>对</w:t>
+      </w:r>
+      <w:r>
+        <w:rPr>
+          <w:rFonts w:eastAsiaTheme="minorEastAsia"/>
+          <w:sz w:val="24"/>
+        </w:rPr>
+        <w:t>(</w:t>
+      </w:r>
+      <w:r>
+        <w:rPr>
+          <w:rFonts w:eastAsiaTheme="majorEastAsia" w:hint="eastAsia"/>
+          <w:b/>
+          <w:i/>
+          <w:sz w:val="24"/>
+        </w:rPr>
+        <w:t>W</w:t>
+      </w:r>
+      <w:r>
+        <w:rPr>
+          <w:rFonts w:eastAsiaTheme="majorEastAsia" w:hint="eastAsia"/>
+          <w:sz w:val="24"/>
+        </w:rPr>
+        <w:t>,</w:t>
+      </w:r>
+      <w:r>
+        <w:rPr>
+          <w:rFonts w:eastAsiaTheme="majorEastAsia" w:hint="eastAsia"/>
+          <w:b/>
+          <w:i/>
+          <w:sz w:val="24"/>
+        </w:rPr>
+        <w:t>W</w:t>
+      </w:r>
+      <w:r>
+        <w:rPr>
+          <w:rFonts w:eastAsiaTheme="majorEastAsia"/>
+          <w:b/>
+          <w:i/>
+          <w:sz w:val="24"/>
+        </w:rPr>
+        <w:t>’</w:t>
+      </w:r>
+      <w:r>
+        <w:rPr>
+          <w:rFonts w:eastAsiaTheme="majorEastAsia" w:hint="eastAsia"/>
+          <w:sz w:val="24"/>
+        </w:rPr>
+        <w:t>,</w:t>
+      </w:r>
+      <w:r>
+        <w:rPr>
+          <w:rFonts w:eastAsiaTheme="majorEastAsia" w:hint="eastAsia"/>
+          <w:b/>
+          <w:i/>
+          <w:sz w:val="24"/>
+        </w:rPr>
+        <w:t xml:space="preserve"> b</w:t>
+      </w:r>
+      <w:r>
+        <w:rPr>
+          <w:rFonts w:eastAsiaTheme="majorEastAsia" w:hint="eastAsia"/>
+          <w:sz w:val="24"/>
+        </w:rPr>
+        <w:t>,</w:t>
+      </w:r>
+      <w:r>
+        <w:rPr>
+          <w:rFonts w:eastAsiaTheme="majorEastAsia" w:hint="eastAsia"/>
+          <w:b/>
+          <w:i/>
+          <w:sz w:val="24"/>
+        </w:rPr>
+        <w:t>b</w:t>
+      </w:r>
+      <w:r>
+        <w:rPr>
+          <w:rFonts w:eastAsiaTheme="majorEastAsia"/>
+          <w:b/>
+          <w:i/>
+          <w:sz w:val="24"/>
+        </w:rPr>
+        <w:t>’</w:t>
+      </w:r>
+      <w:r>
+        <w:rPr>
+          <w:rFonts w:eastAsiaTheme="majorEastAsia"/>
+          <w:sz w:val="24"/>
+        </w:rPr>
+        <w:t>)</w:t>
+      </w:r>
+      <w:r>
+        <w:rPr>
+          <w:rFonts w:eastAsiaTheme="majorEastAsia" w:hint="eastAsia"/>
+          <w:sz w:val="24"/>
+        </w:rPr>
+        <w:t>进行优化</w:t>
+      </w:r>
+      <w:r>
+        <w:rPr>
+          <w:rFonts w:eastAsiaTheme="majorEastAsia" w:hint="eastAsia"/>
+          <w:sz w:val="24"/>
+        </w:rPr>
+        <w:t>，最终使目标函数达到最小。</w:t>
+      </w:r>
+    </w:p>
+    <w:p>
+      <w:pPr>
+        <w:spacing w:line="440" w:lineRule="atLeast"/>
+        <w:ind w:firstLineChars="200" w:firstLine="480"/>
+        <w:rPr>
           <w:rFonts w:asciiTheme="minorEastAsia" w:eastAsiaTheme="minorEastAsia" w:hAnsiTheme="minorEastAsia"/>
           <w:sz w:val="24"/>
         </w:rPr>
@@ -36030,70 +36740,7 @@
           <w:rFonts w:asciiTheme="minorEastAsia" w:eastAsiaTheme="minorEastAsia" w:hAnsiTheme="minorEastAsia" w:hint="eastAsia"/>
           <w:sz w:val="24"/>
         </w:rPr>
-        <w:t>接下来需要对该神经网络进行训练</w:t>
-      </w:r>
-      <w:r>
-        <w:rPr>
-          <w:rFonts w:asciiTheme="minorEastAsia" w:eastAsiaTheme="minorEastAsia" w:hAnsiTheme="minorEastAsia" w:hint="eastAsia"/>
-          <w:sz w:val="24"/>
-        </w:rPr>
-        <w:t>。</w:t>
-      </w:r>
-      <w:r>
-        <w:rPr>
-          <w:rFonts w:asciiTheme="minorEastAsia" w:eastAsiaTheme="minorEastAsia" w:hAnsiTheme="minorEastAsia" w:hint="eastAsia"/>
-          <w:sz w:val="24"/>
-        </w:rPr>
-        <w:t>为了</w:t>
-      </w:r>
-      <w:r>
-        <w:rPr>
-          <w:rFonts w:asciiTheme="minorEastAsia" w:eastAsiaTheme="minorEastAsia" w:hAnsiTheme="minorEastAsia" w:hint="eastAsia"/>
-          <w:sz w:val="24"/>
-        </w:rPr>
-        <w:t>防止过拟合现象的发生，将所有数据打乱之后分批</w:t>
-      </w:r>
-      <w:r>
-        <w:rPr>
-          <w:rFonts w:asciiTheme="minorEastAsia" w:eastAsiaTheme="minorEastAsia" w:hAnsiTheme="minorEastAsia" w:hint="eastAsia"/>
-          <w:sz w:val="24"/>
-        </w:rPr>
-        <w:t>次地</w:t>
-      </w:r>
-      <w:r>
-        <w:rPr>
-          <w:rFonts w:asciiTheme="minorEastAsia" w:eastAsiaTheme="minorEastAsia" w:hAnsiTheme="minorEastAsia" w:hint="eastAsia"/>
-          <w:sz w:val="24"/>
-        </w:rPr>
-        <w:t>作为训练</w:t>
-      </w:r>
-      <w:r>
-        <w:rPr>
-          <w:rFonts w:asciiTheme="minorEastAsia" w:eastAsiaTheme="minorEastAsia" w:hAnsiTheme="minorEastAsia" w:hint="eastAsia"/>
-          <w:sz w:val="24"/>
-        </w:rPr>
-        <w:t>集</w:t>
-      </w:r>
-      <w:r>
-        <w:rPr>
-          <w:rFonts w:asciiTheme="minorEastAsia" w:eastAsiaTheme="minorEastAsia" w:hAnsiTheme="minorEastAsia" w:hint="eastAsia"/>
-          <w:sz w:val="24"/>
-        </w:rPr>
-        <w:t>样本</w:t>
-      </w:r>
-      <w:r>
-        <w:rPr>
-          <w:rFonts w:asciiTheme="minorEastAsia" w:eastAsiaTheme="minorEastAsia" w:hAnsiTheme="minorEastAsia" w:hint="eastAsia"/>
-          <w:sz w:val="24"/>
-        </w:rPr>
-        <w:t>，输入到神经网络中。</w:t>
-      </w:r>
-      <w:r>
-        <w:rPr>
-          <w:rFonts w:asciiTheme="minorEastAsia" w:eastAsiaTheme="minorEastAsia" w:hAnsiTheme="minorEastAsia" w:hint="eastAsia"/>
-          <w:sz w:val="24"/>
-        </w:rPr>
-        <w:t>神经网络的训练过程是：通过</w:t>
+        <w:t>本课题使用的优化算法为Adam</w:t>
       </w:r>
     </w:p>
     <w:p>
@@ -36107,7 +36754,7 @@
           <w:szCs w:val="28"/>
         </w:rPr>
       </w:pPr>
-      <w:bookmarkStart w:id="41" w:name="_Toc6267051"/>
+      <w:bookmarkStart w:id="40" w:name="_Toc6267051"/>
       <w:r>
         <w:rPr>
           <w:rFonts w:eastAsiaTheme="majorEastAsia"/>
@@ -36135,24 +36782,109 @@
         </w:rPr>
         <w:t>算法研究</w:t>
       </w:r>
+      <w:bookmarkEnd w:id="40"/>
+    </w:p>
+    <w:p>
+      <w:pPr>
+        <w:ind w:firstLineChars="200" w:firstLine="480"/>
+        <w:jc w:val="both"/>
+        <w:rPr>
+          <w:rFonts w:eastAsiaTheme="majorEastAsia"/>
+          <w:sz w:val="24"/>
+        </w:rPr>
+      </w:pPr>
+      <w:r>
+        <w:rPr>
+          <w:rFonts w:eastAsiaTheme="majorEastAsia"/>
+          <w:sz w:val="24"/>
+        </w:rPr>
+        <w:t>在本。</w:t>
+      </w:r>
+    </w:p>
+    <w:p>
+      <w:pPr>
+        <w:spacing w:beforeLines="50" w:before="156" w:afterLines="50" w:after="156"/>
+        <w:outlineLvl w:val="2"/>
+        <w:rPr>
+          <w:rFonts w:eastAsiaTheme="majorEastAsia"/>
+          <w:b/>
+          <w:sz w:val="24"/>
+        </w:rPr>
+      </w:pPr>
+      <w:bookmarkStart w:id="41" w:name="_Toc6267052"/>
+      <w:r>
+        <w:rPr>
+          <w:rFonts w:eastAsiaTheme="majorEastAsia"/>
+          <w:b/>
+          <w:sz w:val="24"/>
+        </w:rPr>
+        <w:t>3.</w:t>
+      </w:r>
+      <w:r>
+        <w:rPr>
+          <w:rFonts w:eastAsiaTheme="majorEastAsia"/>
+          <w:b/>
+          <w:sz w:val="24"/>
+        </w:rPr>
+        <w:t>2</w:t>
+      </w:r>
+      <w:r>
+        <w:rPr>
+          <w:rFonts w:eastAsiaTheme="majorEastAsia"/>
+          <w:b/>
+          <w:sz w:val="24"/>
+        </w:rPr>
+        <w:t xml:space="preserve">.1 </w:t>
+      </w:r>
+      <w:r>
+        <w:rPr>
+          <w:rFonts w:eastAsiaTheme="majorEastAsia" w:hint="eastAsia"/>
+          <w:b/>
+          <w:sz w:val="24"/>
+        </w:rPr>
+        <w:t>传统时域</w:t>
+      </w:r>
+      <w:r>
+        <w:rPr>
+          <w:rFonts w:eastAsiaTheme="majorEastAsia" w:hint="eastAsia"/>
+          <w:b/>
+          <w:sz w:val="24"/>
+        </w:rPr>
+        <w:t>互相关</w:t>
+      </w:r>
+      <w:r>
+        <w:rPr>
+          <w:rFonts w:eastAsiaTheme="majorEastAsia"/>
+          <w:b/>
+          <w:sz w:val="24"/>
+        </w:rPr>
+        <w:t>定位</w:t>
+      </w:r>
+      <w:r>
+        <w:rPr>
+          <w:rFonts w:eastAsiaTheme="majorEastAsia" w:hint="eastAsia"/>
+          <w:b/>
+          <w:sz w:val="24"/>
+        </w:rPr>
+        <w:t>法</w:t>
+      </w:r>
       <w:bookmarkEnd w:id="41"/>
     </w:p>
     <w:p>
       <w:pPr>
+        <w:spacing w:beforeLines="50" w:before="156" w:afterLines="50" w:after="156" w:line="240" w:lineRule="auto"/>
         <w:ind w:firstLineChars="200" w:firstLine="480"/>
-        <w:jc w:val="both"/>
-        <w:rPr>
-          <w:rFonts w:eastAsiaTheme="majorEastAsia"/>
-          <w:sz w:val="24"/>
-        </w:rPr>
-      </w:pPr>
-      <w:r>
-        <w:rPr>
-          <w:rFonts w:eastAsiaTheme="majorEastAsia"/>
-          <w:sz w:val="24"/>
-        </w:rPr>
-        <w:lastRenderedPageBreak/>
-        <w:t>在本。</w:t>
+        <w:rPr>
+          <w:rFonts w:eastAsiaTheme="majorEastAsia"/>
+          <w:sz w:val="24"/>
+        </w:rPr>
+      </w:pPr>
+      <w:r>
+        <w:rPr>
+          <w:rFonts w:eastAsiaTheme="majorEastAsia"/>
+          <w:sz w:val="24"/>
+        </w:rPr>
+        <w:t>使用</w:t>
       </w:r>
     </w:p>
     <w:p>
@@ -36165,7 +36897,7 @@
           <w:sz w:val="24"/>
         </w:rPr>
       </w:pPr>
-      <w:bookmarkStart w:id="42" w:name="_Toc6267052"/>
+      <w:bookmarkStart w:id="42" w:name="_Toc6267053"/>
       <w:r>
         <w:rPr>
           <w:rFonts w:eastAsiaTheme="majorEastAsia"/>
@@ -36180,7 +36912,7 @@
           <w:b/>
           <w:sz w:val="24"/>
         </w:rPr>
-        <w:t>2</w:t>
+        <w:t>2.2</w:t>
       </w:r>
       <w:r>
         <w:rPr>
@@ -36188,7 +36920,7 @@
           <w:b/>
           <w:sz w:val="24"/>
         </w:rPr>
-        <w:t xml:space="preserve">.1 </w:t>
+        <w:t xml:space="preserve"> </w:t>
       </w:r>
       <w:r>
         <w:rPr>
@@ -36196,7 +36928,7 @@
           <w:b/>
           <w:sz w:val="24"/>
         </w:rPr>
-        <w:t>传统时域</w:t>
+        <w:t>改进</w:t>
       </w:r>
       <w:r>
         <w:rPr>
@@ -36204,7 +36936,7 @@
           <w:b/>
           <w:sz w:val="24"/>
         </w:rPr>
-        <w:t>互相关</w:t>
+        <w:t>时频互相关</w:t>
       </w:r>
       <w:r>
         <w:rPr>
@@ -36243,171 +36975,85 @@
     </w:p>
     <w:p>
       <w:pPr>
-        <w:spacing w:beforeLines="50" w:before="156" w:afterLines="50" w:after="156"/>
-        <w:outlineLvl w:val="2"/>
+        <w:spacing w:beforeLines="50" w:before="156" w:afterLines="50" w:after="156" w:line="240" w:lineRule="auto"/>
+        <w:rPr>
+          <w:rFonts w:eastAsiaTheme="majorEastAsia"/>
+          <w:sz w:val="24"/>
+        </w:rPr>
+      </w:pPr>
+    </w:p>
+    <w:p>
+      <w:pPr>
+        <w:spacing w:beforeLines="100" w:before="312" w:afterLines="100" w:after="312"/>
+        <w:jc w:val="center"/>
+        <w:outlineLvl w:val="0"/>
         <w:rPr>
           <w:rFonts w:eastAsiaTheme="majorEastAsia"/>
           <w:b/>
-          <w:sz w:val="24"/>
-        </w:rPr>
-      </w:pPr>
-      <w:bookmarkStart w:id="43" w:name="_Toc6267053"/>
+          <w:sz w:val="32"/>
+          <w:szCs w:val="32"/>
+        </w:rPr>
+      </w:pPr>
       <w:r>
         <w:rPr>
           <w:rFonts w:eastAsiaTheme="majorEastAsia"/>
           <w:b/>
-          <w:sz w:val="24"/>
-        </w:rPr>
-        <w:t>3.</w:t>
-      </w:r>
+          <w:sz w:val="32"/>
+          <w:szCs w:val="32"/>
+        </w:rPr>
+        <w:br w:type="page"/>
+      </w:r>
+      <w:bookmarkStart w:id="43" w:name="_Toc6267054"/>
       <w:r>
         <w:rPr>
           <w:rFonts w:eastAsiaTheme="majorEastAsia"/>
           <w:b/>
-          <w:sz w:val="24"/>
-        </w:rPr>
-        <w:t>2.2</w:t>
+          <w:sz w:val="32"/>
+          <w:szCs w:val="32"/>
+        </w:rPr>
+        <w:lastRenderedPageBreak/>
+        <w:t>第</w:t>
       </w:r>
       <w:r>
         <w:rPr>
           <w:rFonts w:eastAsiaTheme="majorEastAsia"/>
           <w:b/>
-          <w:sz w:val="24"/>
+          <w:sz w:val="32"/>
+          <w:szCs w:val="32"/>
+        </w:rPr>
+        <w:t>4</w:t>
+      </w:r>
+      <w:r>
+        <w:rPr>
+          <w:rFonts w:eastAsiaTheme="majorEastAsia"/>
+          <w:b/>
+          <w:sz w:val="32"/>
+          <w:szCs w:val="32"/>
+        </w:rPr>
+        <w:t>章</w:t>
+      </w:r>
+      <w:r>
+        <w:rPr>
+          <w:rFonts w:eastAsiaTheme="majorEastAsia"/>
+          <w:b/>
+          <w:sz w:val="32"/>
+          <w:szCs w:val="32"/>
         </w:rPr>
         <w:t xml:space="preserve"> </w:t>
       </w:r>
       <w:r>
         <w:rPr>
-          <w:rFonts w:eastAsiaTheme="majorEastAsia" w:hint="eastAsia"/>
+          <w:rFonts w:eastAsiaTheme="majorEastAsia"/>
           <w:b/>
-          <w:sz w:val="24"/>
-        </w:rPr>
-        <w:t>改进</w:t>
-      </w:r>
-      <w:r>
-        <w:rPr>
-          <w:rFonts w:eastAsiaTheme="majorEastAsia" w:hint="eastAsia"/>
-          <w:b/>
-          <w:sz w:val="24"/>
-        </w:rPr>
-        <w:t>时频互相关</w:t>
-      </w:r>
-      <w:r>
-        <w:rPr>
-          <w:rFonts w:eastAsiaTheme="majorEastAsia"/>
-          <w:b/>
-          <w:sz w:val="24"/>
-        </w:rPr>
-        <w:t>定位</w:t>
-      </w:r>
-      <w:r>
-        <w:rPr>
-          <w:rFonts w:eastAsiaTheme="majorEastAsia" w:hint="eastAsia"/>
-          <w:b/>
-          <w:sz w:val="24"/>
-        </w:rPr>
-        <w:t>法</w:t>
+          <w:sz w:val="32"/>
+          <w:szCs w:val="32"/>
+        </w:rPr>
+        <w:t>声发射全波形采集系统设计</w:t>
       </w:r>
       <w:bookmarkEnd w:id="43"/>
     </w:p>
     <w:p>
       <w:pPr>
-        <w:spacing w:beforeLines="50" w:before="156" w:afterLines="50" w:after="156" w:line="240" w:lineRule="auto"/>
-        <w:ind w:firstLineChars="200" w:firstLine="480"/>
-        <w:rPr>
-          <w:rFonts w:eastAsiaTheme="majorEastAsia"/>
-          <w:sz w:val="24"/>
-        </w:rPr>
-      </w:pPr>
-      <w:r>
-        <w:rPr>
-          <w:rFonts w:eastAsiaTheme="majorEastAsia"/>
-          <w:sz w:val="24"/>
-        </w:rPr>
-        <w:t>使用</w:t>
-      </w:r>
-    </w:p>
-    <w:p>
-      <w:pPr>
-        <w:spacing w:beforeLines="50" w:before="156" w:afterLines="50" w:after="156" w:line="240" w:lineRule="auto"/>
-        <w:rPr>
-          <w:rFonts w:eastAsiaTheme="majorEastAsia"/>
-          <w:sz w:val="24"/>
-        </w:rPr>
-      </w:pPr>
-    </w:p>
-    <w:p>
-      <w:pPr>
-        <w:spacing w:beforeLines="100" w:before="312" w:afterLines="100" w:after="312"/>
-        <w:jc w:val="center"/>
-        <w:outlineLvl w:val="0"/>
-        <w:rPr>
-          <w:rFonts w:eastAsiaTheme="majorEastAsia"/>
-          <w:b/>
-          <w:sz w:val="32"/>
-          <w:szCs w:val="32"/>
-        </w:rPr>
-      </w:pPr>
-      <w:r>
-        <w:rPr>
-          <w:rFonts w:eastAsiaTheme="majorEastAsia"/>
-          <w:b/>
-          <w:sz w:val="32"/>
-          <w:szCs w:val="32"/>
-        </w:rPr>
-        <w:br w:type="page"/>
-      </w:r>
-      <w:bookmarkStart w:id="44" w:name="_Toc6267054"/>
-      <w:r>
-        <w:rPr>
-          <w:rFonts w:eastAsiaTheme="majorEastAsia"/>
-          <w:b/>
-          <w:sz w:val="32"/>
-          <w:szCs w:val="32"/>
-        </w:rPr>
-        <w:lastRenderedPageBreak/>
-        <w:t>第</w:t>
-      </w:r>
-      <w:r>
-        <w:rPr>
-          <w:rFonts w:eastAsiaTheme="majorEastAsia"/>
-          <w:b/>
-          <w:sz w:val="32"/>
-          <w:szCs w:val="32"/>
-        </w:rPr>
-        <w:t>4</w:t>
-      </w:r>
-      <w:r>
-        <w:rPr>
-          <w:rFonts w:eastAsiaTheme="majorEastAsia"/>
-          <w:b/>
-          <w:sz w:val="32"/>
-          <w:szCs w:val="32"/>
-        </w:rPr>
-        <w:t>章</w:t>
-      </w:r>
-      <w:r>
-        <w:rPr>
-          <w:rFonts w:eastAsiaTheme="majorEastAsia"/>
-          <w:b/>
-          <w:sz w:val="32"/>
-          <w:szCs w:val="32"/>
-        </w:rPr>
-        <w:t xml:space="preserve"> </w:t>
-      </w:r>
-      <w:r>
-        <w:rPr>
-          <w:rFonts w:eastAsiaTheme="majorEastAsia"/>
-          <w:b/>
-          <w:sz w:val="32"/>
-          <w:szCs w:val="32"/>
-        </w:rPr>
-        <w:t>声发射全波形采集系统设计</w:t>
-      </w:r>
-      <w:bookmarkEnd w:id="44"/>
-    </w:p>
-    <w:p>
-      <w:pPr>
         <w:spacing w:beforeLines="50" w:before="156" w:afterLines="50" w:after="156"/>
         <w:outlineLvl w:val="1"/>
         <w:rPr>
@@ -36417,8 +37063,8 @@
           <w:szCs w:val="28"/>
         </w:rPr>
       </w:pPr>
-      <w:bookmarkStart w:id="45" w:name="_Toc450161757"/>
-      <w:bookmarkStart w:id="46" w:name="_Toc6267055"/>
+      <w:bookmarkStart w:id="44" w:name="_Toc450161757"/>
+      <w:bookmarkStart w:id="45" w:name="_Toc6267055"/>
       <w:r>
         <w:rPr>
           <w:rFonts w:eastAsiaTheme="majorEastAsia"/>
@@ -36455,8 +37101,8 @@
         </w:rPr>
         <w:t>设计</w:t>
       </w:r>
+      <w:bookmarkEnd w:id="44"/>
       <w:bookmarkEnd w:id="45"/>
-      <w:bookmarkEnd w:id="46"/>
     </w:p>
     <w:p>
       <w:pPr>
@@ -36698,10 +37344,10 @@
           <w:rFonts w:eastAsiaTheme="majorEastAsia"/>
         </w:rPr>
         <w:object w:dxaOrig="5385" w:dyaOrig="2460">
-          <v:shape id="_x0000_i1029" type="#_x0000_t75" style="width:336pt;height:153.75pt" o:ole="">
+          <v:shape id="_x0000_i1029" type="#_x0000_t75" style="width:335.8pt;height:153.65pt" o:ole="">
             <v:imagedata r:id="rId30" o:title=""/>
           </v:shape>
-          <o:OLEObject Type="Embed" ProgID="Visio.Drawing.15" ShapeID="_x0000_i1029" DrawAspect="Content" ObjectID="_1616946271" r:id="rId31"/>
+          <o:OLEObject Type="Embed" ProgID="Visio.Drawing.15" ShapeID="_x0000_i1029" DrawAspect="Content" ObjectID="_1617021976" r:id="rId31"/>
         </w:object>
       </w:r>
     </w:p>
@@ -36897,10 +37543,10 @@
           <w:rFonts w:eastAsiaTheme="majorEastAsia"/>
         </w:rPr>
         <w:object w:dxaOrig="4170" w:dyaOrig="2805">
-          <v:shape id="_x0000_i1030" type="#_x0000_t75" style="width:261pt;height:175.5pt" o:ole="">
+          <v:shape id="_x0000_i1030" type="#_x0000_t75" style="width:261.15pt;height:175.7pt" o:ole="">
             <v:imagedata r:id="rId32" o:title=""/>
           </v:shape>
-          <o:OLEObject Type="Embed" ProgID="Visio.Drawing.15" ShapeID="_x0000_i1030" DrawAspect="Content" ObjectID="_1616946272" r:id="rId33"/>
+          <o:OLEObject Type="Embed" ProgID="Visio.Drawing.15" ShapeID="_x0000_i1030" DrawAspect="Content" ObjectID="_1617021977" r:id="rId33"/>
         </w:object>
       </w:r>
     </w:p>
@@ -36914,7 +37560,7 @@
           <w:sz w:val="24"/>
         </w:rPr>
       </w:pPr>
-      <w:bookmarkStart w:id="47" w:name="_Toc6267056"/>
+      <w:bookmarkStart w:id="46" w:name="_Toc6267056"/>
       <w:r>
         <w:rPr>
           <w:rFonts w:eastAsiaTheme="majorEastAsia"/>
@@ -36939,7 +37585,7 @@
         </w:rPr>
         <w:t>传感器供电电路</w:t>
       </w:r>
-      <w:bookmarkEnd w:id="47"/>
+      <w:bookmarkEnd w:id="46"/>
     </w:p>
     <w:p>
       <w:pPr>
@@ -37373,7 +38019,13 @@
               <w:rPr>
                 <w:rFonts w:eastAsiaTheme="majorEastAsia" w:hint="eastAsia"/>
               </w:rPr>
-              <w:t>20m</w:t>
+              <w:t>100</w:t>
+            </w:r>
+            <w:r>
+              <w:rPr>
+                <w:rFonts w:eastAsiaTheme="majorEastAsia" w:hint="eastAsia"/>
+              </w:rPr>
+              <w:t>m</w:t>
             </w:r>
             <w:r>
               <w:rPr>
@@ -37455,7 +38107,7 @@
         </w:rPr>
         <w:drawing>
           <wp:inline distT="0" distB="0" distL="0" distR="0" wp14:anchorId="44C5310A" wp14:editId="5BF7165C">
-            <wp:extent cx="4384800" cy="1134000"/>
+            <wp:extent cx="4932000" cy="1083600"/>
             <wp:effectExtent l="0" t="0" r="0" b="0"/>
             <wp:docPr id="14" name="图片 14"/>
             <wp:cNvGraphicFramePr>
@@ -37468,7 +38120,7 @@
                     <pic:cNvPr id="14" name="传感器供电.PNG"/>
                     <pic:cNvPicPr/>
                   </pic:nvPicPr>
-                  <pic:blipFill>
+                  <pic:blipFill rotWithShape="1">
                     <a:blip r:embed="rId34">
                       <a:extLst>
                         <a:ext uri="{28A0092B-C50C-407E-A947-70E740481C1C}">
@@ -37476,18 +38128,25 @@
                         </a:ext>
                       </a:extLst>
                     </a:blip>
-                    <a:stretch>
-                      <a:fillRect/>
-                    </a:stretch>
+                    <a:srcRect r="289"/>
+                    <a:stretch/>
                   </pic:blipFill>
-                  <pic:spPr>
+                  <pic:spPr bwMode="auto">
                     <a:xfrm>
                       <a:off x="0" y="0"/>
-                      <a:ext cx="4384800" cy="1134000"/>
+                      <a:ext cx="4932000" cy="1083600"/>
                     </a:xfrm>
                     <a:prstGeom prst="rect">
                       <a:avLst/>
                     </a:prstGeom>
+                    <a:ln>
+                      <a:noFill/>
+                    </a:ln>
+                    <a:extLst>
+                      <a:ext uri="{53640926-AAD7-44D8-BBD7-CCE9431645EC}">
+                        <a14:shadowObscured xmlns:a14="http://schemas.microsoft.com/office/drawing/2010/main"/>
+                      </a:ext>
+                    </a:extLst>
                   </pic:spPr>
                 </pic:pic>
               </a:graphicData>
@@ -37714,7 +38373,19 @@
             <w:rPr>
               <w:rFonts w:ascii="Cambria Math" w:eastAsiaTheme="majorEastAsia" w:hAnsi="Cambria Math"/>
             </w:rPr>
-            <m:t>≈20</m:t>
+            <m:t>≈</m:t>
+          </m:r>
+          <m:r>
+            <w:rPr>
+              <w:rFonts w:ascii="Cambria Math" w:eastAsiaTheme="majorEastAsia" w:hAnsi="Cambria Math" w:hint="eastAsia"/>
+            </w:rPr>
+            <m:t>10</m:t>
+          </m:r>
+          <m:r>
+            <w:rPr>
+              <w:rFonts w:ascii="Cambria Math" w:eastAsiaTheme="majorEastAsia" w:hAnsi="Cambria Math"/>
+            </w:rPr>
+            <m:t>0</m:t>
           </m:r>
           <m:r>
             <m:rPr>
@@ -37787,6 +38458,33 @@
                 </w:rPr>
                 <m:t>R127</m:t>
               </m:r>
+              <m:r>
+                <m:rPr>
+                  <m:sty m:val="p"/>
+                </m:rPr>
+                <w:rPr>
+                  <w:rFonts w:ascii="Cambria Math" w:eastAsiaTheme="majorEastAsia" w:hAnsi="Cambria Math" w:hint="eastAsia"/>
+                </w:rPr>
+                <m:t>+</m:t>
+              </m:r>
+              <m:r>
+                <m:rPr>
+                  <m:sty m:val="p"/>
+                </m:rPr>
+                <w:rPr>
+                  <w:rFonts w:ascii="Cambria Math" w:eastAsiaTheme="majorEastAsia" w:hAnsi="Cambria Math"/>
+                </w:rPr>
+                <m:t>R12</m:t>
+              </m:r>
+              <m:r>
+                <m:rPr>
+                  <m:sty m:val="p"/>
+                </m:rPr>
+                <w:rPr>
+                  <w:rFonts w:ascii="Cambria Math" w:eastAsiaTheme="majorEastAsia" w:hAnsi="Cambria Math" w:hint="eastAsia"/>
+                </w:rPr>
+                <m:t>8</m:t>
+              </m:r>
             </m:num>
             <m:den>
               <m:r>
@@ -37917,6 +38615,8 @@
         </w:rPr>
         <w:t>将直流分量滤除</w:t>
       </w:r>
+      <w:bookmarkStart w:id="47" w:name="_GoBack"/>
+      <w:bookmarkEnd w:id="47"/>
       <w:r>
         <w:rPr>
           <w:rFonts w:eastAsiaTheme="majorEastAsia"/>
@@ -38644,10 +39344,10 @@
           <w:sz w:val="24"/>
         </w:rPr>
         <w:object w:dxaOrig="2699" w:dyaOrig="1194">
-          <v:shape id="_x0000_i1031" type="#_x0000_t75" style="width:292.5pt;height:130.5pt" o:ole="">
+          <v:shape id="_x0000_i1031" type="#_x0000_t75" style="width:292.3pt;height:130.55pt" o:ole="">
             <v:imagedata r:id="rId35" o:title=""/>
           </v:shape>
-          <o:OLEObject Type="Embed" ProgID="Visio.Drawing.11" ShapeID="_x0000_i1031" DrawAspect="Content" ObjectID="_1616946273" r:id="rId36"/>
+          <o:OLEObject Type="Embed" ProgID="Visio.Drawing.11" ShapeID="_x0000_i1031" DrawAspect="Content" ObjectID="_1617021978" r:id="rId36"/>
         </w:object>
       </w:r>
     </w:p>
@@ -44552,10 +45252,10 @@
           <w:rFonts w:eastAsiaTheme="majorEastAsia"/>
         </w:rPr>
         <w:object w:dxaOrig="7290" w:dyaOrig="1860">
-          <v:shape id="_x0000_i1032" type="#_x0000_t75" style="width:366pt;height:93pt;mso-position-vertical:absolute" o:ole="">
+          <v:shape id="_x0000_i1032" type="#_x0000_t75" style="width:365.9pt;height:92.95pt;mso-position-vertical:absolute" o:ole="">
             <v:imagedata r:id="rId43" o:title=""/>
           </v:shape>
-          <o:OLEObject Type="Embed" ProgID="Visio.Drawing.11" ShapeID="_x0000_i1032" DrawAspect="Content" ObjectID="_1616946274" r:id="rId44"/>
+          <o:OLEObject Type="Embed" ProgID="Visio.Drawing.11" ShapeID="_x0000_i1032" DrawAspect="Content" ObjectID="_1617021979" r:id="rId44"/>
         </w:object>
       </w:r>
     </w:p>
@@ -45017,10 +45717,10 @@
           <w:rFonts w:eastAsiaTheme="majorEastAsia"/>
         </w:rPr>
         <w:object w:dxaOrig="6015" w:dyaOrig="2145">
-          <v:shape id="_x0000_i1033" type="#_x0000_t75" style="width:303.75pt;height:107.25pt" o:ole="">
+          <v:shape id="_x0000_i1033" type="#_x0000_t75" style="width:303.6pt;height:107.45pt" o:ole="">
             <v:imagedata r:id="rId45" o:title=""/>
           </v:shape>
-          <o:OLEObject Type="Embed" ProgID="Visio.Drawing.11" ShapeID="_x0000_i1033" DrawAspect="Content" ObjectID="_1616946275" r:id="rId46"/>
+          <o:OLEObject Type="Embed" ProgID="Visio.Drawing.11" ShapeID="_x0000_i1033" DrawAspect="Content" ObjectID="_1617021980" r:id="rId46"/>
         </w:object>
       </w:r>
     </w:p>
@@ -45902,10 +46602,10 @@
           <w:rFonts w:eastAsiaTheme="majorEastAsia"/>
         </w:rPr>
         <w:object w:dxaOrig="5280" w:dyaOrig="2040">
-          <v:shape id="_x0000_i1034" type="#_x0000_t75" style="width:330pt;height:127.5pt" o:ole="">
+          <v:shape id="_x0000_i1034" type="#_x0000_t75" style="width:329.9pt;height:127.35pt" o:ole="">
             <v:imagedata r:id="rId49" o:title=""/>
           </v:shape>
-          <o:OLEObject Type="Embed" ProgID="Visio.Drawing.11" ShapeID="_x0000_i1034" DrawAspect="Content" ObjectID="_1616946276" r:id="rId50"/>
+          <o:OLEObject Type="Embed" ProgID="Visio.Drawing.11" ShapeID="_x0000_i1034" DrawAspect="Content" ObjectID="_1617021981" r:id="rId50"/>
         </w:object>
       </w:r>
     </w:p>
@@ -46824,10 +47524,10 @@
           <w:rFonts w:eastAsiaTheme="majorEastAsia"/>
         </w:rPr>
         <w:object w:dxaOrig="4095" w:dyaOrig="2220">
-          <v:shape id="_x0000_i1035" type="#_x0000_t75" style="width:253.5pt;height:138pt" o:ole="">
+          <v:shape id="_x0000_i1035" type="#_x0000_t75" style="width:253.6pt;height:138.1pt" o:ole="">
             <v:imagedata r:id="rId51" o:title=""/>
           </v:shape>
-          <o:OLEObject Type="Embed" ProgID="Visio.Drawing.11" ShapeID="_x0000_i1035" DrawAspect="Content" ObjectID="_1616946277" r:id="rId52"/>
+          <o:OLEObject Type="Embed" ProgID="Visio.Drawing.11" ShapeID="_x0000_i1035" DrawAspect="Content" ObjectID="_1617021982" r:id="rId52"/>
         </w:object>
       </w:r>
     </w:p>
@@ -47410,10 +48110,10 @@
           <w:rFonts w:eastAsiaTheme="majorEastAsia"/>
         </w:rPr>
         <w:object w:dxaOrig="10800" w:dyaOrig="10395">
-          <v:shape id="_x0000_i1036" type="#_x0000_t75" style="width:441.75pt;height:425.25pt" o:ole="">
+          <v:shape id="_x0000_i1036" type="#_x0000_t75" style="width:441.65pt;height:425pt" o:ole="">
             <v:imagedata r:id="rId53" o:title=""/>
           </v:shape>
-          <o:OLEObject Type="Embed" ProgID="Visio.Drawing.15" ShapeID="_x0000_i1036" DrawAspect="Content" ObjectID="_1616946278" r:id="rId54"/>
+          <o:OLEObject Type="Embed" ProgID="Visio.Drawing.15" ShapeID="_x0000_i1036" DrawAspect="Content" ObjectID="_1617021983" r:id="rId54"/>
         </w:object>
       </w:r>
     </w:p>
@@ -48177,10 +48877,10 @@
           <w:rFonts w:eastAsiaTheme="majorEastAsia"/>
         </w:rPr>
         <w:object w:dxaOrig="7260" w:dyaOrig="4125">
-          <v:shape id="_x0000_i1037" type="#_x0000_t75" style="width:363pt;height:206.25pt" o:ole="">
+          <v:shape id="_x0000_i1037" type="#_x0000_t75" style="width:363.2pt;height:206.35pt" o:ole="">
             <v:imagedata r:id="rId55" o:title=""/>
           </v:shape>
-          <o:OLEObject Type="Embed" ProgID="Visio.Drawing.15" ShapeID="_x0000_i1037" DrawAspect="Content" ObjectID="_1616946279" r:id="rId56"/>
+          <o:OLEObject Type="Embed" ProgID="Visio.Drawing.15" ShapeID="_x0000_i1037" DrawAspect="Content" ObjectID="_1617021984" r:id="rId56"/>
         </w:object>
       </w:r>
     </w:p>
@@ -48709,10 +49409,10 @@
           <w:rFonts w:eastAsiaTheme="majorEastAsia"/>
         </w:rPr>
         <w:object w:dxaOrig="7545" w:dyaOrig="8760">
-          <v:shape id="_x0000_i1038" type="#_x0000_t75" style="width:375pt;height:438pt" o:ole="">
+          <v:shape id="_x0000_i1038" type="#_x0000_t75" style="width:375.05pt;height:437.9pt" o:ole="">
             <v:imagedata r:id="rId57" o:title=""/>
           </v:shape>
-          <o:OLEObject Type="Embed" ProgID="Visio.Drawing.15" ShapeID="_x0000_i1038" DrawAspect="Content" ObjectID="_1616946280" r:id="rId58"/>
+          <o:OLEObject Type="Embed" ProgID="Visio.Drawing.15" ShapeID="_x0000_i1038" DrawAspect="Content" ObjectID="_1617021985" r:id="rId58"/>
         </w:object>
       </w:r>
     </w:p>
@@ -49121,10 +49821,10 @@
           <w:rFonts w:eastAsiaTheme="majorEastAsia"/>
         </w:rPr>
         <w:object w:dxaOrig="6750" w:dyaOrig="8010">
-          <v:shape id="_x0000_i1039" type="#_x0000_t75" style="width:337.5pt;height:401.25pt" o:ole="">
+          <v:shape id="_x0000_i1039" type="#_x0000_t75" style="width:337.45pt;height:401.35pt" o:ole="">
             <v:imagedata r:id="rId59" o:title=""/>
           </v:shape>
-          <o:OLEObject Type="Embed" ProgID="Visio.Drawing.15" ShapeID="_x0000_i1039" DrawAspect="Content" ObjectID="_1616946281" r:id="rId60"/>
+          <o:OLEObject Type="Embed" ProgID="Visio.Drawing.15" ShapeID="_x0000_i1039" DrawAspect="Content" ObjectID="_1617021986" r:id="rId60"/>
         </w:object>
       </w:r>
     </w:p>
@@ -53628,7 +54328,7 @@
         <w:rStyle w:val="a9"/>
         <w:noProof/>
       </w:rPr>
-      <w:t>23</w:t>
+      <w:t>29</w:t>
     </w:r>
     <w:r>
       <w:rPr>
@@ -60389,7 +61089,7 @@
 </file>
 
 <file path=customXml/itemProps1.xml><?xml version="1.0" encoding="utf-8"?>
-<ds:datastoreItem xmlns:ds="http://schemas.openxmlformats.org/officeDocument/2006/customXml" ds:itemID="{E2764CCD-FA75-46AE-B947-325E428BBC1F}">
+<ds:datastoreItem xmlns:ds="http://schemas.openxmlformats.org/officeDocument/2006/customXml" ds:itemID="{F26024CD-A510-46FA-9120-8EADA3F9302B}">
   <ds:schemaRefs>
     <ds:schemaRef ds:uri="http://schemas.openxmlformats.org/officeDocument/2006/bibliography"/>
   </ds:schemaRefs>

</xml_diff>